<commit_message>
Added separate file for explaining skaa structure. Added links to other policy docs to syllabus
</commit_message>
<xml_diff>
--- a/policy-pages/Phil305 Syllabus.docx
+++ b/policy-pages/Phil305 Syllabus.docx
@@ -111,7 +111,16 @@
     </w:p>
     <w:p>
       <w:r>
-        <w:t>Office: Sierra Tower 504</w:t>
+        <w:t xml:space="preserve">Office: </w:t>
+      </w:r>
+      <w:r>
+        <w:rPr>
+          <w:strike/>
+        </w:rPr>
+        <w:t>Sierra Tower 504</w:t>
+      </w:r>
+      <w:r>
+        <w:t xml:space="preserve">  Couch, next to dog</w:t>
       </w:r>
     </w:p>
     <w:p/>
@@ -165,6 +174,37 @@
     </w:p>
     <w:p/>
     <w:p>
+      <w:r>
+        <w:t xml:space="preserve">There will be links to everything you need on Canvas. Links to course documents, written lectures, and anything else written by me for you will go to this </w:t>
+      </w:r>
+      <w:proofErr w:type="spellStart"/>
+      <w:r>
+        <w:t>Github</w:t>
+      </w:r>
+      <w:proofErr w:type="spellEnd"/>
+      <w:r>
+        <w:t xml:space="preserve"> repository </w:t>
+      </w:r>
+      <w:hyperlink r:id="rId7" w:history="1">
+        <w:r>
+          <w:rPr>
+            <w:rStyle w:val="Hyperlink"/>
+          </w:rPr>
+          <w:t>https://github.com/AdamSwenson/biz-ethics-docs</w:t>
+        </w:r>
+      </w:hyperlink>
+      <w:r>
+        <w:t xml:space="preserve">. (If you’re git-savvy, feel free to clone and pull the repository at the beginning of each unit; if you have no idea what </w:t>
+      </w:r>
+      <w:r>
+        <w:t xml:space="preserve">I just said, </w:t>
+      </w:r>
+      <w:r>
+        <w:t>please ignore.)</w:t>
+      </w:r>
+    </w:p>
+    <w:p/>
+    <w:p>
       <w:pPr>
         <w:pStyle w:val="Heading2"/>
       </w:pPr>
@@ -181,12 +221,14 @@
       </w:r>
     </w:p>
     <w:p>
-      <w:r>
-        <w:t>https://github.com/AdamSwenson/biz-ethics-docs/blob/master/policy-pages/Office%20hours.docx</w:t>
-      </w:r>
-      <w:r>
-        <w:t>?raw=true</w:t>
-      </w:r>
+      <w:hyperlink r:id="rId8" w:history="1">
+        <w:r>
+          <w:rPr>
+            <w:rStyle w:val="Hyperlink"/>
+          </w:rPr>
+          <w:t>https://github.com/AdamSwenson/biz-ethics-docs/blob/master/policy-pages/Office%20hours.docx?raw=true</w:t>
+        </w:r>
+      </w:hyperlink>
     </w:p>
     <w:p/>
     <w:p>
@@ -202,46 +244,628 @@
         <w:t>Your course grade will be determined as follows:</w:t>
       </w:r>
     </w:p>
+    <w:p/>
+    <w:tbl>
+      <w:tblPr>
+        <w:tblW w:w="8848" w:type="dxa"/>
+        <w:tblLook w:val="04A0" w:firstRow="1" w:lastRow="0" w:firstColumn="1" w:lastColumn="0" w:noHBand="0" w:noVBand="1"/>
+      </w:tblPr>
+      <w:tblGrid>
+        <w:gridCol w:w="2628"/>
+        <w:gridCol w:w="2196"/>
+        <w:gridCol w:w="1316"/>
+        <w:gridCol w:w="2708"/>
+      </w:tblGrid>
+      <w:tr>
+        <w:trPr>
+          <w:trHeight w:val="320"/>
+        </w:trPr>
+        <w:tc>
+          <w:tcPr>
+            <w:tcW w:w="2628" w:type="dxa"/>
+            <w:tcBorders>
+              <w:top w:val="single" w:sz="4" w:space="0" w:color="8EA9DB"/>
+              <w:left w:val="single" w:sz="4" w:space="0" w:color="8EA9DB"/>
+              <w:bottom w:val="nil"/>
+              <w:right w:val="nil"/>
+            </w:tcBorders>
+            <w:shd w:val="clear" w:color="4472C4" w:fill="4472C4"/>
+            <w:noWrap/>
+            <w:vAlign w:val="bottom"/>
+            <w:hideMark/>
+          </w:tcPr>
+          <w:p>
+            <w:pPr>
+              <w:rPr>
+                <w:rFonts w:ascii="Calibri" w:eastAsia="Times New Roman" w:hAnsi="Calibri" w:cs="Calibri"/>
+                <w:b/>
+                <w:bCs/>
+                <w:color w:val="FFFFFF"/>
+              </w:rPr>
+            </w:pPr>
+            <w:r>
+              <w:rPr>
+                <w:rFonts w:ascii="Calibri" w:eastAsia="Times New Roman" w:hAnsi="Calibri" w:cs="Calibri"/>
+                <w:b/>
+                <w:bCs/>
+                <w:color w:val="FFFFFF"/>
+              </w:rPr>
+              <w:t>Item</w:t>
+            </w:r>
+          </w:p>
+        </w:tc>
+        <w:tc>
+          <w:tcPr>
+            <w:tcW w:w="2196" w:type="dxa"/>
+            <w:tcBorders>
+              <w:top w:val="single" w:sz="4" w:space="0" w:color="8EA9DB"/>
+              <w:left w:val="nil"/>
+              <w:bottom w:val="nil"/>
+              <w:right w:val="nil"/>
+            </w:tcBorders>
+            <w:shd w:val="clear" w:color="4472C4" w:fill="4472C4"/>
+            <w:noWrap/>
+            <w:vAlign w:val="bottom"/>
+            <w:hideMark/>
+          </w:tcPr>
+          <w:p>
+            <w:pPr>
+              <w:rPr>
+                <w:rFonts w:ascii="Calibri" w:eastAsia="Times New Roman" w:hAnsi="Calibri" w:cs="Calibri"/>
+                <w:b/>
+                <w:bCs/>
+                <w:color w:val="FFFFFF"/>
+              </w:rPr>
+            </w:pPr>
+            <w:r>
+              <w:rPr>
+                <w:rFonts w:ascii="Calibri" w:eastAsia="Times New Roman" w:hAnsi="Calibri" w:cs="Calibri"/>
+                <w:b/>
+                <w:bCs/>
+                <w:color w:val="FFFFFF"/>
+              </w:rPr>
+              <w:t>% of course grade</w:t>
+            </w:r>
+          </w:p>
+        </w:tc>
+        <w:tc>
+          <w:tcPr>
+            <w:tcW w:w="1316" w:type="dxa"/>
+            <w:tcBorders>
+              <w:top w:val="single" w:sz="4" w:space="0" w:color="8EA9DB"/>
+              <w:left w:val="nil"/>
+              <w:bottom w:val="nil"/>
+              <w:right w:val="nil"/>
+            </w:tcBorders>
+            <w:shd w:val="clear" w:color="4472C4" w:fill="4472C4"/>
+            <w:noWrap/>
+            <w:vAlign w:val="bottom"/>
+            <w:hideMark/>
+          </w:tcPr>
+          <w:p>
+            <w:pPr>
+              <w:rPr>
+                <w:rFonts w:ascii="Calibri" w:eastAsia="Times New Roman" w:hAnsi="Calibri" w:cs="Calibri"/>
+                <w:b/>
+                <w:bCs/>
+                <w:color w:val="FFFFFF"/>
+              </w:rPr>
+            </w:pPr>
+            <w:r>
+              <w:rPr>
+                <w:rFonts w:ascii="Calibri" w:eastAsia="Times New Roman" w:hAnsi="Calibri" w:cs="Calibri"/>
+                <w:b/>
+                <w:bCs/>
+                <w:color w:val="FFFFFF"/>
+              </w:rPr>
+              <w:t>Number</w:t>
+            </w:r>
+          </w:p>
+        </w:tc>
+        <w:tc>
+          <w:tcPr>
+            <w:tcW w:w="2708" w:type="dxa"/>
+            <w:tcBorders>
+              <w:top w:val="single" w:sz="4" w:space="0" w:color="8EA9DB"/>
+              <w:left w:val="nil"/>
+              <w:bottom w:val="nil"/>
+              <w:right w:val="single" w:sz="4" w:space="0" w:color="8EA9DB"/>
+            </w:tcBorders>
+            <w:shd w:val="clear" w:color="4472C4" w:fill="4472C4"/>
+            <w:noWrap/>
+            <w:vAlign w:val="bottom"/>
+            <w:hideMark/>
+          </w:tcPr>
+          <w:p>
+            <w:pPr>
+              <w:rPr>
+                <w:rFonts w:ascii="Calibri" w:eastAsia="Times New Roman" w:hAnsi="Calibri" w:cs="Calibri"/>
+                <w:b/>
+                <w:bCs/>
+                <w:color w:val="FFFFFF"/>
+              </w:rPr>
+            </w:pPr>
+            <w:r>
+              <w:rPr>
+                <w:rFonts w:ascii="Calibri" w:eastAsia="Times New Roman" w:hAnsi="Calibri" w:cs="Calibri"/>
+                <w:b/>
+                <w:bCs/>
+                <w:color w:val="FFFFFF"/>
+              </w:rPr>
+              <w:t>% of course grade each</w:t>
+            </w:r>
+          </w:p>
+        </w:tc>
+      </w:tr>
+      <w:tr>
+        <w:trPr>
+          <w:trHeight w:val="320"/>
+        </w:trPr>
+        <w:tc>
+          <w:tcPr>
+            <w:tcW w:w="2628" w:type="dxa"/>
+            <w:tcBorders>
+              <w:top w:val="single" w:sz="4" w:space="0" w:color="auto"/>
+              <w:left w:val="single" w:sz="4" w:space="0" w:color="auto"/>
+              <w:bottom w:val="nil"/>
+              <w:right w:val="nil"/>
+            </w:tcBorders>
+            <w:shd w:val="clear" w:color="D9E1F2" w:fill="D9E1F2"/>
+            <w:noWrap/>
+            <w:vAlign w:val="bottom"/>
+            <w:hideMark/>
+          </w:tcPr>
+          <w:p>
+            <w:pPr>
+              <w:rPr>
+                <w:rFonts w:ascii="Calibri" w:eastAsia="Times New Roman" w:hAnsi="Calibri" w:cs="Calibri"/>
+                <w:color w:val="000000"/>
+              </w:rPr>
+            </w:pPr>
+            <w:r>
+              <w:rPr>
+                <w:rFonts w:ascii="Calibri" w:eastAsia="Times New Roman" w:hAnsi="Calibri" w:cs="Calibri"/>
+                <w:color w:val="000000"/>
+              </w:rPr>
+              <w:t>Weekly journals</w:t>
+            </w:r>
+          </w:p>
+        </w:tc>
+        <w:tc>
+          <w:tcPr>
+            <w:tcW w:w="2196" w:type="dxa"/>
+            <w:tcBorders>
+              <w:top w:val="single" w:sz="4" w:space="0" w:color="8EA9DB"/>
+              <w:left w:val="nil"/>
+              <w:bottom w:val="nil"/>
+              <w:right w:val="nil"/>
+            </w:tcBorders>
+            <w:shd w:val="clear" w:color="D9E1F2" w:fill="D9E1F2"/>
+            <w:noWrap/>
+            <w:vAlign w:val="bottom"/>
+            <w:hideMark/>
+          </w:tcPr>
+          <w:p>
+            <w:pPr>
+              <w:jc w:val="right"/>
+              <w:rPr>
+                <w:rFonts w:ascii="Calibri" w:eastAsia="Times New Roman" w:hAnsi="Calibri" w:cs="Calibri"/>
+                <w:color w:val="000000"/>
+              </w:rPr>
+            </w:pPr>
+            <w:r>
+              <w:rPr>
+                <w:rFonts w:ascii="Calibri" w:eastAsia="Times New Roman" w:hAnsi="Calibri" w:cs="Calibri"/>
+                <w:color w:val="000000"/>
+              </w:rPr>
+              <w:t>5%</w:t>
+            </w:r>
+          </w:p>
+        </w:tc>
+        <w:tc>
+          <w:tcPr>
+            <w:tcW w:w="1316" w:type="dxa"/>
+            <w:tcBorders>
+              <w:top w:val="single" w:sz="4" w:space="0" w:color="8EA9DB"/>
+              <w:left w:val="nil"/>
+              <w:bottom w:val="nil"/>
+              <w:right w:val="nil"/>
+            </w:tcBorders>
+            <w:shd w:val="clear" w:color="D9E1F2" w:fill="D9E1F2"/>
+            <w:noWrap/>
+            <w:vAlign w:val="bottom"/>
+            <w:hideMark/>
+          </w:tcPr>
+          <w:p>
+            <w:pPr>
+              <w:jc w:val="right"/>
+              <w:rPr>
+                <w:rFonts w:ascii="Calibri" w:eastAsia="Times New Roman" w:hAnsi="Calibri" w:cs="Calibri"/>
+                <w:color w:val="000000"/>
+              </w:rPr>
+            </w:pPr>
+            <w:r>
+              <w:rPr>
+                <w:rFonts w:ascii="Calibri" w:eastAsia="Times New Roman" w:hAnsi="Calibri" w:cs="Calibri"/>
+                <w:color w:val="000000"/>
+              </w:rPr>
+              <w:t>16</w:t>
+            </w:r>
+          </w:p>
+        </w:tc>
+        <w:tc>
+          <w:tcPr>
+            <w:tcW w:w="2708" w:type="dxa"/>
+            <w:tcBorders>
+              <w:top w:val="single" w:sz="4" w:space="0" w:color="8EA9DB"/>
+              <w:left w:val="nil"/>
+              <w:bottom w:val="nil"/>
+              <w:right w:val="single" w:sz="4" w:space="0" w:color="8EA9DB"/>
+            </w:tcBorders>
+            <w:shd w:val="clear" w:color="D9E1F2" w:fill="D9E1F2"/>
+            <w:noWrap/>
+            <w:vAlign w:val="bottom"/>
+            <w:hideMark/>
+          </w:tcPr>
+          <w:p>
+            <w:pPr>
+              <w:jc w:val="right"/>
+              <w:rPr>
+                <w:rFonts w:ascii="Calibri" w:eastAsia="Times New Roman" w:hAnsi="Calibri" w:cs="Calibri"/>
+                <w:color w:val="000000"/>
+              </w:rPr>
+            </w:pPr>
+            <w:r>
+              <w:rPr>
+                <w:rFonts w:ascii="Calibri" w:eastAsia="Times New Roman" w:hAnsi="Calibri" w:cs="Calibri"/>
+                <w:color w:val="000000"/>
+              </w:rPr>
+              <w:t>0.3125%</w:t>
+            </w:r>
+          </w:p>
+        </w:tc>
+      </w:tr>
+      <w:tr>
+        <w:trPr>
+          <w:trHeight w:val="320"/>
+        </w:trPr>
+        <w:tc>
+          <w:tcPr>
+            <w:tcW w:w="2628" w:type="dxa"/>
+            <w:tcBorders>
+              <w:top w:val="single" w:sz="4" w:space="0" w:color="8EA9DB"/>
+              <w:left w:val="single" w:sz="4" w:space="0" w:color="auto"/>
+              <w:bottom w:val="nil"/>
+              <w:right w:val="nil"/>
+            </w:tcBorders>
+            <w:shd w:val="clear" w:color="auto" w:fill="auto"/>
+            <w:noWrap/>
+            <w:vAlign w:val="bottom"/>
+            <w:hideMark/>
+          </w:tcPr>
+          <w:p>
+            <w:pPr>
+              <w:rPr>
+                <w:rFonts w:ascii="Calibri" w:eastAsia="Times New Roman" w:hAnsi="Calibri" w:cs="Calibri"/>
+                <w:color w:val="000000"/>
+              </w:rPr>
+            </w:pPr>
+            <w:r>
+              <w:rPr>
+                <w:rFonts w:ascii="Calibri" w:eastAsia="Times New Roman" w:hAnsi="Calibri" w:cs="Calibri"/>
+                <w:color w:val="000000"/>
+              </w:rPr>
+              <w:t>Graded forums  / surveys</w:t>
+            </w:r>
+          </w:p>
+        </w:tc>
+        <w:tc>
+          <w:tcPr>
+            <w:tcW w:w="2196" w:type="dxa"/>
+            <w:tcBorders>
+              <w:top w:val="single" w:sz="4" w:space="0" w:color="8EA9DB"/>
+              <w:left w:val="nil"/>
+              <w:bottom w:val="nil"/>
+              <w:right w:val="nil"/>
+            </w:tcBorders>
+            <w:shd w:val="clear" w:color="auto" w:fill="auto"/>
+            <w:noWrap/>
+            <w:vAlign w:val="bottom"/>
+            <w:hideMark/>
+          </w:tcPr>
+          <w:p>
+            <w:pPr>
+              <w:jc w:val="right"/>
+              <w:rPr>
+                <w:rFonts w:ascii="Calibri" w:eastAsia="Times New Roman" w:hAnsi="Calibri" w:cs="Calibri"/>
+                <w:color w:val="000000"/>
+              </w:rPr>
+            </w:pPr>
+            <w:r>
+              <w:rPr>
+                <w:rFonts w:ascii="Calibri" w:eastAsia="Times New Roman" w:hAnsi="Calibri" w:cs="Calibri"/>
+                <w:color w:val="000000"/>
+              </w:rPr>
+              <w:t>7%</w:t>
+            </w:r>
+          </w:p>
+        </w:tc>
+        <w:tc>
+          <w:tcPr>
+            <w:tcW w:w="1316" w:type="dxa"/>
+            <w:tcBorders>
+              <w:top w:val="single" w:sz="4" w:space="0" w:color="8EA9DB"/>
+              <w:left w:val="nil"/>
+              <w:bottom w:val="nil"/>
+              <w:right w:val="nil"/>
+            </w:tcBorders>
+            <w:shd w:val="clear" w:color="auto" w:fill="auto"/>
+            <w:noWrap/>
+            <w:vAlign w:val="bottom"/>
+            <w:hideMark/>
+          </w:tcPr>
+          <w:p>
+            <w:pPr>
+              <w:jc w:val="right"/>
+              <w:rPr>
+                <w:rFonts w:ascii="Calibri" w:eastAsia="Times New Roman" w:hAnsi="Calibri" w:cs="Calibri"/>
+                <w:color w:val="000000"/>
+              </w:rPr>
+            </w:pPr>
+            <w:r>
+              <w:rPr>
+                <w:rFonts w:ascii="Calibri" w:eastAsia="Times New Roman" w:hAnsi="Calibri" w:cs="Calibri"/>
+                <w:color w:val="000000"/>
+              </w:rPr>
+              <w:t>?</w:t>
+            </w:r>
+          </w:p>
+        </w:tc>
+        <w:tc>
+          <w:tcPr>
+            <w:tcW w:w="2708" w:type="dxa"/>
+            <w:tcBorders>
+              <w:top w:val="single" w:sz="4" w:space="0" w:color="8EA9DB"/>
+              <w:left w:val="nil"/>
+              <w:bottom w:val="nil"/>
+              <w:right w:val="single" w:sz="4" w:space="0" w:color="8EA9DB"/>
+            </w:tcBorders>
+            <w:shd w:val="clear" w:color="auto" w:fill="auto"/>
+            <w:noWrap/>
+            <w:vAlign w:val="bottom"/>
+            <w:hideMark/>
+          </w:tcPr>
+          <w:p>
+            <w:pPr>
+              <w:jc w:val="right"/>
+              <w:rPr>
+                <w:rFonts w:ascii="Calibri" w:eastAsia="Times New Roman" w:hAnsi="Calibri" w:cs="Calibri"/>
+                <w:color w:val="000000"/>
+              </w:rPr>
+            </w:pPr>
+            <w:r>
+              <w:rPr>
+                <w:rFonts w:ascii="Calibri" w:eastAsia="Times New Roman" w:hAnsi="Calibri" w:cs="Calibri"/>
+                <w:color w:val="000000"/>
+              </w:rPr>
+              <w:t>?</w:t>
+            </w:r>
+          </w:p>
+        </w:tc>
+      </w:tr>
+      <w:tr>
+        <w:trPr>
+          <w:trHeight w:val="320"/>
+        </w:trPr>
+        <w:tc>
+          <w:tcPr>
+            <w:tcW w:w="2628" w:type="dxa"/>
+            <w:tcBorders>
+              <w:top w:val="single" w:sz="4" w:space="0" w:color="8EA9DB"/>
+              <w:left w:val="single" w:sz="4" w:space="0" w:color="auto"/>
+              <w:bottom w:val="single" w:sz="4" w:space="0" w:color="8EA9DB"/>
+              <w:right w:val="nil"/>
+            </w:tcBorders>
+            <w:shd w:val="clear" w:color="D9E1F2" w:fill="D9E1F2"/>
+            <w:noWrap/>
+            <w:vAlign w:val="bottom"/>
+            <w:hideMark/>
+          </w:tcPr>
+          <w:p>
+            <w:pPr>
+              <w:rPr>
+                <w:rFonts w:ascii="Calibri" w:eastAsia="Times New Roman" w:hAnsi="Calibri" w:cs="Calibri"/>
+                <w:color w:val="000000"/>
+              </w:rPr>
+            </w:pPr>
+            <w:r>
+              <w:rPr>
+                <w:rFonts w:ascii="Calibri" w:eastAsia="Times New Roman" w:hAnsi="Calibri" w:cs="Calibri"/>
+                <w:color w:val="000000"/>
+              </w:rPr>
+              <w:t>Unit assignments</w:t>
+            </w:r>
+          </w:p>
+        </w:tc>
+        <w:tc>
+          <w:tcPr>
+            <w:tcW w:w="2196" w:type="dxa"/>
+            <w:tcBorders>
+              <w:top w:val="single" w:sz="4" w:space="0" w:color="8EA9DB"/>
+              <w:left w:val="nil"/>
+              <w:bottom w:val="single" w:sz="4" w:space="0" w:color="8EA9DB"/>
+              <w:right w:val="nil"/>
+            </w:tcBorders>
+            <w:shd w:val="clear" w:color="D9E1F2" w:fill="D9E1F2"/>
+            <w:noWrap/>
+            <w:vAlign w:val="bottom"/>
+            <w:hideMark/>
+          </w:tcPr>
+          <w:p>
+            <w:pPr>
+              <w:jc w:val="right"/>
+              <w:rPr>
+                <w:rFonts w:ascii="Calibri" w:eastAsia="Times New Roman" w:hAnsi="Calibri" w:cs="Calibri"/>
+                <w:color w:val="000000"/>
+              </w:rPr>
+            </w:pPr>
+            <w:r>
+              <w:rPr>
+                <w:rFonts w:ascii="Calibri" w:eastAsia="Times New Roman" w:hAnsi="Calibri" w:cs="Calibri"/>
+                <w:color w:val="000000"/>
+              </w:rPr>
+              <w:t>88%</w:t>
+            </w:r>
+          </w:p>
+        </w:tc>
+        <w:tc>
+          <w:tcPr>
+            <w:tcW w:w="1316" w:type="dxa"/>
+            <w:tcBorders>
+              <w:top w:val="single" w:sz="4" w:space="0" w:color="8EA9DB"/>
+              <w:left w:val="nil"/>
+              <w:bottom w:val="single" w:sz="4" w:space="0" w:color="8EA9DB"/>
+              <w:right w:val="nil"/>
+            </w:tcBorders>
+            <w:shd w:val="clear" w:color="D9E1F2" w:fill="D9E1F2"/>
+            <w:noWrap/>
+            <w:vAlign w:val="bottom"/>
+            <w:hideMark/>
+          </w:tcPr>
+          <w:p>
+            <w:pPr>
+              <w:jc w:val="right"/>
+              <w:rPr>
+                <w:rFonts w:ascii="Calibri" w:eastAsia="Times New Roman" w:hAnsi="Calibri" w:cs="Calibri"/>
+                <w:color w:val="000000"/>
+              </w:rPr>
+            </w:pPr>
+            <w:r>
+              <w:rPr>
+                <w:rFonts w:ascii="Calibri" w:eastAsia="Times New Roman" w:hAnsi="Calibri" w:cs="Calibri"/>
+                <w:color w:val="000000"/>
+              </w:rPr>
+              <w:t>8</w:t>
+            </w:r>
+          </w:p>
+        </w:tc>
+        <w:tc>
+          <w:tcPr>
+            <w:tcW w:w="2708" w:type="dxa"/>
+            <w:tcBorders>
+              <w:top w:val="single" w:sz="4" w:space="0" w:color="8EA9DB"/>
+              <w:left w:val="nil"/>
+              <w:bottom w:val="single" w:sz="4" w:space="0" w:color="8EA9DB"/>
+              <w:right w:val="single" w:sz="4" w:space="0" w:color="8EA9DB"/>
+            </w:tcBorders>
+            <w:shd w:val="clear" w:color="D9E1F2" w:fill="D9E1F2"/>
+            <w:noWrap/>
+            <w:vAlign w:val="bottom"/>
+            <w:hideMark/>
+          </w:tcPr>
+          <w:p>
+            <w:pPr>
+              <w:jc w:val="right"/>
+              <w:rPr>
+                <w:rFonts w:ascii="Calibri" w:eastAsia="Times New Roman" w:hAnsi="Calibri" w:cs="Calibri"/>
+                <w:color w:val="000000"/>
+              </w:rPr>
+            </w:pPr>
+            <w:r>
+              <w:rPr>
+                <w:rFonts w:ascii="Calibri" w:eastAsia="Times New Roman" w:hAnsi="Calibri" w:cs="Calibri"/>
+                <w:color w:val="000000"/>
+              </w:rPr>
+              <w:t>11%</w:t>
+            </w:r>
+          </w:p>
+        </w:tc>
+      </w:tr>
+    </w:tbl>
+    <w:p/>
+    <w:p/>
+    <w:p>
+      <w:r>
+        <w:t>88</w:t>
+      </w:r>
+      <w:r>
+        <w:t>% Unit assignments</w:t>
+      </w:r>
+    </w:p>
     <w:p>
       <w:pPr>
         <w:ind w:left="720"/>
       </w:pPr>
       <w:r>
-        <w:t>90% Unit assignments</w:t>
+        <w:t xml:space="preserve">The course </w:t>
+      </w:r>
+      <w:r>
+        <w:t>is divided into</w:t>
+      </w:r>
+      <w:r>
+        <w:t xml:space="preserve"> </w:t>
+      </w:r>
+      <w:r>
+        <w:t>8</w:t>
+      </w:r>
+      <w:r>
+        <w:t xml:space="preserve"> two-week units. </w:t>
+      </w:r>
+      <w:r>
+        <w:t xml:space="preserve">A medium length essay and 2 peer review assignments comprise each unit. </w:t>
+      </w:r>
+      <w:r>
+        <w:t xml:space="preserve">Each unit </w:t>
+      </w:r>
+      <w:r>
+        <w:t xml:space="preserve">is </w:t>
+      </w:r>
+      <w:r>
+        <w:t>worth 1</w:t>
+      </w:r>
+      <w:r>
+        <w:t>1</w:t>
+      </w:r>
+      <w:r>
+        <w:t xml:space="preserve">% of your course grade (so, </w:t>
+      </w:r>
+      <w:r>
+        <w:t>8</w:t>
+      </w:r>
+      <w:r>
+        <w:t xml:space="preserve"> units </w:t>
+      </w:r>
+      <w:r>
+        <w:t>*</w:t>
+      </w:r>
+      <w:r>
+        <w:t xml:space="preserve"> 1</w:t>
+      </w:r>
+      <w:r>
+        <w:t>1</w:t>
+      </w:r>
+      <w:r>
+        <w:t>% each</w:t>
+      </w:r>
+      <w:r>
+        <w:t xml:space="preserve"> = </w:t>
+      </w:r>
+      <w:r>
+        <w:t>88</w:t>
+      </w:r>
+      <w:r>
+        <w:t>% of course grade)</w:t>
+      </w:r>
+      <w:r>
+        <w:t xml:space="preserve"> </w:t>
       </w:r>
     </w:p>
     <w:p>
       <w:pPr>
         <w:ind w:left="1440"/>
       </w:pPr>
-      <w:r>
-        <w:t xml:space="preserve">The course will be structured into (roughly) 6 two-week units. Each unit will contain several assignments which together determine the grade for that unit. Each unit will be worth 15% of your course grade (so, </w:t>
-      </w:r>
-      <w:r>
-        <w:t xml:space="preserve">6 units </w:t>
-      </w:r>
-      <w:r>
-        <w:t>*</w:t>
-      </w:r>
-      <w:r>
-        <w:t xml:space="preserve"> 15% each</w:t>
-      </w:r>
-      <w:r>
-        <w:t xml:space="preserve"> = 90% of course grade)</w:t>
-      </w:r>
-      <w:r>
-        <w:t xml:space="preserve"> </w:t>
-      </w:r>
-    </w:p>
-    <w:p>
-      <w:pPr>
-        <w:ind w:left="1440"/>
-      </w:pPr>
-    </w:p>
-    <w:p>
-      <w:pPr>
-        <w:ind w:left="720"/>
-      </w:pPr>
+    </w:p>
+    <w:p>
       <w:r>
         <w:t xml:space="preserve">5% Weekly journal entries. </w:t>
       </w:r>
@@ -254,7 +878,6 @@
         </w:rPr>
       </w:pPr>
       <w:r>
-        <w:tab/>
         <w:t xml:space="preserve">See the </w:t>
       </w:r>
       <w:r>
@@ -276,30 +899,32 @@
       </w:pPr>
     </w:p>
     <w:p>
+      <w:r>
+        <w:t>5% Other participation / engagement activities</w:t>
+      </w:r>
+    </w:p>
+    <w:p>
       <w:pPr>
         <w:ind w:left="720"/>
       </w:pPr>
-      <w:r>
-        <w:t>5% Other participation / engagement activities</w:t>
-      </w:r>
-    </w:p>
-    <w:p>
-      <w:pPr>
-        <w:ind w:left="720"/>
-      </w:pPr>
     </w:p>
     <w:p>
       <w:pPr>
         <w:pStyle w:val="Heading2"/>
       </w:pPr>
       <w:r>
-        <w:lastRenderedPageBreak/>
         <w:t>Warning</w:t>
       </w:r>
     </w:p>
     <w:p>
       <w:r>
-        <w:t>This is the first time I’ve taught this course fully online. There will be a lot of experimentation and adjustment as we figure this out together. I promise I will do everything I can to make this class awesome enough to compensate for the inevitable bumps and snags.</w:t>
+        <w:t xml:space="preserve">This is the </w:t>
+      </w:r>
+      <w:r>
+        <w:t>second</w:t>
+      </w:r>
+      <w:r>
+        <w:t xml:space="preserve"> time I’ve taught this course fully online. There will be a lot of experimentation and adjustment as we figure this out together. I promise I will do everything I can to make this class awesome enough to compensate for the inevitable bumps and snags.</w:t>
       </w:r>
       <w:r>
         <w:t xml:space="preserve"> </w:t>
@@ -335,14 +960,30 @@
         <w:t xml:space="preserve"> Student Conduct Code </w:t>
       </w:r>
       <w:r>
-        <w:t>(http://www.csun.edu/catalog/policies/student-conduct-code)</w:t>
+        <w:t>(</w:t>
+      </w:r>
+      <w:hyperlink r:id="rId9" w:history="1">
+        <w:r>
+          <w:rPr>
+            <w:rStyle w:val="Hyperlink"/>
+          </w:rPr>
+          <w:t>http://www.csun.edu/catalog/policies/student-conduct-code</w:t>
+        </w:r>
+      </w:hyperlink>
+      <w:r>
+        <w:t>)</w:t>
       </w:r>
       <w:r>
         <w:t>, CSUN Catalog (</w:t>
       </w:r>
-      <w:r>
-        <w:t>https://catalog.csun.edu/policies/academic-dishonesty/</w:t>
-      </w:r>
+      <w:hyperlink r:id="rId10" w:history="1">
+        <w:r>
+          <w:rPr>
+            <w:rStyle w:val="Hyperlink"/>
+          </w:rPr>
+          <w:t>https://catalog.csun.edu/policies/academic-dishonesty/</w:t>
+        </w:r>
+      </w:hyperlink>
       <w:r>
         <w:t xml:space="preserve">), </w:t>
       </w:r>
@@ -403,6 +1044,7 @@
           <w:b/>
           <w:bCs/>
         </w:rPr>
+        <w:lastRenderedPageBreak/>
         <w:t>Participation</w:t>
       </w:r>
       <w:r>
@@ -464,7 +1106,35 @@
         <w:t>T</w:t>
       </w:r>
       <w:r>
-        <w:t xml:space="preserve">he Class Conduct Policy page on Canvas </w:t>
+        <w:t>he Class Conduct Policy</w:t>
+      </w:r>
+      <w:r>
+        <w:t xml:space="preserve"> (</w:t>
+      </w:r>
+      <w:hyperlink r:id="rId11" w:history="1">
+        <w:r>
+          <w:rPr>
+            <w:rStyle w:val="Hyperlink"/>
+          </w:rPr>
+          <w:t xml:space="preserve">https://github.com/AdamSwenson/biz-ethics-docs/blob/master/policy-pages/Class conduct </w:t>
+        </w:r>
+        <w:proofErr w:type="spellStart"/>
+        <w:r>
+          <w:rPr>
+            <w:rStyle w:val="Hyperlink"/>
+          </w:rPr>
+          <w:t>policy.docx?raw</w:t>
+        </w:r>
+        <w:proofErr w:type="spellEnd"/>
+        <w:r>
+          <w:rPr>
+            <w:rStyle w:val="Hyperlink"/>
+          </w:rPr>
+          <w:t>=true</w:t>
+        </w:r>
+      </w:hyperlink>
+      <w:r>
+        <w:t xml:space="preserve">) </w:t>
       </w:r>
       <w:r>
         <w:t>describes</w:t>
@@ -476,7 +1146,13 @@
         <w:t>our</w:t>
       </w:r>
       <w:r>
-        <w:t xml:space="preserve"> rules, guidelines, and handling of violations. By remaining enrolled in this course, you agree to conduct yourself in accordance with Class Conduct Policy and its revisions. </w:t>
+        <w:t xml:space="preserve"> rules, guidelines, and handling of violations.</w:t>
+      </w:r>
+      <w:r>
+        <w:t xml:space="preserve"> </w:t>
+      </w:r>
+      <w:r>
+        <w:t xml:space="preserve">By remaining enrolled in this course, you agree to conduct yourself in accordance with Class Conduct Policy and its revisions. </w:t>
       </w:r>
     </w:p>
     <w:p/>
@@ -514,7 +1190,13 @@
         <w:t xml:space="preserve">your CSUN email address. You are responsible for the contents of these communications. Therefore, </w:t>
       </w:r>
       <w:r>
-        <w:t xml:space="preserve">you must check your messages and Canvas </w:t>
+        <w:t xml:space="preserve">you must check your </w:t>
+      </w:r>
+      <w:r>
+        <w:t xml:space="preserve">CSUN email and Canvas </w:t>
+      </w:r>
+      <w:r>
+        <w:t xml:space="preserve">messages </w:t>
       </w:r>
       <w:r>
         <w:t xml:space="preserve">frequently. </w:t>
@@ -563,7 +1245,16 @@
     </w:p>
     <w:p>
       <w:r>
-        <w:t>Most assignments will not be accepted late due to their substantial peer review and discussion components. Thus it is extremely important that you keep up with the class and do not get behind. When partial credit for late submissions is available for an assignment, the late policy will be included in the announcement of the assignment.</w:t>
+        <w:t>Different types of assignment have different late policies which depend on the purpose of the assignment and various logistical considerations. T</w:t>
+      </w:r>
+      <w:r>
+        <w:t xml:space="preserve">he late policy will be included in the announcement </w:t>
+      </w:r>
+      <w:r>
+        <w:t xml:space="preserve">for each </w:t>
+      </w:r>
+      <w:r>
+        <w:t>assignment.</w:t>
       </w:r>
     </w:p>
     <w:p>
@@ -634,11 +1325,7 @@
     </w:p>
     <w:p>
       <w:r>
-        <w:t xml:space="preserve">As your instructor, one of my responsibilities is to help maintain a safe learning environment on our campus. In the event that you choose to write, speak or otherwise disclose about having experienced sexual misconduct/sexual violence, including rape, </w:t>
-      </w:r>
-      <w:r>
-        <w:lastRenderedPageBreak/>
-        <w:t xml:space="preserve">sexual assault, sexual battery, dating violence, domestic violence, or stalking and specify that this violence occurred while you or the perpetrator were a CSUN student, federal and state laws require that I, as a “responsible employee,” notify our campus Title IX Coordinator. The Title IX Coordinator will contact you to inform you of your rights and options as a survivor and connect you with support resources, including possibilities for holding accountable the person who harmed you. Know that you will not be forced to share information and your level of involvement will be your choice. </w:t>
+        <w:t xml:space="preserve">As your instructor, one of my responsibilities is to help maintain a safe learning environment on our campus. In the event that you choose to write, speak or otherwise disclose about having experienced sexual misconduct/sexual violence, including rape, sexual assault, sexual battery, dating violence, domestic violence, or stalking and specify that this violence occurred while you or the perpetrator were a CSUN student, federal and state laws require that I, as a “responsible employee,” notify our campus Title IX Coordinator. The Title IX Coordinator will contact you to inform you of your rights and options as a survivor and connect you with support resources, including possibilities for holding accountable the person who harmed you. Know that you will not be forced to share information and your level of involvement will be your choice. </w:t>
       </w:r>
     </w:p>
     <w:p>
@@ -757,6 +1444,7 @@
         <w:jc w:val="center"/>
       </w:pPr>
       <w:r>
+        <w:lastRenderedPageBreak/>
         <w:t>Curricular information</w:t>
       </w:r>
     </w:p>
@@ -811,7 +1499,6 @@
           <w:i/>
           <w:iCs/>
         </w:rPr>
-        <w:lastRenderedPageBreak/>
         <w:t>Goal</w:t>
       </w:r>
       <w:r>
@@ -915,6 +1602,7 @@
     </w:p>
     <w:p>
       <w:r>
+        <w:lastRenderedPageBreak/>
         <w:t>Express themselves through their writing by posing questions, making original claims, and coherently structuring complex ideas;</w:t>
       </w:r>
     </w:p>
@@ -931,8 +1619,8 @@
     <w:p/>
     <w:p/>
     <w:sectPr>
-      <w:footerReference w:type="even" r:id="rId7"/>
-      <w:footerReference w:type="default" r:id="rId8"/>
+      <w:footerReference w:type="even" r:id="rId12"/>
+      <w:footerReference w:type="default" r:id="rId13"/>
       <w:pgSz w:w="12240" w:h="15840"/>
       <w:pgMar w:top="1440" w:right="1440" w:bottom="1440" w:left="1440" w:header="720" w:footer="720" w:gutter="0"/>
       <w:cols w:space="720"/>
@@ -2211,6 +2899,18 @@
       <w:shd w:val="clear" w:color="auto" w:fill="E1DFDD"/>
     </w:rPr>
   </w:style>
+  <w:style w:type="character" w:styleId="FollowedHyperlink">
+    <w:name w:val="FollowedHyperlink"/>
+    <w:basedOn w:val="DefaultParagraphFont"/>
+    <w:uiPriority w:val="99"/>
+    <w:semiHidden/>
+    <w:unhideWhenUsed/>
+    <w:rsid w:val="00B709A4"/>
+    <w:rPr>
+      <w:color w:val="954F72" w:themeColor="followedHyperlink"/>
+      <w:u w:val="single"/>
+    </w:rPr>
+  </w:style>
 </w:styles>
 </file>
 

</xml_diff>

<commit_message>
push initial update for S21
</commit_message>
<xml_diff>
--- a/policy-pages/Phil305 Syllabus.docx
+++ b/policy-pages/Phil305 Syllabus.docx
@@ -24,61 +24,90 @@
           <w:b/>
           <w:bCs/>
         </w:rPr>
-        <w:t>Fall</w:t>
+        <w:t>Spring</w:t>
       </w:r>
       <w:r>
         <w:rPr>
           <w:b/>
           <w:bCs/>
         </w:rPr>
-        <w:t xml:space="preserve"> 2020</w:t>
-      </w:r>
-    </w:p>
-    <w:p>
-      <w:pPr>
-        <w:jc w:val="center"/>
+        <w:t xml:space="preserve"> 202</w:t>
+      </w:r>
+      <w:r>
         <w:rPr>
           <w:b/>
           <w:bCs/>
         </w:rPr>
-      </w:pPr>
-      <w:r>
+        <w:t>1</w:t>
+      </w:r>
+    </w:p>
+    <w:p>
+      <w:pPr>
+        <w:jc w:val="center"/>
         <w:rPr>
           <w:b/>
           <w:bCs/>
-        </w:rPr>
-        <w:t>Syllabus</w:t>
-      </w:r>
-    </w:p>
-    <w:p>
-      <w:pPr>
-        <w:pStyle w:val="Heading2"/>
-      </w:pPr>
-      <w:r>
-        <w:t>Instructor</w:t>
-      </w:r>
-    </w:p>
-    <w:p>
-      <w:pPr>
+          <w:lang w:val="fr-FR"/>
+        </w:rPr>
+      </w:pPr>
+      <w:r>
         <w:rPr>
           <w:b/>
           <w:bCs/>
-        </w:rPr>
-      </w:pPr>
-      <w:r>
+          <w:lang w:val="fr-FR"/>
+        </w:rPr>
+        <w:t>Syllabus</w:t>
+      </w:r>
+    </w:p>
+    <w:p>
+      <w:pPr>
+        <w:pStyle w:val="Heading2"/>
+        <w:rPr>
+          <w:lang w:val="fr-FR"/>
+        </w:rPr>
+      </w:pPr>
+      <w:proofErr w:type="spellStart"/>
+      <w:r>
+        <w:rPr>
+          <w:lang w:val="fr-FR"/>
+        </w:rPr>
+        <w:t>Instructor</w:t>
+      </w:r>
+      <w:proofErr w:type="spellEnd"/>
+    </w:p>
+    <w:p>
+      <w:pPr>
+        <w:rPr>
+          <w:b/>
+          <w:bCs/>
+        </w:rPr>
+      </w:pPr>
+      <w:r>
+        <w:rPr>
+          <w:lang w:val="fr-FR"/>
+        </w:rPr>
         <w:t>Me</w:t>
       </w:r>
       <w:r>
-        <w:t>:</w:t>
-      </w:r>
-      <w:r>
-        <w:t xml:space="preserve"> Adam Swenson</w:t>
-      </w:r>
-      <w:r>
+        <w:rPr>
+          <w:lang w:val="fr-FR"/>
+        </w:rPr>
+        <w:t>: Adam Swenson</w:t>
+      </w:r>
+      <w:r>
+        <w:rPr>
+          <w:lang w:val="fr-FR"/>
+        </w:rPr>
         <w:t xml:space="preserve">, Ph.D. </w:t>
       </w:r>
       <w:r>
-        <w:t xml:space="preserve"> (I prefer to be called ‘</w:t>
+        <w:rPr>
+          <w:lang w:val="fr-FR"/>
+        </w:rPr>
+        <w:t xml:space="preserve"> </w:t>
+      </w:r>
+      <w:r>
+        <w:t>(I prefer to be called ‘</w:t>
       </w:r>
       <w:r>
         <w:t>Adam’</w:t>
@@ -94,7 +123,16 @@
     </w:p>
     <w:p>
       <w:r>
-        <w:t xml:space="preserve">Phone: 818.677.2750 (I am flaky about checking </w:t>
+        <w:t xml:space="preserve">Phone: </w:t>
+      </w:r>
+      <w:r>
+        <w:rPr>
+          <w:strike/>
+        </w:rPr>
+        <w:t>818.677.2750</w:t>
+      </w:r>
+      <w:r>
+        <w:t xml:space="preserve"> (I am flaky about checking </w:t>
       </w:r>
       <w:r>
         <w:t>voicemail</w:t>
@@ -891,13 +929,7 @@
           <w:rPr>
             <w:rStyle w:val="Hyperlink"/>
           </w:rPr>
-          <w:t>https://github.com/AdamSwenson/biz-ethics-docs/blob/master/policy-pages/SKAA_explanation.docx</w:t>
-        </w:r>
-        <w:r>
-          <w:rPr>
-            <w:rStyle w:val="Hyperlink"/>
-          </w:rPr>
-          <w:t>?raw=true</w:t>
+          <w:t>https://github.com/AdamSwenson/biz-ethics-docs/blob/master/policy-pages/SKAA_explanation.docx?raw=true</w:t>
         </w:r>
       </w:hyperlink>
       <w:r>
@@ -1010,7 +1042,7 @@
         <w:t xml:space="preserve">This is the </w:t>
       </w:r>
       <w:r>
-        <w:t>second</w:t>
+        <w:t>third</w:t>
       </w:r>
       <w:r>
         <w:t xml:space="preserve"> time I’ve taught this course fully online. There will be a lot of experimentation and adjustment as we figure this out together. I promise I will do everything I can to make this class awesome enough to compensate for the inevitable bumps and snags.</w:t>
@@ -1126,7 +1158,13 @@
         <w:t xml:space="preserve"> so I can fix it</w:t>
       </w:r>
       <w:r>
-        <w:t xml:space="preserve">.  </w:t>
+        <w:t xml:space="preserve">. </w:t>
+      </w:r>
+      <w:r>
+        <w:t>My apologies in advance for any frustration my errors cause.</w:t>
+      </w:r>
+      <w:r>
+        <w:t xml:space="preserve"> </w:t>
       </w:r>
     </w:p>
     <w:p>
@@ -1757,8 +1795,12 @@
     <w:p/>
     <w:p/>
     <w:sectPr>
-      <w:footerReference w:type="even" r:id="rId14"/>
-      <w:footerReference w:type="default" r:id="rId15"/>
+      <w:headerReference w:type="even" r:id="rId14"/>
+      <w:headerReference w:type="default" r:id="rId15"/>
+      <w:footerReference w:type="even" r:id="rId16"/>
+      <w:footerReference w:type="default" r:id="rId17"/>
+      <w:headerReference w:type="first" r:id="rId18"/>
+      <w:footerReference w:type="first" r:id="rId19"/>
       <w:pgSz w:w="12240" w:h="15840"/>
       <w:pgMar w:top="1440" w:right="1440" w:bottom="1440" w:left="1440" w:header="720" w:footer="720" w:gutter="0"/>
       <w:cols w:space="720"/>
@@ -1920,14 +1962,28 @@
         <w:b w:val="0"/>
         <w:bCs w:val="0"/>
       </w:rPr>
-      <w:t>Version: 1 (</w:t>
+      <w:t xml:space="preserve">Version: 1 </w:t>
     </w:r>
     <w:r>
       <w:rPr>
         <w:b w:val="0"/>
         <w:bCs w:val="0"/>
       </w:rPr>
-      <w:t>2020</w:t>
+      <w:t>(</w:t>
+    </w:r>
+    <w:r>
+      <w:rPr>
+        <w:b w:val="0"/>
+        <w:bCs w:val="0"/>
+      </w:rPr>
+      <w:t>202</w:t>
+    </w:r>
+    <w:r>
+      <w:rPr>
+        <w:b w:val="0"/>
+        <w:bCs w:val="0"/>
+      </w:rPr>
+      <w:t>1</w:t>
     </w:r>
     <w:r>
       <w:rPr>
@@ -1948,7 +2004,7 @@
         <w:b w:val="0"/>
         <w:bCs w:val="0"/>
       </w:rPr>
-      <w:t>8</w:t>
+      <w:t>1</w:t>
     </w:r>
     <w:r>
       <w:rPr>
@@ -1975,6 +2031,16 @@
 </w:ftr>
 </file>
 
+<file path=word/footer3.xml><?xml version="1.0" encoding="utf-8"?>
+<w:ftr xmlns:wpc="http://schemas.microsoft.com/office/word/2010/wordprocessingCanvas" xmlns:cx="http://schemas.microsoft.com/office/drawing/2014/chartex" xmlns:cx1="http://schemas.microsoft.com/office/drawing/2015/9/8/chartex" xmlns:cx2="http://schemas.microsoft.com/office/drawing/2015/10/21/chartex" xmlns:cx3="http://schemas.microsoft.com/office/drawing/2016/5/9/chartex" xmlns:cx4="http://schemas.microsoft.com/office/drawing/2016/5/10/chartex" xmlns:cx5="http://schemas.microsoft.com/office/drawing/2016/5/11/chartex" xmlns:cx6="http://schemas.microsoft.com/office/drawing/2016/5/12/chartex" xmlns:cx7="http://schemas.microsoft.com/office/drawing/2016/5/13/chartex" xmlns:cx8="http://schemas.microsoft.com/office/drawing/2016/5/14/chartex" xmlns:mc="http://schemas.openxmlformats.org/markup-compatibility/2006" xmlns:aink="http://schemas.microsoft.com/office/drawing/2016/ink" xmlns:am3d="http://schemas.microsoft.com/office/drawing/2017/model3d" xmlns:o="urn:schemas-microsoft-com:office:office" xmlns:r="http://schemas.openxmlformats.org/officeDocument/2006/relationships" xmlns:m="http://schemas.openxmlformats.org/officeDocument/2006/math" xmlns:v="urn:schemas-microsoft-com:vml" xmlns:wp14="http://schemas.microsoft.com/office/word/2010/wordprocessingDrawing" xmlns:wp="http://schemas.openxmlformats.org/drawingml/2006/wordprocessingDrawing" xmlns:w10="urn:schemas-microsoft-com:office:word" xmlns:w="http://schemas.openxmlformats.org/wordprocessingml/2006/main" xmlns:w14="http://schemas.microsoft.com/office/word/2010/wordml" xmlns:w15="http://schemas.microsoft.com/office/word/2012/wordml" xmlns:w16cex="http://schemas.microsoft.com/office/word/2018/wordml/cex" xmlns:w16cid="http://schemas.microsoft.com/office/word/2016/wordml/cid" xmlns:w16="http://schemas.microsoft.com/office/word/2018/wordml" xmlns:w16se="http://schemas.microsoft.com/office/word/2015/wordml/symex" xmlns:wpg="http://schemas.microsoft.com/office/word/2010/wordprocessingGroup" xmlns:wpi="http://schemas.microsoft.com/office/word/2010/wordprocessingInk" xmlns:wne="http://schemas.microsoft.com/office/word/2006/wordml" xmlns:wps="http://schemas.microsoft.com/office/word/2010/wordprocessingShape" mc:Ignorable="w14 w15 w16se w16cid w16 w16cex wp14">
+  <w:p>
+    <w:pPr>
+      <w:pStyle w:val="Footer"/>
+    </w:pPr>
+  </w:p>
+</w:ftr>
+</file>
+
 <file path=word/footnotes.xml><?xml version="1.0" encoding="utf-8"?>
 <w:footnotes xmlns:wpc="http://schemas.microsoft.com/office/word/2010/wordprocessingCanvas" xmlns:cx="http://schemas.microsoft.com/office/drawing/2014/chartex" xmlns:cx1="http://schemas.microsoft.com/office/drawing/2015/9/8/chartex" xmlns:cx2="http://schemas.microsoft.com/office/drawing/2015/10/21/chartex" xmlns:cx3="http://schemas.microsoft.com/office/drawing/2016/5/9/chartex" xmlns:cx4="http://schemas.microsoft.com/office/drawing/2016/5/10/chartex" xmlns:cx5="http://schemas.microsoft.com/office/drawing/2016/5/11/chartex" xmlns:cx6="http://schemas.microsoft.com/office/drawing/2016/5/12/chartex" xmlns:cx7="http://schemas.microsoft.com/office/drawing/2016/5/13/chartex" xmlns:cx8="http://schemas.microsoft.com/office/drawing/2016/5/14/chartex" xmlns:mc="http://schemas.openxmlformats.org/markup-compatibility/2006" xmlns:aink="http://schemas.microsoft.com/office/drawing/2016/ink" xmlns:am3d="http://schemas.microsoft.com/office/drawing/2017/model3d" xmlns:o="urn:schemas-microsoft-com:office:office" xmlns:r="http://schemas.openxmlformats.org/officeDocument/2006/relationships" xmlns:m="http://schemas.openxmlformats.org/officeDocument/2006/math" xmlns:v="urn:schemas-microsoft-com:vml" xmlns:wp14="http://schemas.microsoft.com/office/word/2010/wordprocessingDrawing" xmlns:wp="http://schemas.openxmlformats.org/drawingml/2006/wordprocessingDrawing" xmlns:w10="urn:schemas-microsoft-com:office:word" xmlns:w="http://schemas.openxmlformats.org/wordprocessingml/2006/main" xmlns:w14="http://schemas.microsoft.com/office/word/2010/wordml" xmlns:w15="http://schemas.microsoft.com/office/word/2012/wordml" xmlns:w16cex="http://schemas.microsoft.com/office/word/2018/wordml/cex" xmlns:w16cid="http://schemas.microsoft.com/office/word/2016/wordml/cid" xmlns:w16="http://schemas.microsoft.com/office/word/2018/wordml" xmlns:w16se="http://schemas.microsoft.com/office/word/2015/wordml/symex" xmlns:wpg="http://schemas.microsoft.com/office/word/2010/wordprocessingGroup" xmlns:wpi="http://schemas.microsoft.com/office/word/2010/wordprocessingInk" xmlns:wne="http://schemas.microsoft.com/office/word/2006/wordml" xmlns:wps="http://schemas.microsoft.com/office/word/2010/wordprocessingShape" mc:Ignorable="w14 w15 w16se w16cid w16 w16cex wp14">
   <w:footnote w:type="separator" w:id="-1">
@@ -1992,6 +2058,36 @@
     </w:p>
   </w:footnote>
 </w:footnotes>
+</file>
+
+<file path=word/header1.xml><?xml version="1.0" encoding="utf-8"?>
+<w:hdr xmlns:wpc="http://schemas.microsoft.com/office/word/2010/wordprocessingCanvas" xmlns:cx="http://schemas.microsoft.com/office/drawing/2014/chartex" xmlns:cx1="http://schemas.microsoft.com/office/drawing/2015/9/8/chartex" xmlns:cx2="http://schemas.microsoft.com/office/drawing/2015/10/21/chartex" xmlns:cx3="http://schemas.microsoft.com/office/drawing/2016/5/9/chartex" xmlns:cx4="http://schemas.microsoft.com/office/drawing/2016/5/10/chartex" xmlns:cx5="http://schemas.microsoft.com/office/drawing/2016/5/11/chartex" xmlns:cx6="http://schemas.microsoft.com/office/drawing/2016/5/12/chartex" xmlns:cx7="http://schemas.microsoft.com/office/drawing/2016/5/13/chartex" xmlns:cx8="http://schemas.microsoft.com/office/drawing/2016/5/14/chartex" xmlns:mc="http://schemas.openxmlformats.org/markup-compatibility/2006" xmlns:aink="http://schemas.microsoft.com/office/drawing/2016/ink" xmlns:am3d="http://schemas.microsoft.com/office/drawing/2017/model3d" xmlns:o="urn:schemas-microsoft-com:office:office" xmlns:r="http://schemas.openxmlformats.org/officeDocument/2006/relationships" xmlns:m="http://schemas.openxmlformats.org/officeDocument/2006/math" xmlns:v="urn:schemas-microsoft-com:vml" xmlns:wp14="http://schemas.microsoft.com/office/word/2010/wordprocessingDrawing" xmlns:wp="http://schemas.openxmlformats.org/drawingml/2006/wordprocessingDrawing" xmlns:w10="urn:schemas-microsoft-com:office:word" xmlns:w="http://schemas.openxmlformats.org/wordprocessingml/2006/main" xmlns:w14="http://schemas.microsoft.com/office/word/2010/wordml" xmlns:w15="http://schemas.microsoft.com/office/word/2012/wordml" xmlns:w16cex="http://schemas.microsoft.com/office/word/2018/wordml/cex" xmlns:w16cid="http://schemas.microsoft.com/office/word/2016/wordml/cid" xmlns:w16="http://schemas.microsoft.com/office/word/2018/wordml" xmlns:w16se="http://schemas.microsoft.com/office/word/2015/wordml/symex" xmlns:wpg="http://schemas.microsoft.com/office/word/2010/wordprocessingGroup" xmlns:wpi="http://schemas.microsoft.com/office/word/2010/wordprocessingInk" xmlns:wne="http://schemas.microsoft.com/office/word/2006/wordml" xmlns:wps="http://schemas.microsoft.com/office/word/2010/wordprocessingShape" mc:Ignorable="w14 w15 w16se w16cid w16 w16cex wp14">
+  <w:p>
+    <w:pPr>
+      <w:pStyle w:val="Header"/>
+    </w:pPr>
+  </w:p>
+</w:hdr>
+</file>
+
+<file path=word/header2.xml><?xml version="1.0" encoding="utf-8"?>
+<w:hdr xmlns:wpc="http://schemas.microsoft.com/office/word/2010/wordprocessingCanvas" xmlns:cx="http://schemas.microsoft.com/office/drawing/2014/chartex" xmlns:cx1="http://schemas.microsoft.com/office/drawing/2015/9/8/chartex" xmlns:cx2="http://schemas.microsoft.com/office/drawing/2015/10/21/chartex" xmlns:cx3="http://schemas.microsoft.com/office/drawing/2016/5/9/chartex" xmlns:cx4="http://schemas.microsoft.com/office/drawing/2016/5/10/chartex" xmlns:cx5="http://schemas.microsoft.com/office/drawing/2016/5/11/chartex" xmlns:cx6="http://schemas.microsoft.com/office/drawing/2016/5/12/chartex" xmlns:cx7="http://schemas.microsoft.com/office/drawing/2016/5/13/chartex" xmlns:cx8="http://schemas.microsoft.com/office/drawing/2016/5/14/chartex" xmlns:mc="http://schemas.openxmlformats.org/markup-compatibility/2006" xmlns:aink="http://schemas.microsoft.com/office/drawing/2016/ink" xmlns:am3d="http://schemas.microsoft.com/office/drawing/2017/model3d" xmlns:o="urn:schemas-microsoft-com:office:office" xmlns:r="http://schemas.openxmlformats.org/officeDocument/2006/relationships" xmlns:m="http://schemas.openxmlformats.org/officeDocument/2006/math" xmlns:v="urn:schemas-microsoft-com:vml" xmlns:wp14="http://schemas.microsoft.com/office/word/2010/wordprocessingDrawing" xmlns:wp="http://schemas.openxmlformats.org/drawingml/2006/wordprocessingDrawing" xmlns:w10="urn:schemas-microsoft-com:office:word" xmlns:w="http://schemas.openxmlformats.org/wordprocessingml/2006/main" xmlns:w14="http://schemas.microsoft.com/office/word/2010/wordml" xmlns:w15="http://schemas.microsoft.com/office/word/2012/wordml" xmlns:w16cex="http://schemas.microsoft.com/office/word/2018/wordml/cex" xmlns:w16cid="http://schemas.microsoft.com/office/word/2016/wordml/cid" xmlns:w16="http://schemas.microsoft.com/office/word/2018/wordml" xmlns:w16se="http://schemas.microsoft.com/office/word/2015/wordml/symex" xmlns:wpg="http://schemas.microsoft.com/office/word/2010/wordprocessingGroup" xmlns:wpi="http://schemas.microsoft.com/office/word/2010/wordprocessingInk" xmlns:wne="http://schemas.microsoft.com/office/word/2006/wordml" xmlns:wps="http://schemas.microsoft.com/office/word/2010/wordprocessingShape" mc:Ignorable="w14 w15 w16se w16cid w16 w16cex wp14">
+  <w:p>
+    <w:pPr>
+      <w:pStyle w:val="Header"/>
+    </w:pPr>
+  </w:p>
+</w:hdr>
+</file>
+
+<file path=word/header3.xml><?xml version="1.0" encoding="utf-8"?>
+<w:hdr xmlns:wpc="http://schemas.microsoft.com/office/word/2010/wordprocessingCanvas" xmlns:cx="http://schemas.microsoft.com/office/drawing/2014/chartex" xmlns:cx1="http://schemas.microsoft.com/office/drawing/2015/9/8/chartex" xmlns:cx2="http://schemas.microsoft.com/office/drawing/2015/10/21/chartex" xmlns:cx3="http://schemas.microsoft.com/office/drawing/2016/5/9/chartex" xmlns:cx4="http://schemas.microsoft.com/office/drawing/2016/5/10/chartex" xmlns:cx5="http://schemas.microsoft.com/office/drawing/2016/5/11/chartex" xmlns:cx6="http://schemas.microsoft.com/office/drawing/2016/5/12/chartex" xmlns:cx7="http://schemas.microsoft.com/office/drawing/2016/5/13/chartex" xmlns:cx8="http://schemas.microsoft.com/office/drawing/2016/5/14/chartex" xmlns:mc="http://schemas.openxmlformats.org/markup-compatibility/2006" xmlns:aink="http://schemas.microsoft.com/office/drawing/2016/ink" xmlns:am3d="http://schemas.microsoft.com/office/drawing/2017/model3d" xmlns:o="urn:schemas-microsoft-com:office:office" xmlns:r="http://schemas.openxmlformats.org/officeDocument/2006/relationships" xmlns:m="http://schemas.openxmlformats.org/officeDocument/2006/math" xmlns:v="urn:schemas-microsoft-com:vml" xmlns:wp14="http://schemas.microsoft.com/office/word/2010/wordprocessingDrawing" xmlns:wp="http://schemas.openxmlformats.org/drawingml/2006/wordprocessingDrawing" xmlns:w10="urn:schemas-microsoft-com:office:word" xmlns:w="http://schemas.openxmlformats.org/wordprocessingml/2006/main" xmlns:w14="http://schemas.microsoft.com/office/word/2010/wordml" xmlns:w15="http://schemas.microsoft.com/office/word/2012/wordml" xmlns:w16cex="http://schemas.microsoft.com/office/word/2018/wordml/cex" xmlns:w16cid="http://schemas.microsoft.com/office/word/2016/wordml/cid" xmlns:w16="http://schemas.microsoft.com/office/word/2018/wordml" xmlns:w16se="http://schemas.microsoft.com/office/word/2015/wordml/symex" xmlns:wpg="http://schemas.microsoft.com/office/word/2010/wordprocessingGroup" xmlns:wpi="http://schemas.microsoft.com/office/word/2010/wordprocessingInk" xmlns:wne="http://schemas.microsoft.com/office/word/2006/wordml" xmlns:wps="http://schemas.microsoft.com/office/word/2010/wordprocessingShape" mc:Ignorable="w14 w15 w16se w16cid w16 w16cex wp14">
+  <w:p>
+    <w:pPr>
+      <w:pStyle w:val="Header"/>
+    </w:pPr>
+  </w:p>
+</w:hdr>
 </file>
 
 <file path=word/numbering.xml><?xml version="1.0" encoding="utf-8"?>

</xml_diff>

<commit_message>
updated unit count and percentage in syllabus
</commit_message>
<xml_diff>
--- a/policy-pages/Phil305 Syllabus.docx
+++ b/policy-pages/Phil305 Syllabus.docx
@@ -554,7 +554,14 @@
                 <w:rFonts w:ascii="Calibri" w:eastAsia="Times New Roman" w:hAnsi="Calibri" w:cs="Calibri"/>
                 <w:color w:val="000000"/>
               </w:rPr>
-              <w:t>16</w:t>
+              <w:t>1</w:t>
+            </w:r>
+            <w:r>
+              <w:rPr>
+                <w:rFonts w:ascii="Calibri" w:eastAsia="Times New Roman" w:hAnsi="Calibri" w:cs="Calibri"/>
+                <w:color w:val="000000"/>
+              </w:rPr>
+              <w:t>5</w:t>
             </w:r>
           </w:p>
         </w:tc>
@@ -585,7 +592,21 @@
                 <w:rFonts w:ascii="Calibri" w:eastAsia="Times New Roman" w:hAnsi="Calibri" w:cs="Calibri"/>
                 <w:color w:val="000000"/>
               </w:rPr>
-              <w:t>0.3125%</w:t>
+              <w:t>0.3</w:t>
+            </w:r>
+            <w:r>
+              <w:rPr>
+                <w:rFonts w:ascii="Calibri" w:eastAsia="Times New Roman" w:hAnsi="Calibri" w:cs="Calibri"/>
+                <w:color w:val="000000"/>
+              </w:rPr>
+              <w:t>3</w:t>
+            </w:r>
+            <w:r>
+              <w:rPr>
+                <w:rFonts w:ascii="Calibri" w:eastAsia="Times New Roman" w:hAnsi="Calibri" w:cs="Calibri"/>
+                <w:color w:val="000000"/>
+              </w:rPr>
+              <w:t>%</w:t>
             </w:r>
           </w:p>
         </w:tc>
@@ -651,7 +672,14 @@
                 <w:rFonts w:ascii="Calibri" w:eastAsia="Times New Roman" w:hAnsi="Calibri" w:cs="Calibri"/>
                 <w:color w:val="000000"/>
               </w:rPr>
-              <w:t>7%</w:t>
+              <w:t>4</w:t>
+            </w:r>
+            <w:r>
+              <w:rPr>
+                <w:rFonts w:ascii="Calibri" w:eastAsia="Times New Roman" w:hAnsi="Calibri" w:cs="Calibri"/>
+                <w:color w:val="000000"/>
+              </w:rPr>
+              <w:t>%</w:t>
             </w:r>
           </w:p>
         </w:tc>
@@ -779,7 +807,14 @@
                 <w:rFonts w:ascii="Calibri" w:eastAsia="Times New Roman" w:hAnsi="Calibri" w:cs="Calibri"/>
                 <w:color w:val="000000"/>
               </w:rPr>
-              <w:t>88%</w:t>
+              <w:t>91</w:t>
+            </w:r>
+            <w:r>
+              <w:rPr>
+                <w:rFonts w:ascii="Calibri" w:eastAsia="Times New Roman" w:hAnsi="Calibri" w:cs="Calibri"/>
+                <w:color w:val="000000"/>
+              </w:rPr>
+              <w:t>%</w:t>
             </w:r>
           </w:p>
         </w:tc>
@@ -810,7 +845,7 @@
                 <w:rFonts w:ascii="Calibri" w:eastAsia="Times New Roman" w:hAnsi="Calibri" w:cs="Calibri"/>
                 <w:color w:val="000000"/>
               </w:rPr>
-              <w:t>8</w:t>
+              <w:t>7</w:t>
             </w:r>
           </w:p>
         </w:tc>
@@ -841,7 +876,21 @@
                 <w:rFonts w:ascii="Calibri" w:eastAsia="Times New Roman" w:hAnsi="Calibri" w:cs="Calibri"/>
                 <w:color w:val="000000"/>
               </w:rPr>
-              <w:t>11%</w:t>
+              <w:t>1</w:t>
+            </w:r>
+            <w:r>
+              <w:rPr>
+                <w:rFonts w:ascii="Calibri" w:eastAsia="Times New Roman" w:hAnsi="Calibri" w:cs="Calibri"/>
+                <w:color w:val="000000"/>
+              </w:rPr>
+              <w:t>3</w:t>
+            </w:r>
+            <w:r>
+              <w:rPr>
+                <w:rFonts w:ascii="Calibri" w:eastAsia="Times New Roman" w:hAnsi="Calibri" w:cs="Calibri"/>
+                <w:color w:val="000000"/>
+              </w:rPr>
+              <w:t>%</w:t>
             </w:r>
           </w:p>
         </w:tc>
@@ -851,7 +900,7 @@
     <w:p/>
     <w:p>
       <w:r>
-        <w:t>88</w:t>
+        <w:t>91</w:t>
       </w:r>
       <w:r>
         <w:t>% Unit assignments</w:t>
@@ -871,7 +920,7 @@
         <w:t xml:space="preserve"> </w:t>
       </w:r>
       <w:r>
-        <w:t>8</w:t>
+        <w:t>7</w:t>
       </w:r>
       <w:r>
         <w:t xml:space="preserve"> two-week units. </w:t>
@@ -889,13 +938,13 @@
         <w:t>worth 1</w:t>
       </w:r>
       <w:r>
-        <w:t>1</w:t>
+        <w:t>3</w:t>
       </w:r>
       <w:r>
         <w:t xml:space="preserve">% of your course grade (so, </w:t>
       </w:r>
       <w:r>
-        <w:t>8</w:t>
+        <w:t>7</w:t>
       </w:r>
       <w:r>
         <w:t xml:space="preserve"> units </w:t>
@@ -907,7 +956,7 @@
         <w:t xml:space="preserve"> 1</w:t>
       </w:r>
       <w:r>
-        <w:t>1</w:t>
+        <w:t>3</w:t>
       </w:r>
       <w:r>
         <w:t>% each</w:t>
@@ -916,7 +965,7 @@
         <w:t xml:space="preserve"> = </w:t>
       </w:r>
       <w:r>
-        <w:t>88</w:t>
+        <w:t>91</w:t>
       </w:r>
       <w:r>
         <w:t>% of course grade)</w:t>
@@ -935,8 +984,24 @@
       <w:r>
         <w:t xml:space="preserve"> for details.</w:t>
       </w:r>
+    </w:p>
+    <w:p>
+      <w:pPr>
+        <w:ind w:left="720"/>
+      </w:pPr>
+    </w:p>
+    <w:p>
+      <w:pPr>
+        <w:ind w:left="720"/>
+      </w:pPr>
+      <w:r>
+        <w:t>I have been writing an app that will plug in to Canvas and (hopefully) improve these assignments. It may be ready for use this semester. If it is, each unit will still be worth 13% but the point assignments which comprise that 13% may change.</w:t>
+      </w:r>
       <w:r>
         <w:t xml:space="preserve"> </w:t>
+      </w:r>
+      <w:r>
+        <w:t>I will seek your input before finalizing any changes.</w:t>
       </w:r>
     </w:p>
     <w:p>
@@ -1010,7 +1075,7 @@
     </w:p>
     <w:p>
       <w:r>
-        <w:t>7</w:t>
+        <w:t>4</w:t>
       </w:r>
       <w:r>
         <w:t>% Other participation / engagement activities</w:t>
@@ -1021,7 +1086,13 @@
         <w:ind w:left="720"/>
       </w:pPr>
       <w:r>
-        <w:t>I will occasionally ask you to do things to help me improve the class or keep you engaged with the course. I’m not sure how many of these things there will be, but together they will comprise 7% of your grade.</w:t>
+        <w:t xml:space="preserve">I will occasionally ask you to do things to help me improve the class or keep you engaged with the course. I’m not sure how many of these things there will be, but together they will comprise </w:t>
+      </w:r>
+      <w:r>
+        <w:t>4</w:t>
+      </w:r>
+      <w:r>
+        <w:t>% of your grade.</w:t>
       </w:r>
     </w:p>
     <w:p>
@@ -1121,6 +1192,7 @@
         <w:pStyle w:val="Heading2"/>
       </w:pPr>
       <w:r>
+        <w:lastRenderedPageBreak/>
         <w:t>Accommodations</w:t>
       </w:r>
       <w:r>
@@ -1137,11 +1209,7 @@
       </w:r>
       <w:proofErr w:type="spellEnd"/>
       <w:r>
-        <w:t xml:space="preserve"> Hall, room 110 and can be reached at 818.677.2684. NCOD is located on Bertrand Street in Jeanne Chisholm Hall and can be </w:t>
-      </w:r>
-      <w:r>
-        <w:lastRenderedPageBreak/>
-        <w:t>reached at 818.677.2611. If you would like to discuss your need for accommodations with me, please contact me to set up an appointment.</w:t>
+        <w:t xml:space="preserve"> Hall, room 110 and can be reached at 818.677.2684. NCOD is located on Bertrand Street in Jeanne Chisholm Hall and can be reached at 818.677.2611. If you would like to discuss your need for accommodations with me, please contact me to set up an appointment.</w:t>
       </w:r>
     </w:p>
     <w:p/>
@@ -1397,7 +1465,11 @@
         <w:t xml:space="preserve"> about any grade, I want you to discuss it with me. </w:t>
       </w:r>
       <w:r>
-        <w:t xml:space="preserve">To encourage you to do so, I promise your grade will never be lowered after such a conversation. </w:t>
+        <w:t xml:space="preserve">To encourage you to do so, I promise your grade will never be lowered after such a </w:t>
+      </w:r>
+      <w:r>
+        <w:lastRenderedPageBreak/>
+        <w:t xml:space="preserve">conversation. </w:t>
       </w:r>
       <w:r>
         <w:t xml:space="preserve">Any requests for grade reevaluations must take place within 10 working days of </w:t>
@@ -1415,124 +1487,124 @@
         <w:pStyle w:val="Heading2"/>
       </w:pPr>
       <w:r>
+        <w:t>Late assignments</w:t>
+      </w:r>
+    </w:p>
+    <w:p>
+      <w:r>
+        <w:t>Different types of assignment have different late policies which depend on the purpose of the assignment and various logistical considerations. T</w:t>
+      </w:r>
+      <w:r>
+        <w:t xml:space="preserve">he late policy will be included in the announcement </w:t>
+      </w:r>
+      <w:r>
+        <w:t xml:space="preserve">for each </w:t>
+      </w:r>
+      <w:r>
+        <w:t>assignment.</w:t>
+      </w:r>
+    </w:p>
+    <w:p>
+      <w:r>
+        <w:t xml:space="preserve"> </w:t>
+      </w:r>
+    </w:p>
+    <w:p>
+      <w:pPr>
+        <w:pStyle w:val="Heading2"/>
+      </w:pPr>
+      <w:r>
+        <w:t>Plus/minus grading</w:t>
+      </w:r>
+    </w:p>
+    <w:p>
+      <w:pPr>
+        <w:rPr>
+          <w:rFonts w:ascii="Times New Roman" w:hAnsi="Times New Roman"/>
+        </w:rPr>
+      </w:pPr>
+      <w:r>
+        <w:t>I will use plus/minus grading in this course.</w:t>
+      </w:r>
+    </w:p>
+    <w:p/>
+    <w:p>
+      <w:pPr>
+        <w:pStyle w:val="Heading2"/>
+      </w:pPr>
+      <w:r>
+        <w:t>Savings</w:t>
+      </w:r>
+      <w:r>
+        <w:t xml:space="preserve"> clause</w:t>
+      </w:r>
+    </w:p>
+    <w:p>
+      <w:r>
+        <w:t>Every aspect of the course, including requirements, policies, and practices, is subject to change at my sole discretion. For any substantive matter (i.e., significantly affecting grades) I will not make changes without requesting input from the class. T</w:t>
+      </w:r>
+      <w:r>
+        <w:t>he version of this syllabus posted on Canvas will always be the current and authoritative version.</w:t>
+      </w:r>
+    </w:p>
+    <w:p/>
+    <w:p>
+      <w:pPr>
+        <w:pStyle w:val="Heading2"/>
+      </w:pPr>
+      <w:r>
+        <w:t xml:space="preserve">Scheduling </w:t>
+      </w:r>
+    </w:p>
+    <w:p>
+      <w:r>
+        <w:t xml:space="preserve">All dates are subject to change. Any changes to the course plan and assigned readings will be announced in class and updated on the Canvas. I will also post various supplementary materials. It is your responsibility to be up to date on all changes. Thus please check Canvas frequently. </w:t>
+      </w:r>
+    </w:p>
+    <w:p/>
+    <w:p>
+      <w:pPr>
+        <w:pStyle w:val="Heading2"/>
+      </w:pPr>
+      <w:r>
+        <w:t>Title IX / Sexual misconduct disclosures</w:t>
+      </w:r>
+    </w:p>
+    <w:p>
+      <w:r>
+        <w:t xml:space="preserve">As your instructor, one of my responsibilities is to help maintain a safe learning environment on our campus. In the event that you choose to write, speak or otherwise disclose about having experienced sexual misconduct/sexual violence, including rape, sexual assault, sexual battery, dating violence, domestic violence, or stalking and specify that this violence occurred while you or the perpetrator were a CSUN student, federal and state laws require that I, as a “responsible employee,” notify our campus Title IX Coordinator. The Title IX Coordinator will contact you to inform you of your rights and options as a survivor and connect you with support resources, including possibilities for holding accountable the person who harmed you. Know that you will not be forced to share information and your level of involvement will be your choice. </w:t>
+      </w:r>
+    </w:p>
+    <w:p>
+      <w:r>
+        <w:t xml:space="preserve">CSUN’s Title IX Coordinator </w:t>
+      </w:r>
+      <w:r>
+        <w:t>is located at</w:t>
+      </w:r>
+      <w:r>
+        <w:t xml:space="preserve">: </w:t>
+      </w:r>
+    </w:p>
+    <w:p>
+      <w:pPr>
+        <w:ind w:firstLine="720"/>
+      </w:pPr>
+      <w:r>
+        <w:t xml:space="preserve">University Hall, Room 285 </w:t>
+      </w:r>
+    </w:p>
+    <w:p>
+      <w:pPr>
+        <w:ind w:firstLine="720"/>
+      </w:pPr>
+      <w:r>
+        <w:t xml:space="preserve">Phone: (818) 677-2077 </w:t>
+      </w:r>
+    </w:p>
+    <w:p>
+      <w:r>
         <w:lastRenderedPageBreak/>
-        <w:t>Late assignments</w:t>
-      </w:r>
-    </w:p>
-    <w:p>
-      <w:r>
-        <w:t>Different types of assignment have different late policies which depend on the purpose of the assignment and various logistical considerations. T</w:t>
-      </w:r>
-      <w:r>
-        <w:t xml:space="preserve">he late policy will be included in the announcement </w:t>
-      </w:r>
-      <w:r>
-        <w:t xml:space="preserve">for each </w:t>
-      </w:r>
-      <w:r>
-        <w:t>assignment.</w:t>
-      </w:r>
-    </w:p>
-    <w:p>
-      <w:r>
-        <w:t xml:space="preserve"> </w:t>
-      </w:r>
-    </w:p>
-    <w:p>
-      <w:pPr>
-        <w:pStyle w:val="Heading2"/>
-      </w:pPr>
-      <w:r>
-        <w:t>Plus/minus grading</w:t>
-      </w:r>
-    </w:p>
-    <w:p>
-      <w:pPr>
-        <w:rPr>
-          <w:rFonts w:ascii="Times New Roman" w:hAnsi="Times New Roman"/>
-        </w:rPr>
-      </w:pPr>
-      <w:r>
-        <w:t>I will use plus/minus grading in this course.</w:t>
-      </w:r>
-    </w:p>
-    <w:p/>
-    <w:p>
-      <w:pPr>
-        <w:pStyle w:val="Heading2"/>
-      </w:pPr>
-      <w:r>
-        <w:t>Savings</w:t>
-      </w:r>
-      <w:r>
-        <w:t xml:space="preserve"> clause</w:t>
-      </w:r>
-    </w:p>
-    <w:p>
-      <w:r>
-        <w:t>Every aspect of the course, including requirements, policies, and practices, is subject to change at my sole discretion. For any substantive matter (i.e., significantly affecting grades) I will not make changes without requesting input from the class. T</w:t>
-      </w:r>
-      <w:r>
-        <w:t>he version of this syllabus posted on Canvas will always be the current and authoritative version.</w:t>
-      </w:r>
-    </w:p>
-    <w:p/>
-    <w:p>
-      <w:pPr>
-        <w:pStyle w:val="Heading2"/>
-      </w:pPr>
-      <w:r>
-        <w:t xml:space="preserve">Scheduling </w:t>
-      </w:r>
-    </w:p>
-    <w:p>
-      <w:r>
-        <w:t xml:space="preserve">All dates are subject to change. Any changes to the course plan and assigned readings will be announced in class and updated on the Canvas. I will also post various supplementary materials. It is your responsibility to be up to date on all changes. Thus please check Canvas frequently. </w:t>
-      </w:r>
-    </w:p>
-    <w:p/>
-    <w:p>
-      <w:pPr>
-        <w:pStyle w:val="Heading2"/>
-      </w:pPr>
-      <w:r>
-        <w:t>Title IX / Sexual misconduct disclosures</w:t>
-      </w:r>
-    </w:p>
-    <w:p>
-      <w:r>
-        <w:t xml:space="preserve">As your instructor, one of my responsibilities is to help maintain a safe learning environment on our campus. In the event that you choose to write, speak or otherwise disclose about having experienced sexual misconduct/sexual violence, including rape, sexual assault, sexual battery, dating violence, domestic violence, or stalking and specify that this violence occurred while you or the perpetrator were a CSUN student, federal and state laws require that I, as a “responsible employee,” notify our campus Title IX Coordinator. The Title IX Coordinator will contact you to inform you of your rights and options as a survivor and connect you with support resources, including possibilities for holding accountable the person who harmed you. Know that you will not be forced to share information and your level of involvement will be your choice. </w:t>
-      </w:r>
-    </w:p>
-    <w:p>
-      <w:r>
-        <w:t xml:space="preserve">CSUN’s Title IX Coordinator </w:t>
-      </w:r>
-      <w:r>
-        <w:t>is located at</w:t>
-      </w:r>
-      <w:r>
-        <w:t xml:space="preserve">: </w:t>
-      </w:r>
-    </w:p>
-    <w:p>
-      <w:pPr>
-        <w:ind w:firstLine="720"/>
-      </w:pPr>
-      <w:r>
-        <w:t xml:space="preserve">University Hall, Room 285 </w:t>
-      </w:r>
-    </w:p>
-    <w:p>
-      <w:pPr>
-        <w:ind w:firstLine="720"/>
-      </w:pPr>
-      <w:r>
-        <w:t xml:space="preserve">Phone: (818) 677-2077 </w:t>
-      </w:r>
-    </w:p>
-    <w:p>
-      <w:r>
         <w:t xml:space="preserve">If you do not want the Title IX Coordinator notified, instead of disclosing the experience to me, you can speak </w:t>
       </w:r>
       <w:r>
@@ -1564,7 +1636,6 @@
         <w:ind w:left="720"/>
       </w:pPr>
       <w:r>
-        <w:lastRenderedPageBreak/>
         <w:t xml:space="preserve">Klotz Student Health Center, Room 140G </w:t>
       </w:r>
     </w:p>
@@ -1712,6 +1783,7 @@
     </w:p>
     <w:p>
       <w:r>
+        <w:lastRenderedPageBreak/>
         <w:t>Apply the knowledge and skills of science and technology and evaluate how they impact individuals, the community, and/or society.</w:t>
       </w:r>
     </w:p>
@@ -1736,7 +1808,6 @@
           <w:i/>
           <w:iCs/>
         </w:rPr>
-        <w:lastRenderedPageBreak/>
         <w:t>Goal</w:t>
       </w:r>
       <w:r>
@@ -1795,12 +1866,8 @@
     <w:p/>
     <w:p/>
     <w:sectPr>
-      <w:headerReference w:type="even" r:id="rId14"/>
-      <w:headerReference w:type="default" r:id="rId15"/>
-      <w:footerReference w:type="even" r:id="rId16"/>
-      <w:footerReference w:type="default" r:id="rId17"/>
-      <w:headerReference w:type="first" r:id="rId18"/>
-      <w:footerReference w:type="first" r:id="rId19"/>
+      <w:footerReference w:type="even" r:id="rId14"/>
+      <w:footerReference w:type="default" r:id="rId15"/>
       <w:pgSz w:w="12240" w:h="15840"/>
       <w:pgMar w:top="1440" w:right="1440" w:bottom="1440" w:left="1440" w:header="720" w:footer="720" w:gutter="0"/>
       <w:cols w:space="720"/>
@@ -1962,14 +2029,7 @@
         <w:b w:val="0"/>
         <w:bCs w:val="0"/>
       </w:rPr>
-      <w:t xml:space="preserve">Version: 1 </w:t>
-    </w:r>
-    <w:r>
-      <w:rPr>
-        <w:b w:val="0"/>
-        <w:bCs w:val="0"/>
-      </w:rPr>
-      <w:t>(</w:t>
+      <w:t>Version: 1 (</w:t>
     </w:r>
     <w:r>
       <w:rPr>
@@ -2031,16 +2091,6 @@
 </w:ftr>
 </file>
 
-<file path=word/footer3.xml><?xml version="1.0" encoding="utf-8"?>
-<w:ftr xmlns:wpc="http://schemas.microsoft.com/office/word/2010/wordprocessingCanvas" xmlns:cx="http://schemas.microsoft.com/office/drawing/2014/chartex" xmlns:cx1="http://schemas.microsoft.com/office/drawing/2015/9/8/chartex" xmlns:cx2="http://schemas.microsoft.com/office/drawing/2015/10/21/chartex" xmlns:cx3="http://schemas.microsoft.com/office/drawing/2016/5/9/chartex" xmlns:cx4="http://schemas.microsoft.com/office/drawing/2016/5/10/chartex" xmlns:cx5="http://schemas.microsoft.com/office/drawing/2016/5/11/chartex" xmlns:cx6="http://schemas.microsoft.com/office/drawing/2016/5/12/chartex" xmlns:cx7="http://schemas.microsoft.com/office/drawing/2016/5/13/chartex" xmlns:cx8="http://schemas.microsoft.com/office/drawing/2016/5/14/chartex" xmlns:mc="http://schemas.openxmlformats.org/markup-compatibility/2006" xmlns:aink="http://schemas.microsoft.com/office/drawing/2016/ink" xmlns:am3d="http://schemas.microsoft.com/office/drawing/2017/model3d" xmlns:o="urn:schemas-microsoft-com:office:office" xmlns:r="http://schemas.openxmlformats.org/officeDocument/2006/relationships" xmlns:m="http://schemas.openxmlformats.org/officeDocument/2006/math" xmlns:v="urn:schemas-microsoft-com:vml" xmlns:wp14="http://schemas.microsoft.com/office/word/2010/wordprocessingDrawing" xmlns:wp="http://schemas.openxmlformats.org/drawingml/2006/wordprocessingDrawing" xmlns:w10="urn:schemas-microsoft-com:office:word" xmlns:w="http://schemas.openxmlformats.org/wordprocessingml/2006/main" xmlns:w14="http://schemas.microsoft.com/office/word/2010/wordml" xmlns:w15="http://schemas.microsoft.com/office/word/2012/wordml" xmlns:w16cex="http://schemas.microsoft.com/office/word/2018/wordml/cex" xmlns:w16cid="http://schemas.microsoft.com/office/word/2016/wordml/cid" xmlns:w16="http://schemas.microsoft.com/office/word/2018/wordml" xmlns:w16se="http://schemas.microsoft.com/office/word/2015/wordml/symex" xmlns:wpg="http://schemas.microsoft.com/office/word/2010/wordprocessingGroup" xmlns:wpi="http://schemas.microsoft.com/office/word/2010/wordprocessingInk" xmlns:wne="http://schemas.microsoft.com/office/word/2006/wordml" xmlns:wps="http://schemas.microsoft.com/office/word/2010/wordprocessingShape" mc:Ignorable="w14 w15 w16se w16cid w16 w16cex wp14">
-  <w:p>
-    <w:pPr>
-      <w:pStyle w:val="Footer"/>
-    </w:pPr>
-  </w:p>
-</w:ftr>
-</file>
-
 <file path=word/footnotes.xml><?xml version="1.0" encoding="utf-8"?>
 <w:footnotes xmlns:wpc="http://schemas.microsoft.com/office/word/2010/wordprocessingCanvas" xmlns:cx="http://schemas.microsoft.com/office/drawing/2014/chartex" xmlns:cx1="http://schemas.microsoft.com/office/drawing/2015/9/8/chartex" xmlns:cx2="http://schemas.microsoft.com/office/drawing/2015/10/21/chartex" xmlns:cx3="http://schemas.microsoft.com/office/drawing/2016/5/9/chartex" xmlns:cx4="http://schemas.microsoft.com/office/drawing/2016/5/10/chartex" xmlns:cx5="http://schemas.microsoft.com/office/drawing/2016/5/11/chartex" xmlns:cx6="http://schemas.microsoft.com/office/drawing/2016/5/12/chartex" xmlns:cx7="http://schemas.microsoft.com/office/drawing/2016/5/13/chartex" xmlns:cx8="http://schemas.microsoft.com/office/drawing/2016/5/14/chartex" xmlns:mc="http://schemas.openxmlformats.org/markup-compatibility/2006" xmlns:aink="http://schemas.microsoft.com/office/drawing/2016/ink" xmlns:am3d="http://schemas.microsoft.com/office/drawing/2017/model3d" xmlns:o="urn:schemas-microsoft-com:office:office" xmlns:r="http://schemas.openxmlformats.org/officeDocument/2006/relationships" xmlns:m="http://schemas.openxmlformats.org/officeDocument/2006/math" xmlns:v="urn:schemas-microsoft-com:vml" xmlns:wp14="http://schemas.microsoft.com/office/word/2010/wordprocessingDrawing" xmlns:wp="http://schemas.openxmlformats.org/drawingml/2006/wordprocessingDrawing" xmlns:w10="urn:schemas-microsoft-com:office:word" xmlns:w="http://schemas.openxmlformats.org/wordprocessingml/2006/main" xmlns:w14="http://schemas.microsoft.com/office/word/2010/wordml" xmlns:w15="http://schemas.microsoft.com/office/word/2012/wordml" xmlns:w16cex="http://schemas.microsoft.com/office/word/2018/wordml/cex" xmlns:w16cid="http://schemas.microsoft.com/office/word/2016/wordml/cid" xmlns:w16="http://schemas.microsoft.com/office/word/2018/wordml" xmlns:w16se="http://schemas.microsoft.com/office/word/2015/wordml/symex" xmlns:wpg="http://schemas.microsoft.com/office/word/2010/wordprocessingGroup" xmlns:wpi="http://schemas.microsoft.com/office/word/2010/wordprocessingInk" xmlns:wne="http://schemas.microsoft.com/office/word/2006/wordml" xmlns:wps="http://schemas.microsoft.com/office/word/2010/wordprocessingShape" mc:Ignorable="w14 w15 w16se w16cid w16 w16cex wp14">
   <w:footnote w:type="separator" w:id="-1">
@@ -2058,36 +2108,6 @@
     </w:p>
   </w:footnote>
 </w:footnotes>
-</file>
-
-<file path=word/header1.xml><?xml version="1.0" encoding="utf-8"?>
-<w:hdr xmlns:wpc="http://schemas.microsoft.com/office/word/2010/wordprocessingCanvas" xmlns:cx="http://schemas.microsoft.com/office/drawing/2014/chartex" xmlns:cx1="http://schemas.microsoft.com/office/drawing/2015/9/8/chartex" xmlns:cx2="http://schemas.microsoft.com/office/drawing/2015/10/21/chartex" xmlns:cx3="http://schemas.microsoft.com/office/drawing/2016/5/9/chartex" xmlns:cx4="http://schemas.microsoft.com/office/drawing/2016/5/10/chartex" xmlns:cx5="http://schemas.microsoft.com/office/drawing/2016/5/11/chartex" xmlns:cx6="http://schemas.microsoft.com/office/drawing/2016/5/12/chartex" xmlns:cx7="http://schemas.microsoft.com/office/drawing/2016/5/13/chartex" xmlns:cx8="http://schemas.microsoft.com/office/drawing/2016/5/14/chartex" xmlns:mc="http://schemas.openxmlformats.org/markup-compatibility/2006" xmlns:aink="http://schemas.microsoft.com/office/drawing/2016/ink" xmlns:am3d="http://schemas.microsoft.com/office/drawing/2017/model3d" xmlns:o="urn:schemas-microsoft-com:office:office" xmlns:r="http://schemas.openxmlformats.org/officeDocument/2006/relationships" xmlns:m="http://schemas.openxmlformats.org/officeDocument/2006/math" xmlns:v="urn:schemas-microsoft-com:vml" xmlns:wp14="http://schemas.microsoft.com/office/word/2010/wordprocessingDrawing" xmlns:wp="http://schemas.openxmlformats.org/drawingml/2006/wordprocessingDrawing" xmlns:w10="urn:schemas-microsoft-com:office:word" xmlns:w="http://schemas.openxmlformats.org/wordprocessingml/2006/main" xmlns:w14="http://schemas.microsoft.com/office/word/2010/wordml" xmlns:w15="http://schemas.microsoft.com/office/word/2012/wordml" xmlns:w16cex="http://schemas.microsoft.com/office/word/2018/wordml/cex" xmlns:w16cid="http://schemas.microsoft.com/office/word/2016/wordml/cid" xmlns:w16="http://schemas.microsoft.com/office/word/2018/wordml" xmlns:w16se="http://schemas.microsoft.com/office/word/2015/wordml/symex" xmlns:wpg="http://schemas.microsoft.com/office/word/2010/wordprocessingGroup" xmlns:wpi="http://schemas.microsoft.com/office/word/2010/wordprocessingInk" xmlns:wne="http://schemas.microsoft.com/office/word/2006/wordml" xmlns:wps="http://schemas.microsoft.com/office/word/2010/wordprocessingShape" mc:Ignorable="w14 w15 w16se w16cid w16 w16cex wp14">
-  <w:p>
-    <w:pPr>
-      <w:pStyle w:val="Header"/>
-    </w:pPr>
-  </w:p>
-</w:hdr>
-</file>
-
-<file path=word/header2.xml><?xml version="1.0" encoding="utf-8"?>
-<w:hdr xmlns:wpc="http://schemas.microsoft.com/office/word/2010/wordprocessingCanvas" xmlns:cx="http://schemas.microsoft.com/office/drawing/2014/chartex" xmlns:cx1="http://schemas.microsoft.com/office/drawing/2015/9/8/chartex" xmlns:cx2="http://schemas.microsoft.com/office/drawing/2015/10/21/chartex" xmlns:cx3="http://schemas.microsoft.com/office/drawing/2016/5/9/chartex" xmlns:cx4="http://schemas.microsoft.com/office/drawing/2016/5/10/chartex" xmlns:cx5="http://schemas.microsoft.com/office/drawing/2016/5/11/chartex" xmlns:cx6="http://schemas.microsoft.com/office/drawing/2016/5/12/chartex" xmlns:cx7="http://schemas.microsoft.com/office/drawing/2016/5/13/chartex" xmlns:cx8="http://schemas.microsoft.com/office/drawing/2016/5/14/chartex" xmlns:mc="http://schemas.openxmlformats.org/markup-compatibility/2006" xmlns:aink="http://schemas.microsoft.com/office/drawing/2016/ink" xmlns:am3d="http://schemas.microsoft.com/office/drawing/2017/model3d" xmlns:o="urn:schemas-microsoft-com:office:office" xmlns:r="http://schemas.openxmlformats.org/officeDocument/2006/relationships" xmlns:m="http://schemas.openxmlformats.org/officeDocument/2006/math" xmlns:v="urn:schemas-microsoft-com:vml" xmlns:wp14="http://schemas.microsoft.com/office/word/2010/wordprocessingDrawing" xmlns:wp="http://schemas.openxmlformats.org/drawingml/2006/wordprocessingDrawing" xmlns:w10="urn:schemas-microsoft-com:office:word" xmlns:w="http://schemas.openxmlformats.org/wordprocessingml/2006/main" xmlns:w14="http://schemas.microsoft.com/office/word/2010/wordml" xmlns:w15="http://schemas.microsoft.com/office/word/2012/wordml" xmlns:w16cex="http://schemas.microsoft.com/office/word/2018/wordml/cex" xmlns:w16cid="http://schemas.microsoft.com/office/word/2016/wordml/cid" xmlns:w16="http://schemas.microsoft.com/office/word/2018/wordml" xmlns:w16se="http://schemas.microsoft.com/office/word/2015/wordml/symex" xmlns:wpg="http://schemas.microsoft.com/office/word/2010/wordprocessingGroup" xmlns:wpi="http://schemas.microsoft.com/office/word/2010/wordprocessingInk" xmlns:wne="http://schemas.microsoft.com/office/word/2006/wordml" xmlns:wps="http://schemas.microsoft.com/office/word/2010/wordprocessingShape" mc:Ignorable="w14 w15 w16se w16cid w16 w16cex wp14">
-  <w:p>
-    <w:pPr>
-      <w:pStyle w:val="Header"/>
-    </w:pPr>
-  </w:p>
-</w:hdr>
-</file>
-
-<file path=word/header3.xml><?xml version="1.0" encoding="utf-8"?>
-<w:hdr xmlns:wpc="http://schemas.microsoft.com/office/word/2010/wordprocessingCanvas" xmlns:cx="http://schemas.microsoft.com/office/drawing/2014/chartex" xmlns:cx1="http://schemas.microsoft.com/office/drawing/2015/9/8/chartex" xmlns:cx2="http://schemas.microsoft.com/office/drawing/2015/10/21/chartex" xmlns:cx3="http://schemas.microsoft.com/office/drawing/2016/5/9/chartex" xmlns:cx4="http://schemas.microsoft.com/office/drawing/2016/5/10/chartex" xmlns:cx5="http://schemas.microsoft.com/office/drawing/2016/5/11/chartex" xmlns:cx6="http://schemas.microsoft.com/office/drawing/2016/5/12/chartex" xmlns:cx7="http://schemas.microsoft.com/office/drawing/2016/5/13/chartex" xmlns:cx8="http://schemas.microsoft.com/office/drawing/2016/5/14/chartex" xmlns:mc="http://schemas.openxmlformats.org/markup-compatibility/2006" xmlns:aink="http://schemas.microsoft.com/office/drawing/2016/ink" xmlns:am3d="http://schemas.microsoft.com/office/drawing/2017/model3d" xmlns:o="urn:schemas-microsoft-com:office:office" xmlns:r="http://schemas.openxmlformats.org/officeDocument/2006/relationships" xmlns:m="http://schemas.openxmlformats.org/officeDocument/2006/math" xmlns:v="urn:schemas-microsoft-com:vml" xmlns:wp14="http://schemas.microsoft.com/office/word/2010/wordprocessingDrawing" xmlns:wp="http://schemas.openxmlformats.org/drawingml/2006/wordprocessingDrawing" xmlns:w10="urn:schemas-microsoft-com:office:word" xmlns:w="http://schemas.openxmlformats.org/wordprocessingml/2006/main" xmlns:w14="http://schemas.microsoft.com/office/word/2010/wordml" xmlns:w15="http://schemas.microsoft.com/office/word/2012/wordml" xmlns:w16cex="http://schemas.microsoft.com/office/word/2018/wordml/cex" xmlns:w16cid="http://schemas.microsoft.com/office/word/2016/wordml/cid" xmlns:w16="http://schemas.microsoft.com/office/word/2018/wordml" xmlns:w16se="http://schemas.microsoft.com/office/word/2015/wordml/symex" xmlns:wpg="http://schemas.microsoft.com/office/word/2010/wordprocessingGroup" xmlns:wpi="http://schemas.microsoft.com/office/word/2010/wordprocessingInk" xmlns:wne="http://schemas.microsoft.com/office/word/2006/wordml" xmlns:wps="http://schemas.microsoft.com/office/word/2010/wordprocessingShape" mc:Ignorable="w14 w15 w16se w16cid w16 w16cex wp14">
-  <w:p>
-    <w:pPr>
-      <w:pStyle w:val="Header"/>
-    </w:pPr>
-  </w:p>
-</w:hdr>
 </file>
 
 <file path=word/numbering.xml><?xml version="1.0" encoding="utf-8"?>

</xml_diff>

<commit_message>
spring 22 syllabus update
</commit_message>
<xml_diff>
--- a/policy-pages/Phil305 Syllabus.docx
+++ b/policy-pages/Phil305 Syllabus.docx
@@ -24,7 +24,7 @@
           <w:b/>
           <w:bCs/>
         </w:rPr>
-        <w:t>Fall</w:t>
+        <w:t>Spring</w:t>
       </w:r>
       <w:r>
         <w:rPr>
@@ -38,7 +38,7 @@
           <w:b/>
           <w:bCs/>
         </w:rPr>
-        <w:t>1</w:t>
+        <w:t>2</w:t>
       </w:r>
     </w:p>
     <w:p>

</xml_diff>

<commit_message>
fall 2023 syllabus update
</commit_message>
<xml_diff>
--- a/policy-pages/Phil305 Syllabus.docx
+++ b/policy-pages/Phil305 Syllabus.docx
@@ -38,7 +38,7 @@
           <w:b/>
           <w:bCs/>
         </w:rPr>
-        <w:t>2</w:t>
+        <w:t>3</w:t>
       </w:r>
     </w:p>
     <w:p>
@@ -82,7 +82,6 @@
           <w:bCs/>
         </w:rPr>
       </w:pPr>
-      <w:proofErr w:type="gramStart"/>
       <w:r>
         <w:rPr>
           <w:lang w:val="fr-FR"/>
@@ -93,25 +92,18 @@
         <w:rPr>
           <w:lang w:val="fr-FR"/>
         </w:rPr>
-        <w:t>:</w:t>
-      </w:r>
-      <w:proofErr w:type="gramEnd"/>
+        <w:t>: Adam Swenson</w:t>
+      </w:r>
       <w:r>
         <w:rPr>
           <w:lang w:val="fr-FR"/>
         </w:rPr>
-        <w:t xml:space="preserve"> Adam Swenson</w:t>
+        <w:t xml:space="preserve">, Ph.D. </w:t>
       </w:r>
       <w:r>
         <w:rPr>
           <w:lang w:val="fr-FR"/>
         </w:rPr>
-        <w:t xml:space="preserve">, Ph.D. </w:t>
-      </w:r>
-      <w:r>
-        <w:rPr>
-          <w:lang w:val="fr-FR"/>
-        </w:rPr>
         <w:t xml:space="preserve"> </w:t>
       </w:r>
       <w:r>
@@ -163,21 +155,10 @@
         <w:rPr>
           <w:strike/>
         </w:rPr>
-        <w:t xml:space="preserve">Sierra Tower </w:t>
-      </w:r>
-      <w:proofErr w:type="gramStart"/>
-      <w:r>
-        <w:rPr>
-          <w:strike/>
-        </w:rPr>
-        <w:t>504</w:t>
-      </w:r>
-      <w:r>
-        <w:t xml:space="preserve">  Couch</w:t>
-      </w:r>
-      <w:proofErr w:type="gramEnd"/>
-      <w:r>
-        <w:t>, next to dog</w:t>
+        <w:t>Sierra Tower 504</w:t>
+      </w:r>
+      <w:r>
+        <w:t xml:space="preserve">  Couch, next to dog</w:t>
       </w:r>
     </w:p>
     <w:p/>
@@ -408,27 +389,7 @@
                 <w:bCs/>
                 <w:color w:val="FFFFFF"/>
               </w:rPr>
-              <w:t xml:space="preserve">% </w:t>
-            </w:r>
-            <w:proofErr w:type="gramStart"/>
-            <w:r>
-              <w:rPr>
-                <w:rFonts w:ascii="Calibri" w:eastAsia="Times New Roman" w:hAnsi="Calibri" w:cs="Calibri"/>
-                <w:b/>
-                <w:bCs/>
-                <w:color w:val="FFFFFF"/>
-              </w:rPr>
-              <w:t>of course</w:t>
-            </w:r>
-            <w:proofErr w:type="gramEnd"/>
-            <w:r>
-              <w:rPr>
-                <w:rFonts w:ascii="Calibri" w:eastAsia="Times New Roman" w:hAnsi="Calibri" w:cs="Calibri"/>
-                <w:b/>
-                <w:bCs/>
-                <w:color w:val="FFFFFF"/>
-              </w:rPr>
-              <w:t xml:space="preserve"> grade</w:t>
+              <w:t>% of course grade</w:t>
             </w:r>
           </w:p>
         </w:tc>
@@ -496,27 +457,7 @@
                 <w:bCs/>
                 <w:color w:val="FFFFFF"/>
               </w:rPr>
-              <w:t xml:space="preserve">% </w:t>
-            </w:r>
-            <w:proofErr w:type="gramStart"/>
-            <w:r>
-              <w:rPr>
-                <w:rFonts w:ascii="Calibri" w:eastAsia="Times New Roman" w:hAnsi="Calibri" w:cs="Calibri"/>
-                <w:b/>
-                <w:bCs/>
-                <w:color w:val="FFFFFF"/>
-              </w:rPr>
-              <w:t>of course</w:t>
-            </w:r>
-            <w:proofErr w:type="gramEnd"/>
-            <w:r>
-              <w:rPr>
-                <w:rFonts w:ascii="Calibri" w:eastAsia="Times New Roman" w:hAnsi="Calibri" w:cs="Calibri"/>
-                <w:b/>
-                <w:bCs/>
-                <w:color w:val="FFFFFF"/>
-              </w:rPr>
-              <w:t xml:space="preserve"> grade each</w:t>
+              <w:t>% of course grade each</w:t>
             </w:r>
           </w:p>
         </w:tc>
@@ -1217,15 +1158,7 @@
     </w:p>
     <w:p>
       <w:r>
-        <w:t>I take violations of academic integrity very seriously. I do not simply give ‘</w:t>
-      </w:r>
-      <w:proofErr w:type="gramStart"/>
-      <w:r>
-        <w:t>F’s</w:t>
-      </w:r>
-      <w:proofErr w:type="gramEnd"/>
-      <w:r>
-        <w:t>’ for such violations; I refer any and all suspected violations of academic integrity to the Dean of Student Affairs. If you have any questions about what counts as a violation of academic integrity, please consult the</w:t>
+        <w:t>I take violations of academic integrity very seriously. I do not simply give ‘F’s’ for such violations; I refer any and all suspected violations of academic integrity to the Dean of Student Affairs. If you have any questions about what counts as a violation of academic integrity, please consult the</w:t>
       </w:r>
       <w:r>
         <w:t xml:space="preserve"> Student Conduct Code </w:t>
@@ -1353,15 +1286,7 @@
         <w:t>, universal,</w:t>
       </w:r>
       <w:r>
-        <w:t xml:space="preserve"> and </w:t>
-      </w:r>
-      <w:proofErr w:type="gramStart"/>
-      <w:r>
-        <w:t>high quality</w:t>
-      </w:r>
-      <w:proofErr w:type="gramEnd"/>
-      <w:r>
-        <w:t xml:space="preserve"> participation is absolutely vital</w:t>
+        <w:t xml:space="preserve"> and high quality participation is absolutely vital</w:t>
       </w:r>
       <w:r>
         <w:t xml:space="preserve"> and required</w:t>
@@ -1645,15 +1570,7 @@
     </w:p>
     <w:p>
       <w:r>
-        <w:t xml:space="preserve">All dates are subject to change. Any changes to the course plan and assigned readings will be announced in class and updated on the Canvas. I will also post various supplementary materials. It is your responsibility to be up to date on all changes. </w:t>
-      </w:r>
-      <w:proofErr w:type="gramStart"/>
-      <w:r>
-        <w:t>Thus</w:t>
-      </w:r>
-      <w:proofErr w:type="gramEnd"/>
-      <w:r>
-        <w:t xml:space="preserve"> please check Canvas frequently. </w:t>
+        <w:t xml:space="preserve">All dates are subject to change. Any changes to the course plan and assigned readings will be announced in class and updated on the Canvas. I will also post various supplementary materials. It is your responsibility to be up to date on all changes. Thus please check Canvas frequently. </w:t>
       </w:r>
     </w:p>
     <w:p/>
@@ -1710,15 +1627,7 @@
         <w:t xml:space="preserve">confidentially </w:t>
       </w:r>
       <w:r>
-        <w:t xml:space="preserve">with our Campus Care </w:t>
-      </w:r>
-      <w:proofErr w:type="gramStart"/>
-      <w:r>
-        <w:t>Advocate.*</w:t>
-      </w:r>
-      <w:proofErr w:type="gramEnd"/>
-      <w:r>
-        <w:t xml:space="preserve"> </w:t>
+        <w:t xml:space="preserve">with our Campus Care Advocate.* </w:t>
       </w:r>
     </w:p>
     <w:p>
@@ -1749,19 +1658,11 @@
           <w:lang w:val="fr-FR"/>
         </w:rPr>
       </w:pPr>
-      <w:proofErr w:type="gramStart"/>
       <w:r>
         <w:rPr>
           <w:lang w:val="fr-FR"/>
         </w:rPr>
-        <w:t>Phone:</w:t>
-      </w:r>
-      <w:proofErr w:type="gramEnd"/>
-      <w:r>
-        <w:rPr>
-          <w:lang w:val="fr-FR"/>
-        </w:rPr>
-        <w:t xml:space="preserve"> (818) 677-7492</w:t>
+        <w:t>Phone: (818) 677-7492</w:t>
       </w:r>
       <w:r>
         <w:rPr>
@@ -1792,18 +1693,30 @@
     <w:p/>
     <w:p>
       <w:r>
-        <w:t xml:space="preserve">*Note: If it is determined that an alleged perpetrator poses an imminent threat to the broader campus community or if person(s) under 18 years of age </w:t>
-      </w:r>
-      <w:proofErr w:type="gramStart"/>
-      <w:r>
-        <w:t>are</w:t>
-      </w:r>
-      <w:proofErr w:type="gramEnd"/>
-      <w:r>
-        <w:t xml:space="preserve"> involved, our Campus Care Advocate is required to notify our Department of Police Services. </w:t>
+        <w:t xml:space="preserve">*Note: If it is determined that an alleged perpetrator poses an imminent threat to the broader campus community or if person(s) under 18 years of age are involved, our Campus Care Advocate is required to notify our Department of Police Services. </w:t>
       </w:r>
     </w:p>
     <w:p/>
+    <w:p>
+      <w:pPr>
+        <w:rPr>
+          <w:b/>
+          <w:bCs/>
+        </w:rPr>
+      </w:pPr>
+      <w:r>
+        <w:rPr>
+          <w:b/>
+          <w:bCs/>
+        </w:rPr>
+        <w:t>Potential labor action</w:t>
+      </w:r>
+    </w:p>
+    <w:p>
+      <w:r>
+        <w:t xml:space="preserve">The California Faculty Association (the labor union of Lecturers, Professors, Coaches, Counselors, and Librarians across the 23 CSU campuses) is in the midst of a difficult contract dispute with the CSU system wide administration.  In response to the CSU's stance, it is possible that the faculty union will call for concerted actions or other work stoppage this semester.  I promise to inform the class as soon as possible of any disruption to our class meeting schedule.  For further information about the issues involved, please see: https://www.calfac.org/re-opener-bargaining-impasse/ </w:t>
+      </w:r>
+    </w:p>
     <w:p/>
     <w:p>
       <w:pPr>
@@ -1873,6 +1786,7 @@
     </w:p>
     <w:p>
       <w:r>
+        <w:lastRenderedPageBreak/>
         <w:t> </w:t>
       </w:r>
     </w:p>
@@ -1902,7 +1816,6 @@
     </w:p>
     <w:p>
       <w:r>
-        <w:lastRenderedPageBreak/>
         <w:t>Apply the knowledge and skills of science and technology and evaluate how they impact individuals, the community, and/or society.</w:t>
       </w:r>
     </w:p>

</xml_diff>

<commit_message>
updated syllabus for fall 24
</commit_message>
<xml_diff>
--- a/policy-pages/Phil305 Syllabus.docx
+++ b/policy-pages/Phil305 Syllabus.docx
@@ -24,7 +24,7 @@
           <w:b/>
           <w:bCs/>
         </w:rPr>
-        <w:t>Spring</w:t>
+        <w:t>Fall</w:t>
       </w:r>
       <w:r>
         <w:rPr>
@@ -1697,26 +1697,6 @@
       </w:r>
     </w:p>
     <w:p/>
-    <w:p>
-      <w:pPr>
-        <w:rPr>
-          <w:b/>
-          <w:bCs/>
-        </w:rPr>
-      </w:pPr>
-      <w:r>
-        <w:rPr>
-          <w:b/>
-          <w:bCs/>
-        </w:rPr>
-        <w:t>Potential labor action</w:t>
-      </w:r>
-    </w:p>
-    <w:p>
-      <w:r>
-        <w:t xml:space="preserve">The California Faculty Association (the labor union of Lecturers, Professors, Coaches, Counselors, and Librarians across the 23 CSU campuses) is in the midst of a difficult contract dispute with the CSU system wide administration.  In response to the CSU's stance, it is possible that the faculty union will call for concerted actions or other work stoppage this semester.  I promise to inform the class as soon as possible of any disruption to our class meeting schedule.  For further information about the issues involved, please see: https://www.calfac.org/re-opener-bargaining-impasse/ </w:t>
-      </w:r>
-    </w:p>
     <w:p/>
     <w:p>
       <w:pPr>
@@ -1786,7 +1766,6 @@
     </w:p>
     <w:p>
       <w:r>
-        <w:lastRenderedPageBreak/>
         <w:t> </w:t>
       </w:r>
     </w:p>
@@ -1816,6 +1795,7 @@
     </w:p>
     <w:p>
       <w:r>
+        <w:lastRenderedPageBreak/>
         <w:t>Apply the knowledge and skills of science and technology and evaluate how they impact individuals, the community, and/or society.</w:t>
       </w:r>
     </w:p>

</xml_diff>

<commit_message>
updated syllabus for Phil 305 for spring 2025
</commit_message>
<xml_diff>
--- a/policy-pages/Phil305 Syllabus.docx
+++ b/policy-pages/Phil305 Syllabus.docx
@@ -1,6 +1,6 @@
 
 <file path=word/document.xml><?xml version="1.0" encoding="utf-8"?>
-<w:document xmlns:wpc="http://schemas.microsoft.com/office/word/2010/wordprocessingCanvas" xmlns:cx="http://schemas.microsoft.com/office/drawing/2014/chartex" xmlns:cx1="http://schemas.microsoft.com/office/drawing/2015/9/8/chartex" xmlns:cx2="http://schemas.microsoft.com/office/drawing/2015/10/21/chartex" xmlns:cx3="http://schemas.microsoft.com/office/drawing/2016/5/9/chartex" xmlns:cx4="http://schemas.microsoft.com/office/drawing/2016/5/10/chartex" xmlns:cx5="http://schemas.microsoft.com/office/drawing/2016/5/11/chartex" xmlns:cx6="http://schemas.microsoft.com/office/drawing/2016/5/12/chartex" xmlns:cx7="http://schemas.microsoft.com/office/drawing/2016/5/13/chartex" xmlns:cx8="http://schemas.microsoft.com/office/drawing/2016/5/14/chartex" xmlns:mc="http://schemas.openxmlformats.org/markup-compatibility/2006" xmlns:aink="http://schemas.microsoft.com/office/drawing/2016/ink" xmlns:am3d="http://schemas.microsoft.com/office/drawing/2017/model3d" xmlns:o="urn:schemas-microsoft-com:office:office" xmlns:oel="http://schemas.microsoft.com/office/2019/extlst" xmlns:r="http://schemas.openxmlformats.org/officeDocument/2006/relationships" xmlns:m="http://schemas.openxmlformats.org/officeDocument/2006/math" xmlns:v="urn:schemas-microsoft-com:vml" xmlns:wp14="http://schemas.microsoft.com/office/word/2010/wordprocessingDrawing" xmlns:wp="http://schemas.openxmlformats.org/drawingml/2006/wordprocessingDrawing" xmlns:w10="urn:schemas-microsoft-com:office:word" xmlns:w="http://schemas.openxmlformats.org/wordprocessingml/2006/main" xmlns:w14="http://schemas.microsoft.com/office/word/2010/wordml" xmlns:w15="http://schemas.microsoft.com/office/word/2012/wordml" xmlns:w16cex="http://schemas.microsoft.com/office/word/2018/wordml/cex" xmlns:w16cid="http://schemas.microsoft.com/office/word/2016/wordml/cid" xmlns:w16="http://schemas.microsoft.com/office/word/2018/wordml" xmlns:w16sdtdh="http://schemas.microsoft.com/office/word/2020/wordml/sdtdatahash" xmlns:w16se="http://schemas.microsoft.com/office/word/2015/wordml/symex" xmlns:wpg="http://schemas.microsoft.com/office/word/2010/wordprocessingGroup" xmlns:wpi="http://schemas.microsoft.com/office/word/2010/wordprocessingInk" xmlns:wne="http://schemas.microsoft.com/office/word/2006/wordml" xmlns:wps="http://schemas.microsoft.com/office/word/2010/wordprocessingShape" mc:Ignorable="w14 w15 w16se w16cid w16 w16cex w16sdtdh wp14">
+<w:document xmlns:wpc="http://schemas.microsoft.com/office/word/2010/wordprocessingCanvas" xmlns:cx="http://schemas.microsoft.com/office/drawing/2014/chartex" xmlns:cx1="http://schemas.microsoft.com/office/drawing/2015/9/8/chartex" xmlns:cx2="http://schemas.microsoft.com/office/drawing/2015/10/21/chartex" xmlns:cx3="http://schemas.microsoft.com/office/drawing/2016/5/9/chartex" xmlns:cx4="http://schemas.microsoft.com/office/drawing/2016/5/10/chartex" xmlns:cx5="http://schemas.microsoft.com/office/drawing/2016/5/11/chartex" xmlns:cx6="http://schemas.microsoft.com/office/drawing/2016/5/12/chartex" xmlns:cx7="http://schemas.microsoft.com/office/drawing/2016/5/13/chartex" xmlns:cx8="http://schemas.microsoft.com/office/drawing/2016/5/14/chartex" xmlns:mc="http://schemas.openxmlformats.org/markup-compatibility/2006" xmlns:aink="http://schemas.microsoft.com/office/drawing/2016/ink" xmlns:am3d="http://schemas.microsoft.com/office/drawing/2017/model3d" xmlns:o="urn:schemas-microsoft-com:office:office" xmlns:oel="http://schemas.microsoft.com/office/2019/extlst" xmlns:r="http://schemas.openxmlformats.org/officeDocument/2006/relationships" xmlns:m="http://schemas.openxmlformats.org/officeDocument/2006/math" xmlns:v="urn:schemas-microsoft-com:vml" xmlns:wp14="http://schemas.microsoft.com/office/word/2010/wordprocessingDrawing" xmlns:wp="http://schemas.openxmlformats.org/drawingml/2006/wordprocessingDrawing" xmlns:w10="urn:schemas-microsoft-com:office:word" xmlns:w="http://schemas.openxmlformats.org/wordprocessingml/2006/main" xmlns:w14="http://schemas.microsoft.com/office/word/2010/wordml" xmlns:w15="http://schemas.microsoft.com/office/word/2012/wordml" xmlns:w16cex="http://schemas.microsoft.com/office/word/2018/wordml/cex" xmlns:w16cid="http://schemas.microsoft.com/office/word/2016/wordml/cid" xmlns:w16="http://schemas.microsoft.com/office/word/2018/wordml" xmlns:w16du="http://schemas.microsoft.com/office/word/2023/wordml/word16du" xmlns:w16sdtdh="http://schemas.microsoft.com/office/word/2020/wordml/sdtdatahash" xmlns:w16sdtfl="http://schemas.microsoft.com/office/word/2024/wordml/sdtformatlock" xmlns:w16se="http://schemas.microsoft.com/office/word/2015/wordml/symex" xmlns:wpg="http://schemas.microsoft.com/office/word/2010/wordprocessingGroup" xmlns:wpi="http://schemas.microsoft.com/office/word/2010/wordprocessingInk" xmlns:wne="http://schemas.microsoft.com/office/word/2006/wordml" xmlns:wps="http://schemas.microsoft.com/office/word/2010/wordprocessingShape" mc:Ignorable="w14 w15 w16se w16cid w16 w16cex w16sdtdh w16sdtfl w16du wp14">
   <w:body>
     <w:p>
       <w:pPr>
@@ -8,7 +8,19 @@
         <w:jc w:val="center"/>
       </w:pPr>
       <w:r>
-        <w:t>Business Ethics (Philosophy 305)</w:t>
+        <w:t xml:space="preserve">Business Ethics </w:t>
+      </w:r>
+      <w:r>
+        <w:t>and Public Policy</w:t>
+      </w:r>
+    </w:p>
+    <w:p>
+      <w:pPr>
+        <w:pStyle w:val="Heading2"/>
+        <w:jc w:val="center"/>
+      </w:pPr>
+      <w:r>
+        <w:t>Philosophy 305</w:t>
       </w:r>
     </w:p>
     <w:p>
@@ -24,7 +36,7 @@
           <w:b/>
           <w:bCs/>
         </w:rPr>
-        <w:t>Fall</w:t>
+        <w:t>Spring</w:t>
       </w:r>
       <w:r>
         <w:rPr>
@@ -38,7 +50,7 @@
           <w:b/>
           <w:bCs/>
         </w:rPr>
-        <w:t>4</w:t>
+        <w:t>5</w:t>
       </w:r>
     </w:p>
     <w:p>
@@ -184,7 +196,13 @@
         <w:t>security,</w:t>
       </w:r>
       <w:r>
-        <w:t xml:space="preserve"> and autonomy.</w:t>
+        <w:t xml:space="preserve"> </w:t>
+      </w:r>
+      <w:r>
+        <w:t xml:space="preserve">manipulation, </w:t>
+      </w:r>
+      <w:r>
+        <w:t>and autonomy.</w:t>
       </w:r>
     </w:p>
     <w:p/>
@@ -776,6 +794,7 @@
                 <w:rFonts w:ascii="Calibri" w:eastAsia="Times New Roman" w:hAnsi="Calibri" w:cs="Calibri"/>
                 <w:color w:val="000000"/>
               </w:rPr>
+              <w:lastRenderedPageBreak/>
               <w:t>Unit assignments</w:t>
             </w:r>
           </w:p>
@@ -926,7 +945,13 @@
         <w:t xml:space="preserve"> two-week units. </w:t>
       </w:r>
       <w:r>
-        <w:t xml:space="preserve">A medium length essay and 2 peer review assignments comprise each unit. </w:t>
+        <w:t xml:space="preserve">A medium length essay </w:t>
+      </w:r>
+      <w:r>
+        <w:t xml:space="preserve">(approximately 1000 words) </w:t>
+      </w:r>
+      <w:r>
+        <w:t xml:space="preserve">and 2 peer review assignments comprise each unit. </w:t>
       </w:r>
       <w:r>
         <w:t xml:space="preserve">Each unit </w:t>
@@ -1086,7 +1111,13 @@
         <w:ind w:left="720"/>
       </w:pPr>
       <w:r>
-        <w:t xml:space="preserve">I will occasionally ask you to do things to help me improve the class or keep you engaged with the course. I’m not sure how many of these things there will be, but together they will comprise </w:t>
+        <w:t>I will occasionally ask you to do things</w:t>
+      </w:r>
+      <w:r>
+        <w:t xml:space="preserve"> like surveys or discussions</w:t>
+      </w:r>
+      <w:r>
+        <w:t xml:space="preserve"> to help me improve the class or keep you engaged with the course. I’m not sure how many of these things there will be, but together they will comprise </w:t>
       </w:r>
       <w:r>
         <w:t>4</w:t>
@@ -1110,13 +1141,10 @@
     </w:p>
     <w:p>
       <w:r>
-        <w:t xml:space="preserve">This is the </w:t>
-      </w:r>
-      <w:r>
-        <w:t>fifth</w:t>
-      </w:r>
-      <w:r>
-        <w:t xml:space="preserve"> time I’ve taught this course fully online. </w:t>
+        <w:t xml:space="preserve">I’ve taught this course several times </w:t>
+      </w:r>
+      <w:r>
+        <w:t xml:space="preserve">fully online. </w:t>
       </w:r>
       <w:r>
         <w:t>But t</w:t>
@@ -1128,10 +1156,19 @@
         <w:t xml:space="preserve">still </w:t>
       </w:r>
       <w:r>
-        <w:t>be a lot of experimentation and adjustment as we figure this out together. I promise I will do everything I can to make this class awesome enough to compensate for the inevitable bumps and snags.</w:t>
+        <w:t xml:space="preserve">be a lot of experimentation and adjustment as we figure </w:t>
+      </w:r>
+      <w:r>
+        <w:t>out how to improve it</w:t>
+      </w:r>
+      <w:r>
+        <w:t xml:space="preserve"> together. I promise I will do everything I can to make this class awesome enough to compensate for the inevitable bumps and snags.</w:t>
       </w:r>
       <w:r>
         <w:t xml:space="preserve"> </w:t>
+      </w:r>
+      <w:r>
+        <w:t xml:space="preserve">I will be extremely grateful for any and all suggestions about what doesn’t work as well as it could or other ways of improving it. </w:t>
       </w:r>
     </w:p>
     <w:p/>
@@ -1204,7 +1241,6 @@
         <w:pStyle w:val="Heading2"/>
       </w:pPr>
       <w:r>
-        <w:lastRenderedPageBreak/>
         <w:t>Accommodations</w:t>
       </w:r>
       <w:r>
@@ -1465,7 +1501,13 @@
         <w:t xml:space="preserve">Grading is a difficult process and sometimes mistakes get made. </w:t>
       </w:r>
       <w:r>
-        <w:t xml:space="preserve">I want you to the correct grade and to understand why you received a particular grade. </w:t>
+        <w:t xml:space="preserve">I want you to </w:t>
+      </w:r>
+      <w:r>
+        <w:t xml:space="preserve">receive </w:t>
+      </w:r>
+      <w:r>
+        <w:t xml:space="preserve">the correct grade and to understand why you received a particular grade. </w:t>
       </w:r>
       <w:r>
         <w:t>Therefore, if you ever have any questions</w:t>
@@ -1474,14 +1516,23 @@
         <w:t xml:space="preserve"> or concerns</w:t>
       </w:r>
       <w:r>
-        <w:t xml:space="preserve"> about any grade, I want you to discuss it with me. </w:t>
-      </w:r>
-      <w:r>
-        <w:t xml:space="preserve">To encourage you to do so, I promise your grade will never be lowered after such a </w:t>
+        <w:t xml:space="preserve"> about any grade, I </w:t>
+      </w:r>
+      <w:r>
+        <w:rPr>
+          <w:u w:val="single"/>
+        </w:rPr>
+        <w:t>want</w:t>
+      </w:r>
+      <w:r>
+        <w:t xml:space="preserve"> you to discuss it with </w:t>
       </w:r>
       <w:r>
         <w:lastRenderedPageBreak/>
-        <w:t xml:space="preserve">conversation. </w:t>
+        <w:t xml:space="preserve">me. </w:t>
+      </w:r>
+      <w:r>
+        <w:t xml:space="preserve">To encourage you to do so, I promise your grade will never be lowered after such a conversation. </w:t>
       </w:r>
       <w:r>
         <w:t xml:space="preserve">Any requests for grade reevaluations must take place within 10 working days of </w:t>
@@ -1632,15 +1683,13 @@
     </w:p>
     <w:p>
       <w:r>
-        <w:t xml:space="preserve">CSUN’s Campus Care Advocate is: </w:t>
-      </w:r>
-    </w:p>
-    <w:p>
-      <w:pPr>
-        <w:ind w:firstLine="720"/>
-      </w:pPr>
-      <w:r>
-        <w:t xml:space="preserve">Katie LaRue </w:t>
+        <w:t>CSUN’s Campus Care Advocate</w:t>
+      </w:r>
+      <w:r>
+        <w:t>s can be contacted here</w:t>
+      </w:r>
+      <w:r>
+        <w:t xml:space="preserve">: </w:t>
       </w:r>
     </w:p>
     <w:p>
@@ -1673,10 +1722,16 @@
       </w:r>
       <w:r>
         <w:rPr>
+          <w:lang w:val="fr-FR"/>
+        </w:rPr>
+        <w:t>Careadvocates@csun.edu</w:t>
+      </w:r>
+      <w:r>
+        <w:rPr>
           <w:color w:val="0000FF"/>
           <w:lang w:val="fr-FR"/>
         </w:rPr>
-        <w:t xml:space="preserve">katelin.larue@csun.edu </w:t>
+        <w:t xml:space="preserve"> </w:t>
       </w:r>
     </w:p>
     <w:p>
@@ -1724,7 +1779,7 @@
         <w:t>Prerequisite: Completion of the lower division writing requirement.</w:t>
       </w:r>
       <w:r>
-        <w:t xml:space="preserve"> Application of the insights and methods of moral philosophy to a practical examination of contemporary moral problems and normative issues of public policy concerning the conduct and responsibilities of individuals and firms in business and the organization and role of business and economic institutions in society. Regular written assignments are required. (Available for General Education, Lifelong Learning.)</w:t>
+        <w:t xml:space="preserve"> Examination of private and public economic institutions through the lens of moral philosophy. Emphasis on real-world issues that concern the conduct of individuals and businesses in contemporary society, such as hiring and job discrimination, unionization, exploitation, workplace conditions, automation, corporate responsibility, or the environment. Regular written assignments are required. (Available for General Education, D1 Social Sciences or E Lifelong Learning.) (WI)</w:t>
       </w:r>
     </w:p>
     <w:p/>
@@ -1738,104 +1793,61 @@
       </w:r>
     </w:p>
     <w:p>
-      <w:r>
-        <w:t> </w:t>
-      </w:r>
-    </w:p>
-    <w:p>
-      <w:r>
+      <w:pPr>
         <w:rPr>
           <w:i/>
           <w:iCs/>
           <w:u w:val="single"/>
         </w:rPr>
-        <w:t>1. Lifelong Learning GE Requirement</w:t>
-      </w:r>
-    </w:p>
-    <w:p>
-      <w:r>
-        <w:rPr>
-          <w:i/>
-          <w:iCs/>
-        </w:rPr>
-        <w:t>Goal</w:t>
-      </w:r>
-      <w:r>
-        <w:t xml:space="preserve">: Students will develop cognitive, physical and affective skills which will allow them to become more integrated and well-rounded individuals within various physical, social, cultural and technological environments and communities. </w:t>
-      </w:r>
-    </w:p>
-    <w:p>
-      <w:r>
-        <w:t> </w:t>
-      </w:r>
-    </w:p>
-    <w:p>
-      <w:r>
-        <w:rPr>
-          <w:i/>
-          <w:iCs/>
-        </w:rPr>
-        <w:t>Student Learning Outcomes</w:t>
-      </w:r>
-    </w:p>
-    <w:p>
-      <w:r>
-        <w:t>Students will:</w:t>
-      </w:r>
-    </w:p>
-    <w:p>
-      <w:r>
-        <w:t>Identify and actively engage in behaviors conducive to individual health, well-being, or development, and understand the value of maintaining these behaviors throughout their lifespan;</w:t>
-      </w:r>
-    </w:p>
-    <w:p>
-      <w:r>
-        <w:t>Identify and apply strategies leading to health, well-being, or development for community members of diverse populations;</w:t>
-      </w:r>
-    </w:p>
-    <w:p>
-      <w:r>
-        <w:lastRenderedPageBreak/>
-        <w:t>Apply the knowledge and skills of science and technology and evaluate how they impact individuals, the community, and/or society.</w:t>
-      </w:r>
-    </w:p>
-    <w:p>
-      <w:r>
-        <w:t> </w:t>
-      </w:r>
-    </w:p>
-    <w:p>
+      </w:pPr>
       <w:r>
         <w:rPr>
           <w:i/>
           <w:iCs/>
           <w:u w:val="single"/>
         </w:rPr>
-        <w:t>2. Writing Intensive GE Requirement</w:t>
-      </w:r>
-    </w:p>
-    <w:p>
+        <w:t>1. Social Sciences and California and Local Government (Section D</w:t>
+      </w:r>
       <w:r>
         <w:rPr>
           <w:i/>
           <w:iCs/>
-        </w:rPr>
-        <w:t>Goal</w:t>
-      </w:r>
-      <w:r>
-        <w:t>: Students will develop their abilities to express themselves and the knowledge they have obtained through practicing various forms of writing within different disciplinary contexts. Writing intensive courses will build upon the skills gained in the Analytical Reading and Expository Writing section of Basic Skills. In each WI course students will be required to complete writing assignments totaling a minimum of 2500 words.</w:t>
-      </w:r>
-    </w:p>
-    <w:p>
-      <w:r>
-        <w:t> </w:t>
-      </w:r>
-    </w:p>
-    <w:p>
+          <w:u w:val="single"/>
+        </w:rPr>
+        <w:t>1</w:t>
+      </w:r>
       <w:r>
         <w:rPr>
           <w:i/>
           <w:iCs/>
+          <w:u w:val="single"/>
+        </w:rPr>
+        <w:t>)</w:t>
+      </w:r>
+    </w:p>
+    <w:p>
+      <w:r>
+        <w:rPr>
+          <w:i/>
+          <w:iCs/>
+        </w:rPr>
+        <w:t xml:space="preserve">Goal: </w:t>
+      </w:r>
+      <w:r>
+        <w:t>Students will understand the complexities of social relations and human experiences and the ways in which they have changed over time, as well as the nature, scope and the systematic study of human behaviors and societies. Students will understand and reflect upon United States history, institutions and ideals; the Constitution of the United States; and the principles of state and local government as established in California.</w:t>
+      </w:r>
+    </w:p>
+    <w:p>
+      <w:pPr>
+        <w:rPr>
+          <w:i/>
+          <w:iCs/>
+        </w:rPr>
+      </w:pPr>
+      <w:r>
+        <w:rPr>
+          <w:i/>
+          <w:iCs/>
         </w:rPr>
         <w:t>Student Learning Outcomes</w:t>
       </w:r>
@@ -1846,36 +1858,275 @@
       </w:r>
     </w:p>
     <w:p>
+      <w:pPr>
+        <w:numPr>
+          <w:ilvl w:val="0"/>
+          <w:numId w:val="5"/>
+        </w:numPr>
+      </w:pPr>
+      <w:r>
+        <w:t>Explain how social scientists conduct the systematic study of social relations, human experiences and patterns of change over time.</w:t>
+      </w:r>
+    </w:p>
+    <w:p>
+      <w:pPr>
+        <w:numPr>
+          <w:ilvl w:val="0"/>
+          <w:numId w:val="5"/>
+        </w:numPr>
+      </w:pPr>
+      <w:r>
+        <w:t>Analyze and explain the multiple perspectives found in the social sciences that underlie debates on important historical and contemporary issues.</w:t>
+      </w:r>
+    </w:p>
+    <w:p>
+      <w:pPr>
+        <w:numPr>
+          <w:ilvl w:val="0"/>
+          <w:numId w:val="5"/>
+        </w:numPr>
+      </w:pPr>
+      <w:r>
+        <w:lastRenderedPageBreak/>
+        <w:t>Apply appropriate social scientific methods to collect data, analyze, evaluate, explain and/or solve problems in social relations and human behavior.</w:t>
+      </w:r>
+    </w:p>
+    <w:p>
+      <w:pPr>
+        <w:numPr>
+          <w:ilvl w:val="0"/>
+          <w:numId w:val="5"/>
+        </w:numPr>
+      </w:pPr>
+      <w:r>
+        <w:t>Demonstrate an understanding of how social problems impact individuals, communities and societies.</w:t>
+      </w:r>
+    </w:p>
+    <w:p/>
+    <w:p>
+      <w:r>
+        <w:t> </w:t>
+      </w:r>
+    </w:p>
+    <w:p>
+      <w:r>
+        <w:rPr>
+          <w:i/>
+          <w:iCs/>
+          <w:u w:val="single"/>
+        </w:rPr>
+        <w:t>2</w:t>
+      </w:r>
+      <w:r>
+        <w:rPr>
+          <w:i/>
+          <w:iCs/>
+          <w:u w:val="single"/>
+        </w:rPr>
+        <w:t>. Lifelong Learning GE Requirement</w:t>
+      </w:r>
+      <w:r>
+        <w:rPr>
+          <w:i/>
+          <w:iCs/>
+          <w:u w:val="single"/>
+        </w:rPr>
+        <w:t xml:space="preserve"> (Section E)</w:t>
+      </w:r>
+    </w:p>
+    <w:p>
+      <w:r>
+        <w:rPr>
+          <w:i/>
+          <w:iCs/>
+        </w:rPr>
+        <w:t>Goal</w:t>
+      </w:r>
+      <w:r>
+        <w:t xml:space="preserve">: Students will develop cognitive, physical and affective skills which will allow them to become more integrated and well-rounded individuals within various physical, social, cultural and technological environments and communities. </w:t>
+      </w:r>
+    </w:p>
+    <w:p>
+      <w:r>
+        <w:t> </w:t>
+      </w:r>
+    </w:p>
+    <w:p>
+      <w:r>
+        <w:rPr>
+          <w:i/>
+          <w:iCs/>
+        </w:rPr>
+        <w:t>Student Learning Outcomes</w:t>
+      </w:r>
+    </w:p>
+    <w:p>
+      <w:r>
+        <w:t>Students will:</w:t>
+      </w:r>
+    </w:p>
+    <w:p>
+      <w:pPr>
+        <w:pStyle w:val="ListParagraph"/>
+        <w:numPr>
+          <w:ilvl w:val="0"/>
+          <w:numId w:val="6"/>
+        </w:numPr>
+      </w:pPr>
+      <w:r>
+        <w:t>Identify and actively engage in behaviors conducive to individual health, well-being, or development, and understand the value of maintaining these behaviors throughout their lifespan;</w:t>
+      </w:r>
+    </w:p>
+    <w:p>
+      <w:pPr>
+        <w:pStyle w:val="ListParagraph"/>
+        <w:numPr>
+          <w:ilvl w:val="0"/>
+          <w:numId w:val="6"/>
+        </w:numPr>
+      </w:pPr>
+      <w:r>
+        <w:t>Identify and apply strategies leading to health, well-being, or development for community members of diverse populations;</w:t>
+      </w:r>
+    </w:p>
+    <w:p>
+      <w:pPr>
+        <w:pStyle w:val="ListParagraph"/>
+        <w:numPr>
+          <w:ilvl w:val="0"/>
+          <w:numId w:val="6"/>
+        </w:numPr>
+      </w:pPr>
+      <w:r>
+        <w:t>Apply the knowledge and skills of science and technology and evaluate how they impact individuals, the community, and/or society.</w:t>
+      </w:r>
+    </w:p>
+    <w:p>
+      <w:r>
+        <w:t> </w:t>
+      </w:r>
+    </w:p>
+    <w:p>
+      <w:r>
+        <w:rPr>
+          <w:i/>
+          <w:iCs/>
+          <w:u w:val="single"/>
+        </w:rPr>
+        <w:t>3</w:t>
+      </w:r>
+      <w:r>
+        <w:rPr>
+          <w:i/>
+          <w:iCs/>
+          <w:u w:val="single"/>
+        </w:rPr>
+        <w:t>. Writing Intensive GE Requirement</w:t>
+      </w:r>
+    </w:p>
+    <w:p>
+      <w:r>
+        <w:rPr>
+          <w:i/>
+          <w:iCs/>
+        </w:rPr>
+        <w:t>Goal</w:t>
+      </w:r>
+      <w:r>
+        <w:t>: Students will develop their abilities to express themselves and the knowledge they have obtained through practicing various forms of writing within different disciplinary contexts. Writing intensive courses will build upon the skills gained in the Analytical Reading and Expository Writing section of Basic Skills. In each WI course students will be required to complete writing assignments totaling a minimum of 2500 words.</w:t>
+      </w:r>
+    </w:p>
+    <w:p>
+      <w:r>
+        <w:t> </w:t>
+      </w:r>
+    </w:p>
+    <w:p>
+      <w:r>
+        <w:rPr>
+          <w:i/>
+          <w:iCs/>
+        </w:rPr>
+        <w:t>Student Learning Outcomes</w:t>
+      </w:r>
+    </w:p>
+    <w:p>
+      <w:r>
+        <w:t>Students will:</w:t>
+      </w:r>
+    </w:p>
+    <w:p>
+      <w:pPr>
+        <w:pStyle w:val="ListParagraph"/>
+        <w:numPr>
+          <w:ilvl w:val="0"/>
+          <w:numId w:val="7"/>
+        </w:numPr>
+      </w:pPr>
       <w:r>
         <w:t>Develop and clearly define their ideas through writing;</w:t>
       </w:r>
     </w:p>
     <w:p>
+      <w:pPr>
+        <w:pStyle w:val="ListParagraph"/>
+        <w:numPr>
+          <w:ilvl w:val="0"/>
+          <w:numId w:val="7"/>
+        </w:numPr>
+      </w:pPr>
       <w:r>
         <w:t>Ethically integrate sources of various kinds into their writing;</w:t>
       </w:r>
     </w:p>
     <w:p>
+      <w:pPr>
+        <w:pStyle w:val="ListParagraph"/>
+        <w:numPr>
+          <w:ilvl w:val="0"/>
+          <w:numId w:val="7"/>
+        </w:numPr>
+      </w:pPr>
       <w:r>
         <w:t>Compose texts through drafting, revising, and completing a finished product;</w:t>
       </w:r>
     </w:p>
     <w:p>
+      <w:pPr>
+        <w:pStyle w:val="ListParagraph"/>
+        <w:numPr>
+          <w:ilvl w:val="0"/>
+          <w:numId w:val="7"/>
+        </w:numPr>
+      </w:pPr>
       <w:r>
         <w:t>Express themselves through their writing by posing questions, making original claims, and coherently structuring complex ideas;</w:t>
       </w:r>
     </w:p>
     <w:p>
+      <w:pPr>
+        <w:pStyle w:val="ListParagraph"/>
+        <w:numPr>
+          <w:ilvl w:val="0"/>
+          <w:numId w:val="7"/>
+        </w:numPr>
+      </w:pPr>
       <w:r>
         <w:t>Revise their writing for greater cogency and clarity;</w:t>
       </w:r>
     </w:p>
     <w:p>
+      <w:pPr>
+        <w:pStyle w:val="ListParagraph"/>
+        <w:numPr>
+          <w:ilvl w:val="0"/>
+          <w:numId w:val="7"/>
+        </w:numPr>
+      </w:pPr>
       <w:r>
         <w:t>Utilize adopted communication modes and documentation styles of specific disciplines (MLA, APA, Chicago, CBE, etc.) where appropriate.</w:t>
       </w:r>
     </w:p>
-    <w:p/>
     <w:p/>
     <w:sectPr>
       <w:headerReference w:type="even" r:id="rId14"/>
@@ -1894,7 +2145,7 @@
 </file>
 
 <file path=word/endnotes.xml><?xml version="1.0" encoding="utf-8"?>
-<w:endnotes xmlns:wpc="http://schemas.microsoft.com/office/word/2010/wordprocessingCanvas" xmlns:cx="http://schemas.microsoft.com/office/drawing/2014/chartex" xmlns:cx1="http://schemas.microsoft.com/office/drawing/2015/9/8/chartex" xmlns:cx2="http://schemas.microsoft.com/office/drawing/2015/10/21/chartex" xmlns:cx3="http://schemas.microsoft.com/office/drawing/2016/5/9/chartex" xmlns:cx4="http://schemas.microsoft.com/office/drawing/2016/5/10/chartex" xmlns:cx5="http://schemas.microsoft.com/office/drawing/2016/5/11/chartex" xmlns:cx6="http://schemas.microsoft.com/office/drawing/2016/5/12/chartex" xmlns:cx7="http://schemas.microsoft.com/office/drawing/2016/5/13/chartex" xmlns:cx8="http://schemas.microsoft.com/office/drawing/2016/5/14/chartex" xmlns:mc="http://schemas.openxmlformats.org/markup-compatibility/2006" xmlns:aink="http://schemas.microsoft.com/office/drawing/2016/ink" xmlns:am3d="http://schemas.microsoft.com/office/drawing/2017/model3d" xmlns:o="urn:schemas-microsoft-com:office:office" xmlns:oel="http://schemas.microsoft.com/office/2019/extlst" xmlns:r="http://schemas.openxmlformats.org/officeDocument/2006/relationships" xmlns:m="http://schemas.openxmlformats.org/officeDocument/2006/math" xmlns:v="urn:schemas-microsoft-com:vml" xmlns:wp14="http://schemas.microsoft.com/office/word/2010/wordprocessingDrawing" xmlns:wp="http://schemas.openxmlformats.org/drawingml/2006/wordprocessingDrawing" xmlns:w10="urn:schemas-microsoft-com:office:word" xmlns:w="http://schemas.openxmlformats.org/wordprocessingml/2006/main" xmlns:w14="http://schemas.microsoft.com/office/word/2010/wordml" xmlns:w15="http://schemas.microsoft.com/office/word/2012/wordml" xmlns:w16cex="http://schemas.microsoft.com/office/word/2018/wordml/cex" xmlns:w16cid="http://schemas.microsoft.com/office/word/2016/wordml/cid" xmlns:w16="http://schemas.microsoft.com/office/word/2018/wordml" xmlns:w16sdtdh="http://schemas.microsoft.com/office/word/2020/wordml/sdtdatahash" xmlns:w16se="http://schemas.microsoft.com/office/word/2015/wordml/symex" xmlns:wpg="http://schemas.microsoft.com/office/word/2010/wordprocessingGroup" xmlns:wpi="http://schemas.microsoft.com/office/word/2010/wordprocessingInk" xmlns:wne="http://schemas.microsoft.com/office/word/2006/wordml" xmlns:wps="http://schemas.microsoft.com/office/word/2010/wordprocessingShape" mc:Ignorable="w14 w15 w16se w16cid w16 w16cex w16sdtdh wp14">
+<w:endnotes xmlns:wpc="http://schemas.microsoft.com/office/word/2010/wordprocessingCanvas" xmlns:cx="http://schemas.microsoft.com/office/drawing/2014/chartex" xmlns:cx1="http://schemas.microsoft.com/office/drawing/2015/9/8/chartex" xmlns:cx2="http://schemas.microsoft.com/office/drawing/2015/10/21/chartex" xmlns:cx3="http://schemas.microsoft.com/office/drawing/2016/5/9/chartex" xmlns:cx4="http://schemas.microsoft.com/office/drawing/2016/5/10/chartex" xmlns:cx5="http://schemas.microsoft.com/office/drawing/2016/5/11/chartex" xmlns:cx6="http://schemas.microsoft.com/office/drawing/2016/5/12/chartex" xmlns:cx7="http://schemas.microsoft.com/office/drawing/2016/5/13/chartex" xmlns:cx8="http://schemas.microsoft.com/office/drawing/2016/5/14/chartex" xmlns:mc="http://schemas.openxmlformats.org/markup-compatibility/2006" xmlns:aink="http://schemas.microsoft.com/office/drawing/2016/ink" xmlns:am3d="http://schemas.microsoft.com/office/drawing/2017/model3d" xmlns:o="urn:schemas-microsoft-com:office:office" xmlns:oel="http://schemas.microsoft.com/office/2019/extlst" xmlns:r="http://schemas.openxmlformats.org/officeDocument/2006/relationships" xmlns:m="http://schemas.openxmlformats.org/officeDocument/2006/math" xmlns:v="urn:schemas-microsoft-com:vml" xmlns:wp14="http://schemas.microsoft.com/office/word/2010/wordprocessingDrawing" xmlns:wp="http://schemas.openxmlformats.org/drawingml/2006/wordprocessingDrawing" xmlns:w10="urn:schemas-microsoft-com:office:word" xmlns:w="http://schemas.openxmlformats.org/wordprocessingml/2006/main" xmlns:w14="http://schemas.microsoft.com/office/word/2010/wordml" xmlns:w15="http://schemas.microsoft.com/office/word/2012/wordml" xmlns:w16cex="http://schemas.microsoft.com/office/word/2018/wordml/cex" xmlns:w16cid="http://schemas.microsoft.com/office/word/2016/wordml/cid" xmlns:w16="http://schemas.microsoft.com/office/word/2018/wordml" xmlns:w16du="http://schemas.microsoft.com/office/word/2023/wordml/word16du" xmlns:w16sdtdh="http://schemas.microsoft.com/office/word/2020/wordml/sdtdatahash" xmlns:w16sdtfl="http://schemas.microsoft.com/office/word/2024/wordml/sdtformatlock" xmlns:w16se="http://schemas.microsoft.com/office/word/2015/wordml/symex" xmlns:wpg="http://schemas.microsoft.com/office/word/2010/wordprocessingGroup" xmlns:wpi="http://schemas.microsoft.com/office/word/2010/wordprocessingInk" xmlns:wne="http://schemas.microsoft.com/office/word/2006/wordml" xmlns:wps="http://schemas.microsoft.com/office/word/2010/wordprocessingShape" mc:Ignorable="w14 w15 w16se w16cid w16 w16cex w16sdtdh w16sdtfl w16du wp14">
   <w:endnote w:type="separator" w:id="-1">
     <w:p>
       <w:r>
@@ -1913,7 +2164,7 @@
 </file>
 
 <file path=word/footer1.xml><?xml version="1.0" encoding="utf-8"?>
-<w:ftr xmlns:wpc="http://schemas.microsoft.com/office/word/2010/wordprocessingCanvas" xmlns:cx="http://schemas.microsoft.com/office/drawing/2014/chartex" xmlns:cx1="http://schemas.microsoft.com/office/drawing/2015/9/8/chartex" xmlns:cx2="http://schemas.microsoft.com/office/drawing/2015/10/21/chartex" xmlns:cx3="http://schemas.microsoft.com/office/drawing/2016/5/9/chartex" xmlns:cx4="http://schemas.microsoft.com/office/drawing/2016/5/10/chartex" xmlns:cx5="http://schemas.microsoft.com/office/drawing/2016/5/11/chartex" xmlns:cx6="http://schemas.microsoft.com/office/drawing/2016/5/12/chartex" xmlns:cx7="http://schemas.microsoft.com/office/drawing/2016/5/13/chartex" xmlns:cx8="http://schemas.microsoft.com/office/drawing/2016/5/14/chartex" xmlns:mc="http://schemas.openxmlformats.org/markup-compatibility/2006" xmlns:aink="http://schemas.microsoft.com/office/drawing/2016/ink" xmlns:am3d="http://schemas.microsoft.com/office/drawing/2017/model3d" xmlns:o="urn:schemas-microsoft-com:office:office" xmlns:oel="http://schemas.microsoft.com/office/2019/extlst" xmlns:r="http://schemas.openxmlformats.org/officeDocument/2006/relationships" xmlns:m="http://schemas.openxmlformats.org/officeDocument/2006/math" xmlns:v="urn:schemas-microsoft-com:vml" xmlns:wp14="http://schemas.microsoft.com/office/word/2010/wordprocessingDrawing" xmlns:wp="http://schemas.openxmlformats.org/drawingml/2006/wordprocessingDrawing" xmlns:w10="urn:schemas-microsoft-com:office:word" xmlns:w="http://schemas.openxmlformats.org/wordprocessingml/2006/main" xmlns:w14="http://schemas.microsoft.com/office/word/2010/wordml" xmlns:w15="http://schemas.microsoft.com/office/word/2012/wordml" xmlns:w16cex="http://schemas.microsoft.com/office/word/2018/wordml/cex" xmlns:w16cid="http://schemas.microsoft.com/office/word/2016/wordml/cid" xmlns:w16="http://schemas.microsoft.com/office/word/2018/wordml" xmlns:w16sdtdh="http://schemas.microsoft.com/office/word/2020/wordml/sdtdatahash" xmlns:w16se="http://schemas.microsoft.com/office/word/2015/wordml/symex" xmlns:wpg="http://schemas.microsoft.com/office/word/2010/wordprocessingGroup" xmlns:wpi="http://schemas.microsoft.com/office/word/2010/wordprocessingInk" xmlns:wne="http://schemas.microsoft.com/office/word/2006/wordml" xmlns:wps="http://schemas.microsoft.com/office/word/2010/wordprocessingShape" mc:Ignorable="w14 w15 w16se w16cid w16 w16cex w16sdtdh wp14">
+<w:ftr xmlns:wpc="http://schemas.microsoft.com/office/word/2010/wordprocessingCanvas" xmlns:cx="http://schemas.microsoft.com/office/drawing/2014/chartex" xmlns:cx1="http://schemas.microsoft.com/office/drawing/2015/9/8/chartex" xmlns:cx2="http://schemas.microsoft.com/office/drawing/2015/10/21/chartex" xmlns:cx3="http://schemas.microsoft.com/office/drawing/2016/5/9/chartex" xmlns:cx4="http://schemas.microsoft.com/office/drawing/2016/5/10/chartex" xmlns:cx5="http://schemas.microsoft.com/office/drawing/2016/5/11/chartex" xmlns:cx6="http://schemas.microsoft.com/office/drawing/2016/5/12/chartex" xmlns:cx7="http://schemas.microsoft.com/office/drawing/2016/5/13/chartex" xmlns:cx8="http://schemas.microsoft.com/office/drawing/2016/5/14/chartex" xmlns:mc="http://schemas.openxmlformats.org/markup-compatibility/2006" xmlns:aink="http://schemas.microsoft.com/office/drawing/2016/ink" xmlns:am3d="http://schemas.microsoft.com/office/drawing/2017/model3d" xmlns:o="urn:schemas-microsoft-com:office:office" xmlns:oel="http://schemas.microsoft.com/office/2019/extlst" xmlns:r="http://schemas.openxmlformats.org/officeDocument/2006/relationships" xmlns:m="http://schemas.openxmlformats.org/officeDocument/2006/math" xmlns:v="urn:schemas-microsoft-com:vml" xmlns:wp14="http://schemas.microsoft.com/office/word/2010/wordprocessingDrawing" xmlns:wp="http://schemas.openxmlformats.org/drawingml/2006/wordprocessingDrawing" xmlns:w10="urn:schemas-microsoft-com:office:word" xmlns:w="http://schemas.openxmlformats.org/wordprocessingml/2006/main" xmlns:w14="http://schemas.microsoft.com/office/word/2010/wordml" xmlns:w15="http://schemas.microsoft.com/office/word/2012/wordml" xmlns:w16cex="http://schemas.microsoft.com/office/word/2018/wordml/cex" xmlns:w16cid="http://schemas.microsoft.com/office/word/2016/wordml/cid" xmlns:w16="http://schemas.microsoft.com/office/word/2018/wordml" xmlns:w16du="http://schemas.microsoft.com/office/word/2023/wordml/word16du" xmlns:w16sdtdh="http://schemas.microsoft.com/office/word/2020/wordml/sdtdatahash" xmlns:w16sdtfl="http://schemas.microsoft.com/office/word/2024/wordml/sdtformatlock" xmlns:w16se="http://schemas.microsoft.com/office/word/2015/wordml/symex" xmlns:wpg="http://schemas.microsoft.com/office/word/2010/wordprocessingGroup" xmlns:wpi="http://schemas.microsoft.com/office/word/2010/wordprocessingInk" xmlns:wne="http://schemas.microsoft.com/office/word/2006/wordml" xmlns:wps="http://schemas.microsoft.com/office/word/2010/wordprocessingShape" mc:Ignorable="w14 w15 w16se w16cid w16 w16cex w16sdtdh w16sdtfl w16du wp14">
   <w:sdt>
     <w:sdtPr>
       <w:rPr>
@@ -1965,7 +2216,7 @@
 </file>
 
 <file path=word/footer2.xml><?xml version="1.0" encoding="utf-8"?>
-<w:ftr xmlns:wpc="http://schemas.microsoft.com/office/word/2010/wordprocessingCanvas" xmlns:cx="http://schemas.microsoft.com/office/drawing/2014/chartex" xmlns:cx1="http://schemas.microsoft.com/office/drawing/2015/9/8/chartex" xmlns:cx2="http://schemas.microsoft.com/office/drawing/2015/10/21/chartex" xmlns:cx3="http://schemas.microsoft.com/office/drawing/2016/5/9/chartex" xmlns:cx4="http://schemas.microsoft.com/office/drawing/2016/5/10/chartex" xmlns:cx5="http://schemas.microsoft.com/office/drawing/2016/5/11/chartex" xmlns:cx6="http://schemas.microsoft.com/office/drawing/2016/5/12/chartex" xmlns:cx7="http://schemas.microsoft.com/office/drawing/2016/5/13/chartex" xmlns:cx8="http://schemas.microsoft.com/office/drawing/2016/5/14/chartex" xmlns:mc="http://schemas.openxmlformats.org/markup-compatibility/2006" xmlns:aink="http://schemas.microsoft.com/office/drawing/2016/ink" xmlns:am3d="http://schemas.microsoft.com/office/drawing/2017/model3d" xmlns:o="urn:schemas-microsoft-com:office:office" xmlns:oel="http://schemas.microsoft.com/office/2019/extlst" xmlns:r="http://schemas.openxmlformats.org/officeDocument/2006/relationships" xmlns:m="http://schemas.openxmlformats.org/officeDocument/2006/math" xmlns:v="urn:schemas-microsoft-com:vml" xmlns:wp14="http://schemas.microsoft.com/office/word/2010/wordprocessingDrawing" xmlns:wp="http://schemas.openxmlformats.org/drawingml/2006/wordprocessingDrawing" xmlns:w10="urn:schemas-microsoft-com:office:word" xmlns:w="http://schemas.openxmlformats.org/wordprocessingml/2006/main" xmlns:w14="http://schemas.microsoft.com/office/word/2010/wordml" xmlns:w15="http://schemas.microsoft.com/office/word/2012/wordml" xmlns:w16cex="http://schemas.microsoft.com/office/word/2018/wordml/cex" xmlns:w16cid="http://schemas.microsoft.com/office/word/2016/wordml/cid" xmlns:w16="http://schemas.microsoft.com/office/word/2018/wordml" xmlns:w16sdtdh="http://schemas.microsoft.com/office/word/2020/wordml/sdtdatahash" xmlns:w16se="http://schemas.microsoft.com/office/word/2015/wordml/symex" xmlns:wpg="http://schemas.microsoft.com/office/word/2010/wordprocessingGroup" xmlns:wpi="http://schemas.microsoft.com/office/word/2010/wordprocessingInk" xmlns:wne="http://schemas.microsoft.com/office/word/2006/wordml" xmlns:wps="http://schemas.microsoft.com/office/word/2010/wordprocessingShape" mc:Ignorable="w14 w15 w16se w16cid w16 w16cex w16sdtdh wp14">
+<w:ftr xmlns:wpc="http://schemas.microsoft.com/office/word/2010/wordprocessingCanvas" xmlns:cx="http://schemas.microsoft.com/office/drawing/2014/chartex" xmlns:cx1="http://schemas.microsoft.com/office/drawing/2015/9/8/chartex" xmlns:cx2="http://schemas.microsoft.com/office/drawing/2015/10/21/chartex" xmlns:cx3="http://schemas.microsoft.com/office/drawing/2016/5/9/chartex" xmlns:cx4="http://schemas.microsoft.com/office/drawing/2016/5/10/chartex" xmlns:cx5="http://schemas.microsoft.com/office/drawing/2016/5/11/chartex" xmlns:cx6="http://schemas.microsoft.com/office/drawing/2016/5/12/chartex" xmlns:cx7="http://schemas.microsoft.com/office/drawing/2016/5/13/chartex" xmlns:cx8="http://schemas.microsoft.com/office/drawing/2016/5/14/chartex" xmlns:mc="http://schemas.openxmlformats.org/markup-compatibility/2006" xmlns:aink="http://schemas.microsoft.com/office/drawing/2016/ink" xmlns:am3d="http://schemas.microsoft.com/office/drawing/2017/model3d" xmlns:o="urn:schemas-microsoft-com:office:office" xmlns:oel="http://schemas.microsoft.com/office/2019/extlst" xmlns:r="http://schemas.openxmlformats.org/officeDocument/2006/relationships" xmlns:m="http://schemas.openxmlformats.org/officeDocument/2006/math" xmlns:v="urn:schemas-microsoft-com:vml" xmlns:wp14="http://schemas.microsoft.com/office/word/2010/wordprocessingDrawing" xmlns:wp="http://schemas.openxmlformats.org/drawingml/2006/wordprocessingDrawing" xmlns:w10="urn:schemas-microsoft-com:office:word" xmlns:w="http://schemas.openxmlformats.org/wordprocessingml/2006/main" xmlns:w14="http://schemas.microsoft.com/office/word/2010/wordml" xmlns:w15="http://schemas.microsoft.com/office/word/2012/wordml" xmlns:w16cex="http://schemas.microsoft.com/office/word/2018/wordml/cex" xmlns:w16cid="http://schemas.microsoft.com/office/word/2016/wordml/cid" xmlns:w16="http://schemas.microsoft.com/office/word/2018/wordml" xmlns:w16du="http://schemas.microsoft.com/office/word/2023/wordml/word16du" xmlns:w16sdtdh="http://schemas.microsoft.com/office/word/2020/wordml/sdtdatahash" xmlns:w16sdtfl="http://schemas.microsoft.com/office/word/2024/wordml/sdtformatlock" xmlns:w16se="http://schemas.microsoft.com/office/word/2015/wordml/symex" xmlns:wpg="http://schemas.microsoft.com/office/word/2010/wordprocessingGroup" xmlns:wpi="http://schemas.microsoft.com/office/word/2010/wordprocessingInk" xmlns:wne="http://schemas.microsoft.com/office/word/2006/wordml" xmlns:wps="http://schemas.microsoft.com/office/word/2010/wordprocessingShape" mc:Ignorable="w14 w15 w16se w16cid w16 w16cex w16sdtdh w16sdtfl w16du wp14">
   <w:sdt>
     <w:sdtPr>
       <w:rPr>
@@ -2035,7 +2286,7 @@
 </file>
 
 <file path=word/footer3.xml><?xml version="1.0" encoding="utf-8"?>
-<w:ftr xmlns:wpc="http://schemas.microsoft.com/office/word/2010/wordprocessingCanvas" xmlns:cx="http://schemas.microsoft.com/office/drawing/2014/chartex" xmlns:cx1="http://schemas.microsoft.com/office/drawing/2015/9/8/chartex" xmlns:cx2="http://schemas.microsoft.com/office/drawing/2015/10/21/chartex" xmlns:cx3="http://schemas.microsoft.com/office/drawing/2016/5/9/chartex" xmlns:cx4="http://schemas.microsoft.com/office/drawing/2016/5/10/chartex" xmlns:cx5="http://schemas.microsoft.com/office/drawing/2016/5/11/chartex" xmlns:cx6="http://schemas.microsoft.com/office/drawing/2016/5/12/chartex" xmlns:cx7="http://schemas.microsoft.com/office/drawing/2016/5/13/chartex" xmlns:cx8="http://schemas.microsoft.com/office/drawing/2016/5/14/chartex" xmlns:mc="http://schemas.openxmlformats.org/markup-compatibility/2006" xmlns:aink="http://schemas.microsoft.com/office/drawing/2016/ink" xmlns:am3d="http://schemas.microsoft.com/office/drawing/2017/model3d" xmlns:o="urn:schemas-microsoft-com:office:office" xmlns:oel="http://schemas.microsoft.com/office/2019/extlst" xmlns:r="http://schemas.openxmlformats.org/officeDocument/2006/relationships" xmlns:m="http://schemas.openxmlformats.org/officeDocument/2006/math" xmlns:v="urn:schemas-microsoft-com:vml" xmlns:wp14="http://schemas.microsoft.com/office/word/2010/wordprocessingDrawing" xmlns:wp="http://schemas.openxmlformats.org/drawingml/2006/wordprocessingDrawing" xmlns:w10="urn:schemas-microsoft-com:office:word" xmlns:w="http://schemas.openxmlformats.org/wordprocessingml/2006/main" xmlns:w14="http://schemas.microsoft.com/office/word/2010/wordml" xmlns:w15="http://schemas.microsoft.com/office/word/2012/wordml" xmlns:w16cex="http://schemas.microsoft.com/office/word/2018/wordml/cex" xmlns:w16cid="http://schemas.microsoft.com/office/word/2016/wordml/cid" xmlns:w16="http://schemas.microsoft.com/office/word/2018/wordml" xmlns:w16sdtdh="http://schemas.microsoft.com/office/word/2020/wordml/sdtdatahash" xmlns:w16se="http://schemas.microsoft.com/office/word/2015/wordml/symex" xmlns:wpg="http://schemas.microsoft.com/office/word/2010/wordprocessingGroup" xmlns:wpi="http://schemas.microsoft.com/office/word/2010/wordprocessingInk" xmlns:wne="http://schemas.microsoft.com/office/word/2006/wordml" xmlns:wps="http://schemas.microsoft.com/office/word/2010/wordprocessingShape" mc:Ignorable="w14 w15 w16se w16cid w16 w16cex w16sdtdh wp14">
+<w:ftr xmlns:wpc="http://schemas.microsoft.com/office/word/2010/wordprocessingCanvas" xmlns:cx="http://schemas.microsoft.com/office/drawing/2014/chartex" xmlns:cx1="http://schemas.microsoft.com/office/drawing/2015/9/8/chartex" xmlns:cx2="http://schemas.microsoft.com/office/drawing/2015/10/21/chartex" xmlns:cx3="http://schemas.microsoft.com/office/drawing/2016/5/9/chartex" xmlns:cx4="http://schemas.microsoft.com/office/drawing/2016/5/10/chartex" xmlns:cx5="http://schemas.microsoft.com/office/drawing/2016/5/11/chartex" xmlns:cx6="http://schemas.microsoft.com/office/drawing/2016/5/12/chartex" xmlns:cx7="http://schemas.microsoft.com/office/drawing/2016/5/13/chartex" xmlns:cx8="http://schemas.microsoft.com/office/drawing/2016/5/14/chartex" xmlns:mc="http://schemas.openxmlformats.org/markup-compatibility/2006" xmlns:aink="http://schemas.microsoft.com/office/drawing/2016/ink" xmlns:am3d="http://schemas.microsoft.com/office/drawing/2017/model3d" xmlns:o="urn:schemas-microsoft-com:office:office" xmlns:oel="http://schemas.microsoft.com/office/2019/extlst" xmlns:r="http://schemas.openxmlformats.org/officeDocument/2006/relationships" xmlns:m="http://schemas.openxmlformats.org/officeDocument/2006/math" xmlns:v="urn:schemas-microsoft-com:vml" xmlns:wp14="http://schemas.microsoft.com/office/word/2010/wordprocessingDrawing" xmlns:wp="http://schemas.openxmlformats.org/drawingml/2006/wordprocessingDrawing" xmlns:w10="urn:schemas-microsoft-com:office:word" xmlns:w="http://schemas.openxmlformats.org/wordprocessingml/2006/main" xmlns:w14="http://schemas.microsoft.com/office/word/2010/wordml" xmlns:w15="http://schemas.microsoft.com/office/word/2012/wordml" xmlns:w16cex="http://schemas.microsoft.com/office/word/2018/wordml/cex" xmlns:w16cid="http://schemas.microsoft.com/office/word/2016/wordml/cid" xmlns:w16="http://schemas.microsoft.com/office/word/2018/wordml" xmlns:w16du="http://schemas.microsoft.com/office/word/2023/wordml/word16du" xmlns:w16sdtdh="http://schemas.microsoft.com/office/word/2020/wordml/sdtdatahash" xmlns:w16sdtfl="http://schemas.microsoft.com/office/word/2024/wordml/sdtformatlock" xmlns:w16se="http://schemas.microsoft.com/office/word/2015/wordml/symex" xmlns:wpg="http://schemas.microsoft.com/office/word/2010/wordprocessingGroup" xmlns:wpi="http://schemas.microsoft.com/office/word/2010/wordprocessingInk" xmlns:wne="http://schemas.microsoft.com/office/word/2006/wordml" xmlns:wps="http://schemas.microsoft.com/office/word/2010/wordprocessingShape" mc:Ignorable="w14 w15 w16se w16cid w16 w16cex w16sdtdh w16sdtfl w16du wp14">
   <w:p>
     <w:pPr>
       <w:pStyle w:val="Footer"/>
@@ -2045,7 +2296,7 @@
 </file>
 
 <file path=word/footnotes.xml><?xml version="1.0" encoding="utf-8"?>
-<w:footnotes xmlns:wpc="http://schemas.microsoft.com/office/word/2010/wordprocessingCanvas" xmlns:cx="http://schemas.microsoft.com/office/drawing/2014/chartex" xmlns:cx1="http://schemas.microsoft.com/office/drawing/2015/9/8/chartex" xmlns:cx2="http://schemas.microsoft.com/office/drawing/2015/10/21/chartex" xmlns:cx3="http://schemas.microsoft.com/office/drawing/2016/5/9/chartex" xmlns:cx4="http://schemas.microsoft.com/office/drawing/2016/5/10/chartex" xmlns:cx5="http://schemas.microsoft.com/office/drawing/2016/5/11/chartex" xmlns:cx6="http://schemas.microsoft.com/office/drawing/2016/5/12/chartex" xmlns:cx7="http://schemas.microsoft.com/office/drawing/2016/5/13/chartex" xmlns:cx8="http://schemas.microsoft.com/office/drawing/2016/5/14/chartex" xmlns:mc="http://schemas.openxmlformats.org/markup-compatibility/2006" xmlns:aink="http://schemas.microsoft.com/office/drawing/2016/ink" xmlns:am3d="http://schemas.microsoft.com/office/drawing/2017/model3d" xmlns:o="urn:schemas-microsoft-com:office:office" xmlns:oel="http://schemas.microsoft.com/office/2019/extlst" xmlns:r="http://schemas.openxmlformats.org/officeDocument/2006/relationships" xmlns:m="http://schemas.openxmlformats.org/officeDocument/2006/math" xmlns:v="urn:schemas-microsoft-com:vml" xmlns:wp14="http://schemas.microsoft.com/office/word/2010/wordprocessingDrawing" xmlns:wp="http://schemas.openxmlformats.org/drawingml/2006/wordprocessingDrawing" xmlns:w10="urn:schemas-microsoft-com:office:word" xmlns:w="http://schemas.openxmlformats.org/wordprocessingml/2006/main" xmlns:w14="http://schemas.microsoft.com/office/word/2010/wordml" xmlns:w15="http://schemas.microsoft.com/office/word/2012/wordml" xmlns:w16cex="http://schemas.microsoft.com/office/word/2018/wordml/cex" xmlns:w16cid="http://schemas.microsoft.com/office/word/2016/wordml/cid" xmlns:w16="http://schemas.microsoft.com/office/word/2018/wordml" xmlns:w16sdtdh="http://schemas.microsoft.com/office/word/2020/wordml/sdtdatahash" xmlns:w16se="http://schemas.microsoft.com/office/word/2015/wordml/symex" xmlns:wpg="http://schemas.microsoft.com/office/word/2010/wordprocessingGroup" xmlns:wpi="http://schemas.microsoft.com/office/word/2010/wordprocessingInk" xmlns:wne="http://schemas.microsoft.com/office/word/2006/wordml" xmlns:wps="http://schemas.microsoft.com/office/word/2010/wordprocessingShape" mc:Ignorable="w14 w15 w16se w16cid w16 w16cex w16sdtdh wp14">
+<w:footnotes xmlns:wpc="http://schemas.microsoft.com/office/word/2010/wordprocessingCanvas" xmlns:cx="http://schemas.microsoft.com/office/drawing/2014/chartex" xmlns:cx1="http://schemas.microsoft.com/office/drawing/2015/9/8/chartex" xmlns:cx2="http://schemas.microsoft.com/office/drawing/2015/10/21/chartex" xmlns:cx3="http://schemas.microsoft.com/office/drawing/2016/5/9/chartex" xmlns:cx4="http://schemas.microsoft.com/office/drawing/2016/5/10/chartex" xmlns:cx5="http://schemas.microsoft.com/office/drawing/2016/5/11/chartex" xmlns:cx6="http://schemas.microsoft.com/office/drawing/2016/5/12/chartex" xmlns:cx7="http://schemas.microsoft.com/office/drawing/2016/5/13/chartex" xmlns:cx8="http://schemas.microsoft.com/office/drawing/2016/5/14/chartex" xmlns:mc="http://schemas.openxmlformats.org/markup-compatibility/2006" xmlns:aink="http://schemas.microsoft.com/office/drawing/2016/ink" xmlns:am3d="http://schemas.microsoft.com/office/drawing/2017/model3d" xmlns:o="urn:schemas-microsoft-com:office:office" xmlns:oel="http://schemas.microsoft.com/office/2019/extlst" xmlns:r="http://schemas.openxmlformats.org/officeDocument/2006/relationships" xmlns:m="http://schemas.openxmlformats.org/officeDocument/2006/math" xmlns:v="urn:schemas-microsoft-com:vml" xmlns:wp14="http://schemas.microsoft.com/office/word/2010/wordprocessingDrawing" xmlns:wp="http://schemas.openxmlformats.org/drawingml/2006/wordprocessingDrawing" xmlns:w10="urn:schemas-microsoft-com:office:word" xmlns:w="http://schemas.openxmlformats.org/wordprocessingml/2006/main" xmlns:w14="http://schemas.microsoft.com/office/word/2010/wordml" xmlns:w15="http://schemas.microsoft.com/office/word/2012/wordml" xmlns:w16cex="http://schemas.microsoft.com/office/word/2018/wordml/cex" xmlns:w16cid="http://schemas.microsoft.com/office/word/2016/wordml/cid" xmlns:w16="http://schemas.microsoft.com/office/word/2018/wordml" xmlns:w16du="http://schemas.microsoft.com/office/word/2023/wordml/word16du" xmlns:w16sdtdh="http://schemas.microsoft.com/office/word/2020/wordml/sdtdatahash" xmlns:w16sdtfl="http://schemas.microsoft.com/office/word/2024/wordml/sdtformatlock" xmlns:w16se="http://schemas.microsoft.com/office/word/2015/wordml/symex" xmlns:wpg="http://schemas.microsoft.com/office/word/2010/wordprocessingGroup" xmlns:wpi="http://schemas.microsoft.com/office/word/2010/wordprocessingInk" xmlns:wne="http://schemas.microsoft.com/office/word/2006/wordml" xmlns:wps="http://schemas.microsoft.com/office/word/2010/wordprocessingShape" mc:Ignorable="w14 w15 w16se w16cid w16 w16cex w16sdtdh w16sdtfl w16du wp14">
   <w:footnote w:type="separator" w:id="-1">
     <w:p>
       <w:r>
@@ -2064,7 +2315,7 @@
 </file>
 
 <file path=word/header1.xml><?xml version="1.0" encoding="utf-8"?>
-<w:hdr xmlns:wpc="http://schemas.microsoft.com/office/word/2010/wordprocessingCanvas" xmlns:cx="http://schemas.microsoft.com/office/drawing/2014/chartex" xmlns:cx1="http://schemas.microsoft.com/office/drawing/2015/9/8/chartex" xmlns:cx2="http://schemas.microsoft.com/office/drawing/2015/10/21/chartex" xmlns:cx3="http://schemas.microsoft.com/office/drawing/2016/5/9/chartex" xmlns:cx4="http://schemas.microsoft.com/office/drawing/2016/5/10/chartex" xmlns:cx5="http://schemas.microsoft.com/office/drawing/2016/5/11/chartex" xmlns:cx6="http://schemas.microsoft.com/office/drawing/2016/5/12/chartex" xmlns:cx7="http://schemas.microsoft.com/office/drawing/2016/5/13/chartex" xmlns:cx8="http://schemas.microsoft.com/office/drawing/2016/5/14/chartex" xmlns:mc="http://schemas.openxmlformats.org/markup-compatibility/2006" xmlns:aink="http://schemas.microsoft.com/office/drawing/2016/ink" xmlns:am3d="http://schemas.microsoft.com/office/drawing/2017/model3d" xmlns:o="urn:schemas-microsoft-com:office:office" xmlns:oel="http://schemas.microsoft.com/office/2019/extlst" xmlns:r="http://schemas.openxmlformats.org/officeDocument/2006/relationships" xmlns:m="http://schemas.openxmlformats.org/officeDocument/2006/math" xmlns:v="urn:schemas-microsoft-com:vml" xmlns:wp14="http://schemas.microsoft.com/office/word/2010/wordprocessingDrawing" xmlns:wp="http://schemas.openxmlformats.org/drawingml/2006/wordprocessingDrawing" xmlns:w10="urn:schemas-microsoft-com:office:word" xmlns:w="http://schemas.openxmlformats.org/wordprocessingml/2006/main" xmlns:w14="http://schemas.microsoft.com/office/word/2010/wordml" xmlns:w15="http://schemas.microsoft.com/office/word/2012/wordml" xmlns:w16cex="http://schemas.microsoft.com/office/word/2018/wordml/cex" xmlns:w16cid="http://schemas.microsoft.com/office/word/2016/wordml/cid" xmlns:w16="http://schemas.microsoft.com/office/word/2018/wordml" xmlns:w16sdtdh="http://schemas.microsoft.com/office/word/2020/wordml/sdtdatahash" xmlns:w16se="http://schemas.microsoft.com/office/word/2015/wordml/symex" xmlns:wpg="http://schemas.microsoft.com/office/word/2010/wordprocessingGroup" xmlns:wpi="http://schemas.microsoft.com/office/word/2010/wordprocessingInk" xmlns:wne="http://schemas.microsoft.com/office/word/2006/wordml" xmlns:wps="http://schemas.microsoft.com/office/word/2010/wordprocessingShape" mc:Ignorable="w14 w15 w16se w16cid w16 w16cex w16sdtdh wp14">
+<w:hdr xmlns:wpc="http://schemas.microsoft.com/office/word/2010/wordprocessingCanvas" xmlns:cx="http://schemas.microsoft.com/office/drawing/2014/chartex" xmlns:cx1="http://schemas.microsoft.com/office/drawing/2015/9/8/chartex" xmlns:cx2="http://schemas.microsoft.com/office/drawing/2015/10/21/chartex" xmlns:cx3="http://schemas.microsoft.com/office/drawing/2016/5/9/chartex" xmlns:cx4="http://schemas.microsoft.com/office/drawing/2016/5/10/chartex" xmlns:cx5="http://schemas.microsoft.com/office/drawing/2016/5/11/chartex" xmlns:cx6="http://schemas.microsoft.com/office/drawing/2016/5/12/chartex" xmlns:cx7="http://schemas.microsoft.com/office/drawing/2016/5/13/chartex" xmlns:cx8="http://schemas.microsoft.com/office/drawing/2016/5/14/chartex" xmlns:mc="http://schemas.openxmlformats.org/markup-compatibility/2006" xmlns:aink="http://schemas.microsoft.com/office/drawing/2016/ink" xmlns:am3d="http://schemas.microsoft.com/office/drawing/2017/model3d" xmlns:o="urn:schemas-microsoft-com:office:office" xmlns:oel="http://schemas.microsoft.com/office/2019/extlst" xmlns:r="http://schemas.openxmlformats.org/officeDocument/2006/relationships" xmlns:m="http://schemas.openxmlformats.org/officeDocument/2006/math" xmlns:v="urn:schemas-microsoft-com:vml" xmlns:wp14="http://schemas.microsoft.com/office/word/2010/wordprocessingDrawing" xmlns:wp="http://schemas.openxmlformats.org/drawingml/2006/wordprocessingDrawing" xmlns:w10="urn:schemas-microsoft-com:office:word" xmlns:w="http://schemas.openxmlformats.org/wordprocessingml/2006/main" xmlns:w14="http://schemas.microsoft.com/office/word/2010/wordml" xmlns:w15="http://schemas.microsoft.com/office/word/2012/wordml" xmlns:w16cex="http://schemas.microsoft.com/office/word/2018/wordml/cex" xmlns:w16cid="http://schemas.microsoft.com/office/word/2016/wordml/cid" xmlns:w16="http://schemas.microsoft.com/office/word/2018/wordml" xmlns:w16du="http://schemas.microsoft.com/office/word/2023/wordml/word16du" xmlns:w16sdtdh="http://schemas.microsoft.com/office/word/2020/wordml/sdtdatahash" xmlns:w16sdtfl="http://schemas.microsoft.com/office/word/2024/wordml/sdtformatlock" xmlns:w16se="http://schemas.microsoft.com/office/word/2015/wordml/symex" xmlns:wpg="http://schemas.microsoft.com/office/word/2010/wordprocessingGroup" xmlns:wpi="http://schemas.microsoft.com/office/word/2010/wordprocessingInk" xmlns:wne="http://schemas.microsoft.com/office/word/2006/wordml" xmlns:wps="http://schemas.microsoft.com/office/word/2010/wordprocessingShape" mc:Ignorable="w14 w15 w16se w16cid w16 w16cex w16sdtdh w16sdtfl w16du wp14">
   <w:p>
     <w:pPr>
       <w:pStyle w:val="Header"/>
@@ -2074,7 +2325,7 @@
 </file>
 
 <file path=word/header2.xml><?xml version="1.0" encoding="utf-8"?>
-<w:hdr xmlns:wpc="http://schemas.microsoft.com/office/word/2010/wordprocessingCanvas" xmlns:cx="http://schemas.microsoft.com/office/drawing/2014/chartex" xmlns:cx1="http://schemas.microsoft.com/office/drawing/2015/9/8/chartex" xmlns:cx2="http://schemas.microsoft.com/office/drawing/2015/10/21/chartex" xmlns:cx3="http://schemas.microsoft.com/office/drawing/2016/5/9/chartex" xmlns:cx4="http://schemas.microsoft.com/office/drawing/2016/5/10/chartex" xmlns:cx5="http://schemas.microsoft.com/office/drawing/2016/5/11/chartex" xmlns:cx6="http://schemas.microsoft.com/office/drawing/2016/5/12/chartex" xmlns:cx7="http://schemas.microsoft.com/office/drawing/2016/5/13/chartex" xmlns:cx8="http://schemas.microsoft.com/office/drawing/2016/5/14/chartex" xmlns:mc="http://schemas.openxmlformats.org/markup-compatibility/2006" xmlns:aink="http://schemas.microsoft.com/office/drawing/2016/ink" xmlns:am3d="http://schemas.microsoft.com/office/drawing/2017/model3d" xmlns:o="urn:schemas-microsoft-com:office:office" xmlns:oel="http://schemas.microsoft.com/office/2019/extlst" xmlns:r="http://schemas.openxmlformats.org/officeDocument/2006/relationships" xmlns:m="http://schemas.openxmlformats.org/officeDocument/2006/math" xmlns:v="urn:schemas-microsoft-com:vml" xmlns:wp14="http://schemas.microsoft.com/office/word/2010/wordprocessingDrawing" xmlns:wp="http://schemas.openxmlformats.org/drawingml/2006/wordprocessingDrawing" xmlns:w10="urn:schemas-microsoft-com:office:word" xmlns:w="http://schemas.openxmlformats.org/wordprocessingml/2006/main" xmlns:w14="http://schemas.microsoft.com/office/word/2010/wordml" xmlns:w15="http://schemas.microsoft.com/office/word/2012/wordml" xmlns:w16cex="http://schemas.microsoft.com/office/word/2018/wordml/cex" xmlns:w16cid="http://schemas.microsoft.com/office/word/2016/wordml/cid" xmlns:w16="http://schemas.microsoft.com/office/word/2018/wordml" xmlns:w16sdtdh="http://schemas.microsoft.com/office/word/2020/wordml/sdtdatahash" xmlns:w16se="http://schemas.microsoft.com/office/word/2015/wordml/symex" xmlns:wpg="http://schemas.microsoft.com/office/word/2010/wordprocessingGroup" xmlns:wpi="http://schemas.microsoft.com/office/word/2010/wordprocessingInk" xmlns:wne="http://schemas.microsoft.com/office/word/2006/wordml" xmlns:wps="http://schemas.microsoft.com/office/word/2010/wordprocessingShape" mc:Ignorable="w14 w15 w16se w16cid w16 w16cex w16sdtdh wp14">
+<w:hdr xmlns:wpc="http://schemas.microsoft.com/office/word/2010/wordprocessingCanvas" xmlns:cx="http://schemas.microsoft.com/office/drawing/2014/chartex" xmlns:cx1="http://schemas.microsoft.com/office/drawing/2015/9/8/chartex" xmlns:cx2="http://schemas.microsoft.com/office/drawing/2015/10/21/chartex" xmlns:cx3="http://schemas.microsoft.com/office/drawing/2016/5/9/chartex" xmlns:cx4="http://schemas.microsoft.com/office/drawing/2016/5/10/chartex" xmlns:cx5="http://schemas.microsoft.com/office/drawing/2016/5/11/chartex" xmlns:cx6="http://schemas.microsoft.com/office/drawing/2016/5/12/chartex" xmlns:cx7="http://schemas.microsoft.com/office/drawing/2016/5/13/chartex" xmlns:cx8="http://schemas.microsoft.com/office/drawing/2016/5/14/chartex" xmlns:mc="http://schemas.openxmlformats.org/markup-compatibility/2006" xmlns:aink="http://schemas.microsoft.com/office/drawing/2016/ink" xmlns:am3d="http://schemas.microsoft.com/office/drawing/2017/model3d" xmlns:o="urn:schemas-microsoft-com:office:office" xmlns:oel="http://schemas.microsoft.com/office/2019/extlst" xmlns:r="http://schemas.openxmlformats.org/officeDocument/2006/relationships" xmlns:m="http://schemas.openxmlformats.org/officeDocument/2006/math" xmlns:v="urn:schemas-microsoft-com:vml" xmlns:wp14="http://schemas.microsoft.com/office/word/2010/wordprocessingDrawing" xmlns:wp="http://schemas.openxmlformats.org/drawingml/2006/wordprocessingDrawing" xmlns:w10="urn:schemas-microsoft-com:office:word" xmlns:w="http://schemas.openxmlformats.org/wordprocessingml/2006/main" xmlns:w14="http://schemas.microsoft.com/office/word/2010/wordml" xmlns:w15="http://schemas.microsoft.com/office/word/2012/wordml" xmlns:w16cex="http://schemas.microsoft.com/office/word/2018/wordml/cex" xmlns:w16cid="http://schemas.microsoft.com/office/word/2016/wordml/cid" xmlns:w16="http://schemas.microsoft.com/office/word/2018/wordml" xmlns:w16du="http://schemas.microsoft.com/office/word/2023/wordml/word16du" xmlns:w16sdtdh="http://schemas.microsoft.com/office/word/2020/wordml/sdtdatahash" xmlns:w16sdtfl="http://schemas.microsoft.com/office/word/2024/wordml/sdtformatlock" xmlns:w16se="http://schemas.microsoft.com/office/word/2015/wordml/symex" xmlns:wpg="http://schemas.microsoft.com/office/word/2010/wordprocessingGroup" xmlns:wpi="http://schemas.microsoft.com/office/word/2010/wordprocessingInk" xmlns:wne="http://schemas.microsoft.com/office/word/2006/wordml" xmlns:wps="http://schemas.microsoft.com/office/word/2010/wordprocessingShape" mc:Ignorable="w14 w15 w16se w16cid w16 w16cex w16sdtdh w16sdtfl w16du wp14">
   <w:p>
     <w:pPr>
       <w:pStyle w:val="Header"/>
@@ -2084,7 +2335,7 @@
 </file>
 
 <file path=word/header3.xml><?xml version="1.0" encoding="utf-8"?>
-<w:hdr xmlns:wpc="http://schemas.microsoft.com/office/word/2010/wordprocessingCanvas" xmlns:cx="http://schemas.microsoft.com/office/drawing/2014/chartex" xmlns:cx1="http://schemas.microsoft.com/office/drawing/2015/9/8/chartex" xmlns:cx2="http://schemas.microsoft.com/office/drawing/2015/10/21/chartex" xmlns:cx3="http://schemas.microsoft.com/office/drawing/2016/5/9/chartex" xmlns:cx4="http://schemas.microsoft.com/office/drawing/2016/5/10/chartex" xmlns:cx5="http://schemas.microsoft.com/office/drawing/2016/5/11/chartex" xmlns:cx6="http://schemas.microsoft.com/office/drawing/2016/5/12/chartex" xmlns:cx7="http://schemas.microsoft.com/office/drawing/2016/5/13/chartex" xmlns:cx8="http://schemas.microsoft.com/office/drawing/2016/5/14/chartex" xmlns:mc="http://schemas.openxmlformats.org/markup-compatibility/2006" xmlns:aink="http://schemas.microsoft.com/office/drawing/2016/ink" xmlns:am3d="http://schemas.microsoft.com/office/drawing/2017/model3d" xmlns:o="urn:schemas-microsoft-com:office:office" xmlns:oel="http://schemas.microsoft.com/office/2019/extlst" xmlns:r="http://schemas.openxmlformats.org/officeDocument/2006/relationships" xmlns:m="http://schemas.openxmlformats.org/officeDocument/2006/math" xmlns:v="urn:schemas-microsoft-com:vml" xmlns:wp14="http://schemas.microsoft.com/office/word/2010/wordprocessingDrawing" xmlns:wp="http://schemas.openxmlformats.org/drawingml/2006/wordprocessingDrawing" xmlns:w10="urn:schemas-microsoft-com:office:word" xmlns:w="http://schemas.openxmlformats.org/wordprocessingml/2006/main" xmlns:w14="http://schemas.microsoft.com/office/word/2010/wordml" xmlns:w15="http://schemas.microsoft.com/office/word/2012/wordml" xmlns:w16cex="http://schemas.microsoft.com/office/word/2018/wordml/cex" xmlns:w16cid="http://schemas.microsoft.com/office/word/2016/wordml/cid" xmlns:w16="http://schemas.microsoft.com/office/word/2018/wordml" xmlns:w16sdtdh="http://schemas.microsoft.com/office/word/2020/wordml/sdtdatahash" xmlns:w16se="http://schemas.microsoft.com/office/word/2015/wordml/symex" xmlns:wpg="http://schemas.microsoft.com/office/word/2010/wordprocessingGroup" xmlns:wpi="http://schemas.microsoft.com/office/word/2010/wordprocessingInk" xmlns:wne="http://schemas.microsoft.com/office/word/2006/wordml" xmlns:wps="http://schemas.microsoft.com/office/word/2010/wordprocessingShape" mc:Ignorable="w14 w15 w16se w16cid w16 w16cex w16sdtdh wp14">
+<w:hdr xmlns:wpc="http://schemas.microsoft.com/office/word/2010/wordprocessingCanvas" xmlns:cx="http://schemas.microsoft.com/office/drawing/2014/chartex" xmlns:cx1="http://schemas.microsoft.com/office/drawing/2015/9/8/chartex" xmlns:cx2="http://schemas.microsoft.com/office/drawing/2015/10/21/chartex" xmlns:cx3="http://schemas.microsoft.com/office/drawing/2016/5/9/chartex" xmlns:cx4="http://schemas.microsoft.com/office/drawing/2016/5/10/chartex" xmlns:cx5="http://schemas.microsoft.com/office/drawing/2016/5/11/chartex" xmlns:cx6="http://schemas.microsoft.com/office/drawing/2016/5/12/chartex" xmlns:cx7="http://schemas.microsoft.com/office/drawing/2016/5/13/chartex" xmlns:cx8="http://schemas.microsoft.com/office/drawing/2016/5/14/chartex" xmlns:mc="http://schemas.openxmlformats.org/markup-compatibility/2006" xmlns:aink="http://schemas.microsoft.com/office/drawing/2016/ink" xmlns:am3d="http://schemas.microsoft.com/office/drawing/2017/model3d" xmlns:o="urn:schemas-microsoft-com:office:office" xmlns:oel="http://schemas.microsoft.com/office/2019/extlst" xmlns:r="http://schemas.openxmlformats.org/officeDocument/2006/relationships" xmlns:m="http://schemas.openxmlformats.org/officeDocument/2006/math" xmlns:v="urn:schemas-microsoft-com:vml" xmlns:wp14="http://schemas.microsoft.com/office/word/2010/wordprocessingDrawing" xmlns:wp="http://schemas.openxmlformats.org/drawingml/2006/wordprocessingDrawing" xmlns:w10="urn:schemas-microsoft-com:office:word" xmlns:w="http://schemas.openxmlformats.org/wordprocessingml/2006/main" xmlns:w14="http://schemas.microsoft.com/office/word/2010/wordml" xmlns:w15="http://schemas.microsoft.com/office/word/2012/wordml" xmlns:w16cex="http://schemas.microsoft.com/office/word/2018/wordml/cex" xmlns:w16cid="http://schemas.microsoft.com/office/word/2016/wordml/cid" xmlns:w16="http://schemas.microsoft.com/office/word/2018/wordml" xmlns:w16du="http://schemas.microsoft.com/office/word/2023/wordml/word16du" xmlns:w16sdtdh="http://schemas.microsoft.com/office/word/2020/wordml/sdtdatahash" xmlns:w16sdtfl="http://schemas.microsoft.com/office/word/2024/wordml/sdtformatlock" xmlns:w16se="http://schemas.microsoft.com/office/word/2015/wordml/symex" xmlns:wpg="http://schemas.microsoft.com/office/word/2010/wordprocessingGroup" xmlns:wpi="http://schemas.microsoft.com/office/word/2010/wordprocessingInk" xmlns:wne="http://schemas.microsoft.com/office/word/2006/wordml" xmlns:wps="http://schemas.microsoft.com/office/word/2010/wordprocessingShape" mc:Ignorable="w14 w15 w16se w16cid w16 w16cex w16sdtdh w16sdtfl w16du wp14">
   <w:p>
     <w:pPr>
       <w:pStyle w:val="Header"/>
@@ -2094,8 +2345,121 @@
 </file>
 
 <file path=word/numbering.xml><?xml version="1.0" encoding="utf-8"?>
-<w:numbering xmlns:wpc="http://schemas.microsoft.com/office/word/2010/wordprocessingCanvas" xmlns:cx="http://schemas.microsoft.com/office/drawing/2014/chartex" xmlns:cx1="http://schemas.microsoft.com/office/drawing/2015/9/8/chartex" xmlns:cx2="http://schemas.microsoft.com/office/drawing/2015/10/21/chartex" xmlns:cx3="http://schemas.microsoft.com/office/drawing/2016/5/9/chartex" xmlns:cx4="http://schemas.microsoft.com/office/drawing/2016/5/10/chartex" xmlns:cx5="http://schemas.microsoft.com/office/drawing/2016/5/11/chartex" xmlns:cx6="http://schemas.microsoft.com/office/drawing/2016/5/12/chartex" xmlns:cx7="http://schemas.microsoft.com/office/drawing/2016/5/13/chartex" xmlns:cx8="http://schemas.microsoft.com/office/drawing/2016/5/14/chartex" xmlns:mc="http://schemas.openxmlformats.org/markup-compatibility/2006" xmlns:aink="http://schemas.microsoft.com/office/drawing/2016/ink" xmlns:am3d="http://schemas.microsoft.com/office/drawing/2017/model3d" xmlns:o="urn:schemas-microsoft-com:office:office" xmlns:oel="http://schemas.microsoft.com/office/2019/extlst" xmlns:r="http://schemas.openxmlformats.org/officeDocument/2006/relationships" xmlns:m="http://schemas.openxmlformats.org/officeDocument/2006/math" xmlns:v="urn:schemas-microsoft-com:vml" xmlns:wp14="http://schemas.microsoft.com/office/word/2010/wordprocessingDrawing" xmlns:wp="http://schemas.openxmlformats.org/drawingml/2006/wordprocessingDrawing" xmlns:w10="urn:schemas-microsoft-com:office:word" xmlns:w="http://schemas.openxmlformats.org/wordprocessingml/2006/main" xmlns:w14="http://schemas.microsoft.com/office/word/2010/wordml" xmlns:w15="http://schemas.microsoft.com/office/word/2012/wordml" xmlns:w16cex="http://schemas.microsoft.com/office/word/2018/wordml/cex" xmlns:w16cid="http://schemas.microsoft.com/office/word/2016/wordml/cid" xmlns:w16="http://schemas.microsoft.com/office/word/2018/wordml" xmlns:w16sdtdh="http://schemas.microsoft.com/office/word/2020/wordml/sdtdatahash" xmlns:w16se="http://schemas.microsoft.com/office/word/2015/wordml/symex" xmlns:wpg="http://schemas.microsoft.com/office/word/2010/wordprocessingGroup" xmlns:wpi="http://schemas.microsoft.com/office/word/2010/wordprocessingInk" xmlns:wne="http://schemas.microsoft.com/office/word/2006/wordml" xmlns:wps="http://schemas.microsoft.com/office/word/2010/wordprocessingShape" mc:Ignorable="w14 w15 w16se w16cid w16 w16cex w16sdtdh wp14">
+<w:numbering xmlns:wpc="http://schemas.microsoft.com/office/word/2010/wordprocessingCanvas" xmlns:cx="http://schemas.microsoft.com/office/drawing/2014/chartex" xmlns:cx1="http://schemas.microsoft.com/office/drawing/2015/9/8/chartex" xmlns:cx2="http://schemas.microsoft.com/office/drawing/2015/10/21/chartex" xmlns:cx3="http://schemas.microsoft.com/office/drawing/2016/5/9/chartex" xmlns:cx4="http://schemas.microsoft.com/office/drawing/2016/5/10/chartex" xmlns:cx5="http://schemas.microsoft.com/office/drawing/2016/5/11/chartex" xmlns:cx6="http://schemas.microsoft.com/office/drawing/2016/5/12/chartex" xmlns:cx7="http://schemas.microsoft.com/office/drawing/2016/5/13/chartex" xmlns:cx8="http://schemas.microsoft.com/office/drawing/2016/5/14/chartex" xmlns:mc="http://schemas.openxmlformats.org/markup-compatibility/2006" xmlns:aink="http://schemas.microsoft.com/office/drawing/2016/ink" xmlns:am3d="http://schemas.microsoft.com/office/drawing/2017/model3d" xmlns:o="urn:schemas-microsoft-com:office:office" xmlns:oel="http://schemas.microsoft.com/office/2019/extlst" xmlns:r="http://schemas.openxmlformats.org/officeDocument/2006/relationships" xmlns:m="http://schemas.openxmlformats.org/officeDocument/2006/math" xmlns:v="urn:schemas-microsoft-com:vml" xmlns:wp14="http://schemas.microsoft.com/office/word/2010/wordprocessingDrawing" xmlns:wp="http://schemas.openxmlformats.org/drawingml/2006/wordprocessingDrawing" xmlns:w10="urn:schemas-microsoft-com:office:word" xmlns:w="http://schemas.openxmlformats.org/wordprocessingml/2006/main" xmlns:w14="http://schemas.microsoft.com/office/word/2010/wordml" xmlns:w15="http://schemas.microsoft.com/office/word/2012/wordml" xmlns:w16cex="http://schemas.microsoft.com/office/word/2018/wordml/cex" xmlns:w16cid="http://schemas.microsoft.com/office/word/2016/wordml/cid" xmlns:w16="http://schemas.microsoft.com/office/word/2018/wordml" xmlns:w16du="http://schemas.microsoft.com/office/word/2023/wordml/word16du" xmlns:w16sdtdh="http://schemas.microsoft.com/office/word/2020/wordml/sdtdatahash" xmlns:w16sdtfl="http://schemas.microsoft.com/office/word/2024/wordml/sdtformatlock" xmlns:w16se="http://schemas.microsoft.com/office/word/2015/wordml/symex" xmlns:wpg="http://schemas.microsoft.com/office/word/2010/wordprocessingGroup" xmlns:wpi="http://schemas.microsoft.com/office/word/2010/wordprocessingInk" xmlns:wne="http://schemas.microsoft.com/office/word/2006/wordml" xmlns:wps="http://schemas.microsoft.com/office/word/2010/wordprocessingShape" mc:Ignorable="w14 w15 w16se w16cid w16 w16cex w16sdtdh w16sdtfl w16du wp14">
   <w:abstractNum w:abstractNumId="0" w15:restartNumberingAfterBreak="0">
+    <w:nsid w:val="0A8B2E3D"/>
+    <w:multiLevelType w:val="multilevel"/>
+    <w:tmpl w:val="3602622E"/>
+    <w:lvl w:ilvl="0">
+      <w:start w:val="1"/>
+      <w:numFmt w:val="decimal"/>
+      <w:lvlText w:val="%1."/>
+      <w:lvlJc w:val="left"/>
+      <w:pPr>
+        <w:tabs>
+          <w:tab w:val="num" w:pos="720"/>
+        </w:tabs>
+        <w:ind w:left="720" w:hanging="360"/>
+      </w:pPr>
+    </w:lvl>
+    <w:lvl w:ilvl="1" w:tentative="1">
+      <w:start w:val="1"/>
+      <w:numFmt w:val="decimal"/>
+      <w:lvlText w:val="%2."/>
+      <w:lvlJc w:val="left"/>
+      <w:pPr>
+        <w:tabs>
+          <w:tab w:val="num" w:pos="1440"/>
+        </w:tabs>
+        <w:ind w:left="1440" w:hanging="360"/>
+      </w:pPr>
+    </w:lvl>
+    <w:lvl w:ilvl="2" w:tentative="1">
+      <w:start w:val="1"/>
+      <w:numFmt w:val="decimal"/>
+      <w:lvlText w:val="%3."/>
+      <w:lvlJc w:val="left"/>
+      <w:pPr>
+        <w:tabs>
+          <w:tab w:val="num" w:pos="2160"/>
+        </w:tabs>
+        <w:ind w:left="2160" w:hanging="360"/>
+      </w:pPr>
+    </w:lvl>
+    <w:lvl w:ilvl="3" w:tentative="1">
+      <w:start w:val="1"/>
+      <w:numFmt w:val="decimal"/>
+      <w:lvlText w:val="%4."/>
+      <w:lvlJc w:val="left"/>
+      <w:pPr>
+        <w:tabs>
+          <w:tab w:val="num" w:pos="2880"/>
+        </w:tabs>
+        <w:ind w:left="2880" w:hanging="360"/>
+      </w:pPr>
+    </w:lvl>
+    <w:lvl w:ilvl="4" w:tentative="1">
+      <w:start w:val="1"/>
+      <w:numFmt w:val="decimal"/>
+      <w:lvlText w:val="%5."/>
+      <w:lvlJc w:val="left"/>
+      <w:pPr>
+        <w:tabs>
+          <w:tab w:val="num" w:pos="3600"/>
+        </w:tabs>
+        <w:ind w:left="3600" w:hanging="360"/>
+      </w:pPr>
+    </w:lvl>
+    <w:lvl w:ilvl="5" w:tentative="1">
+      <w:start w:val="1"/>
+      <w:numFmt w:val="decimal"/>
+      <w:lvlText w:val="%6."/>
+      <w:lvlJc w:val="left"/>
+      <w:pPr>
+        <w:tabs>
+          <w:tab w:val="num" w:pos="4320"/>
+        </w:tabs>
+        <w:ind w:left="4320" w:hanging="360"/>
+      </w:pPr>
+    </w:lvl>
+    <w:lvl w:ilvl="6" w:tentative="1">
+      <w:start w:val="1"/>
+      <w:numFmt w:val="decimal"/>
+      <w:lvlText w:val="%7."/>
+      <w:lvlJc w:val="left"/>
+      <w:pPr>
+        <w:tabs>
+          <w:tab w:val="num" w:pos="5040"/>
+        </w:tabs>
+        <w:ind w:left="5040" w:hanging="360"/>
+      </w:pPr>
+    </w:lvl>
+    <w:lvl w:ilvl="7" w:tentative="1">
+      <w:start w:val="1"/>
+      <w:numFmt w:val="decimal"/>
+      <w:lvlText w:val="%8."/>
+      <w:lvlJc w:val="left"/>
+      <w:pPr>
+        <w:tabs>
+          <w:tab w:val="num" w:pos="5760"/>
+        </w:tabs>
+        <w:ind w:left="5760" w:hanging="360"/>
+      </w:pPr>
+    </w:lvl>
+    <w:lvl w:ilvl="8" w:tentative="1">
+      <w:start w:val="1"/>
+      <w:numFmt w:val="decimal"/>
+      <w:lvlText w:val="%9."/>
+      <w:lvlJc w:val="left"/>
+      <w:pPr>
+        <w:tabs>
+          <w:tab w:val="num" w:pos="6480"/>
+        </w:tabs>
+        <w:ind w:left="6480" w:hanging="360"/>
+      </w:pPr>
+    </w:lvl>
+  </w:abstractNum>
+  <w:abstractNum w:abstractNumId="1" w15:restartNumberingAfterBreak="0">
     <w:nsid w:val="0BD76D79"/>
     <w:multiLevelType w:val="multilevel"/>
     <w:tmpl w:val="2940F364"/>
@@ -2208,7 +2572,182 @@
       </w:pPr>
     </w:lvl>
   </w:abstractNum>
-  <w:abstractNum w:abstractNumId="1" w15:restartNumberingAfterBreak="0">
+  <w:abstractNum w:abstractNumId="2" w15:restartNumberingAfterBreak="0">
+    <w:nsid w:val="0E352C9A"/>
+    <w:multiLevelType w:val="hybridMultilevel"/>
+    <w:tmpl w:val="77124B8A"/>
+    <w:lvl w:ilvl="0" w:tplc="0409000F">
+      <w:start w:val="1"/>
+      <w:numFmt w:val="decimal"/>
+      <w:lvlText w:val="%1."/>
+      <w:lvlJc w:val="left"/>
+      <w:pPr>
+        <w:ind w:left="720" w:hanging="360"/>
+      </w:pPr>
+    </w:lvl>
+    <w:lvl w:ilvl="1" w:tplc="04090019" w:tentative="1">
+      <w:start w:val="1"/>
+      <w:numFmt w:val="lowerLetter"/>
+      <w:lvlText w:val="%2."/>
+      <w:lvlJc w:val="left"/>
+      <w:pPr>
+        <w:ind w:left="1440" w:hanging="360"/>
+      </w:pPr>
+    </w:lvl>
+    <w:lvl w:ilvl="2" w:tplc="0409001B" w:tentative="1">
+      <w:start w:val="1"/>
+      <w:numFmt w:val="lowerRoman"/>
+      <w:lvlText w:val="%3."/>
+      <w:lvlJc w:val="right"/>
+      <w:pPr>
+        <w:ind w:left="2160" w:hanging="180"/>
+      </w:pPr>
+    </w:lvl>
+    <w:lvl w:ilvl="3" w:tplc="0409000F" w:tentative="1">
+      <w:start w:val="1"/>
+      <w:numFmt w:val="decimal"/>
+      <w:lvlText w:val="%4."/>
+      <w:lvlJc w:val="left"/>
+      <w:pPr>
+        <w:ind w:left="2880" w:hanging="360"/>
+      </w:pPr>
+    </w:lvl>
+    <w:lvl w:ilvl="4" w:tplc="04090019" w:tentative="1">
+      <w:start w:val="1"/>
+      <w:numFmt w:val="lowerLetter"/>
+      <w:lvlText w:val="%5."/>
+      <w:lvlJc w:val="left"/>
+      <w:pPr>
+        <w:ind w:left="3600" w:hanging="360"/>
+      </w:pPr>
+    </w:lvl>
+    <w:lvl w:ilvl="5" w:tplc="0409001B" w:tentative="1">
+      <w:start w:val="1"/>
+      <w:numFmt w:val="lowerRoman"/>
+      <w:lvlText w:val="%6."/>
+      <w:lvlJc w:val="right"/>
+      <w:pPr>
+        <w:ind w:left="4320" w:hanging="180"/>
+      </w:pPr>
+    </w:lvl>
+    <w:lvl w:ilvl="6" w:tplc="0409000F" w:tentative="1">
+      <w:start w:val="1"/>
+      <w:numFmt w:val="decimal"/>
+      <w:lvlText w:val="%7."/>
+      <w:lvlJc w:val="left"/>
+      <w:pPr>
+        <w:ind w:left="5040" w:hanging="360"/>
+      </w:pPr>
+    </w:lvl>
+    <w:lvl w:ilvl="7" w:tplc="04090019" w:tentative="1">
+      <w:start w:val="1"/>
+      <w:numFmt w:val="lowerLetter"/>
+      <w:lvlText w:val="%8."/>
+      <w:lvlJc w:val="left"/>
+      <w:pPr>
+        <w:ind w:left="5760" w:hanging="360"/>
+      </w:pPr>
+    </w:lvl>
+    <w:lvl w:ilvl="8" w:tplc="0409001B" w:tentative="1">
+      <w:start w:val="1"/>
+      <w:numFmt w:val="lowerRoman"/>
+      <w:lvlText w:val="%9."/>
+      <w:lvlJc w:val="right"/>
+      <w:pPr>
+        <w:ind w:left="6480" w:hanging="180"/>
+      </w:pPr>
+    </w:lvl>
+  </w:abstractNum>
+  <w:abstractNum w:abstractNumId="3" w15:restartNumberingAfterBreak="0">
+    <w:nsid w:val="12DE0B28"/>
+    <w:multiLevelType w:val="hybridMultilevel"/>
+    <w:tmpl w:val="044637E8"/>
+    <w:lvl w:ilvl="0" w:tplc="0409000F">
+      <w:start w:val="1"/>
+      <w:numFmt w:val="decimal"/>
+      <w:lvlText w:val="%1."/>
+      <w:lvlJc w:val="left"/>
+      <w:pPr>
+        <w:ind w:left="720" w:hanging="360"/>
+      </w:pPr>
+      <w:rPr>
+        <w:rFonts w:hint="default"/>
+      </w:rPr>
+    </w:lvl>
+    <w:lvl w:ilvl="1" w:tplc="04090019" w:tentative="1">
+      <w:start w:val="1"/>
+      <w:numFmt w:val="lowerLetter"/>
+      <w:lvlText w:val="%2."/>
+      <w:lvlJc w:val="left"/>
+      <w:pPr>
+        <w:ind w:left="1440" w:hanging="360"/>
+      </w:pPr>
+    </w:lvl>
+    <w:lvl w:ilvl="2" w:tplc="0409001B" w:tentative="1">
+      <w:start w:val="1"/>
+      <w:numFmt w:val="lowerRoman"/>
+      <w:lvlText w:val="%3."/>
+      <w:lvlJc w:val="right"/>
+      <w:pPr>
+        <w:ind w:left="2160" w:hanging="180"/>
+      </w:pPr>
+    </w:lvl>
+    <w:lvl w:ilvl="3" w:tplc="0409000F" w:tentative="1">
+      <w:start w:val="1"/>
+      <w:numFmt w:val="decimal"/>
+      <w:lvlText w:val="%4."/>
+      <w:lvlJc w:val="left"/>
+      <w:pPr>
+        <w:ind w:left="2880" w:hanging="360"/>
+      </w:pPr>
+    </w:lvl>
+    <w:lvl w:ilvl="4" w:tplc="04090019" w:tentative="1">
+      <w:start w:val="1"/>
+      <w:numFmt w:val="lowerLetter"/>
+      <w:lvlText w:val="%5."/>
+      <w:lvlJc w:val="left"/>
+      <w:pPr>
+        <w:ind w:left="3600" w:hanging="360"/>
+      </w:pPr>
+    </w:lvl>
+    <w:lvl w:ilvl="5" w:tplc="0409001B" w:tentative="1">
+      <w:start w:val="1"/>
+      <w:numFmt w:val="lowerRoman"/>
+      <w:lvlText w:val="%6."/>
+      <w:lvlJc w:val="right"/>
+      <w:pPr>
+        <w:ind w:left="4320" w:hanging="180"/>
+      </w:pPr>
+    </w:lvl>
+    <w:lvl w:ilvl="6" w:tplc="0409000F" w:tentative="1">
+      <w:start w:val="1"/>
+      <w:numFmt w:val="decimal"/>
+      <w:lvlText w:val="%7."/>
+      <w:lvlJc w:val="left"/>
+      <w:pPr>
+        <w:ind w:left="5040" w:hanging="360"/>
+      </w:pPr>
+    </w:lvl>
+    <w:lvl w:ilvl="7" w:tplc="04090019" w:tentative="1">
+      <w:start w:val="1"/>
+      <w:numFmt w:val="lowerLetter"/>
+      <w:lvlText w:val="%8."/>
+      <w:lvlJc w:val="left"/>
+      <w:pPr>
+        <w:ind w:left="5760" w:hanging="360"/>
+      </w:pPr>
+    </w:lvl>
+    <w:lvl w:ilvl="8" w:tplc="0409001B" w:tentative="1">
+      <w:start w:val="1"/>
+      <w:numFmt w:val="lowerRoman"/>
+      <w:lvlText w:val="%9."/>
+      <w:lvlJc w:val="right"/>
+      <w:pPr>
+        <w:ind w:left="6480" w:hanging="180"/>
+      </w:pPr>
+    </w:lvl>
+  </w:abstractNum>
+  <w:abstractNum w:abstractNumId="4" w15:restartNumberingAfterBreak="0">
     <w:nsid w:val="1B745845"/>
     <w:multiLevelType w:val="hybridMultilevel"/>
     <w:tmpl w:val="D9B8F8EA"/>
@@ -2321,7 +2860,7 @@
       </w:rPr>
     </w:lvl>
   </w:abstractNum>
-  <w:abstractNum w:abstractNumId="2" w15:restartNumberingAfterBreak="0">
+  <w:abstractNum w:abstractNumId="5" w15:restartNumberingAfterBreak="0">
     <w:nsid w:val="4F2C00B3"/>
     <w:multiLevelType w:val="multilevel"/>
     <w:tmpl w:val="26D648C4"/>
@@ -2434,26 +2973,124 @@
       </w:pPr>
     </w:lvl>
   </w:abstractNum>
+  <w:abstractNum w:abstractNumId="6" w15:restartNumberingAfterBreak="0">
+    <w:nsid w:val="50F62257"/>
+    <w:multiLevelType w:val="hybridMultilevel"/>
+    <w:tmpl w:val="32A8E034"/>
+    <w:lvl w:ilvl="0" w:tplc="0409000F">
+      <w:start w:val="1"/>
+      <w:numFmt w:val="decimal"/>
+      <w:lvlText w:val="%1."/>
+      <w:lvlJc w:val="left"/>
+      <w:pPr>
+        <w:ind w:left="720" w:hanging="360"/>
+      </w:pPr>
+    </w:lvl>
+    <w:lvl w:ilvl="1" w:tplc="04090019" w:tentative="1">
+      <w:start w:val="1"/>
+      <w:numFmt w:val="lowerLetter"/>
+      <w:lvlText w:val="%2."/>
+      <w:lvlJc w:val="left"/>
+      <w:pPr>
+        <w:ind w:left="1440" w:hanging="360"/>
+      </w:pPr>
+    </w:lvl>
+    <w:lvl w:ilvl="2" w:tplc="0409001B" w:tentative="1">
+      <w:start w:val="1"/>
+      <w:numFmt w:val="lowerRoman"/>
+      <w:lvlText w:val="%3."/>
+      <w:lvlJc w:val="right"/>
+      <w:pPr>
+        <w:ind w:left="2160" w:hanging="180"/>
+      </w:pPr>
+    </w:lvl>
+    <w:lvl w:ilvl="3" w:tplc="0409000F" w:tentative="1">
+      <w:start w:val="1"/>
+      <w:numFmt w:val="decimal"/>
+      <w:lvlText w:val="%4."/>
+      <w:lvlJc w:val="left"/>
+      <w:pPr>
+        <w:ind w:left="2880" w:hanging="360"/>
+      </w:pPr>
+    </w:lvl>
+    <w:lvl w:ilvl="4" w:tplc="04090019" w:tentative="1">
+      <w:start w:val="1"/>
+      <w:numFmt w:val="lowerLetter"/>
+      <w:lvlText w:val="%5."/>
+      <w:lvlJc w:val="left"/>
+      <w:pPr>
+        <w:ind w:left="3600" w:hanging="360"/>
+      </w:pPr>
+    </w:lvl>
+    <w:lvl w:ilvl="5" w:tplc="0409001B" w:tentative="1">
+      <w:start w:val="1"/>
+      <w:numFmt w:val="lowerRoman"/>
+      <w:lvlText w:val="%6."/>
+      <w:lvlJc w:val="right"/>
+      <w:pPr>
+        <w:ind w:left="4320" w:hanging="180"/>
+      </w:pPr>
+    </w:lvl>
+    <w:lvl w:ilvl="6" w:tplc="0409000F" w:tentative="1">
+      <w:start w:val="1"/>
+      <w:numFmt w:val="decimal"/>
+      <w:lvlText w:val="%7."/>
+      <w:lvlJc w:val="left"/>
+      <w:pPr>
+        <w:ind w:left="5040" w:hanging="360"/>
+      </w:pPr>
+    </w:lvl>
+    <w:lvl w:ilvl="7" w:tplc="04090019" w:tentative="1">
+      <w:start w:val="1"/>
+      <w:numFmt w:val="lowerLetter"/>
+      <w:lvlText w:val="%8."/>
+      <w:lvlJc w:val="left"/>
+      <w:pPr>
+        <w:ind w:left="5760" w:hanging="360"/>
+      </w:pPr>
+    </w:lvl>
+    <w:lvl w:ilvl="8" w:tplc="0409001B" w:tentative="1">
+      <w:start w:val="1"/>
+      <w:numFmt w:val="lowerRoman"/>
+      <w:lvlText w:val="%9."/>
+      <w:lvlJc w:val="right"/>
+      <w:pPr>
+        <w:ind w:left="6480" w:hanging="180"/>
+      </w:pPr>
+    </w:lvl>
+  </w:abstractNum>
   <w:num w:numId="1" w16cid:durableId="110516174">
-    <w:abstractNumId w:val="1"/>
+    <w:abstractNumId w:val="4"/>
   </w:num>
   <w:num w:numId="2" w16cid:durableId="1074742774">
-    <w:abstractNumId w:val="2"/>
+    <w:abstractNumId w:val="5"/>
     <w:lvlOverride w:ilvl="0">
       <w:startOverride w:val="1"/>
     </w:lvlOverride>
   </w:num>
   <w:num w:numId="3" w16cid:durableId="361129178">
-    <w:abstractNumId w:val="0"/>
+    <w:abstractNumId w:val="1"/>
     <w:lvlOverride w:ilvl="0">
       <w:startOverride w:val="1"/>
     </w:lvlOverride>
+  </w:num>
+  <w:num w:numId="4" w16cid:durableId="1034574513">
+    <w:abstractNumId w:val="3"/>
+  </w:num>
+  <w:num w:numId="5" w16cid:durableId="1927304985">
+    <w:abstractNumId w:val="0"/>
+  </w:num>
+  <w:num w:numId="6" w16cid:durableId="66997288">
+    <w:abstractNumId w:val="6"/>
+  </w:num>
+  <w:num w:numId="7" w16cid:durableId="1923835507">
+    <w:abstractNumId w:val="2"/>
   </w:num>
 </w:numbering>
 </file>
 
 <file path=word/styles.xml><?xml version="1.0" encoding="utf-8"?>
-<w:styles xmlns:mc="http://schemas.openxmlformats.org/markup-compatibility/2006" xmlns:r="http://schemas.openxmlformats.org/officeDocument/2006/relationships" xmlns:w="http://schemas.openxmlformats.org/wordprocessingml/2006/main" xmlns:w14="http://schemas.microsoft.com/office/word/2010/wordml" xmlns:w15="http://schemas.microsoft.com/office/word/2012/wordml" xmlns:w16cex="http://schemas.microsoft.com/office/word/2018/wordml/cex" xmlns:w16cid="http://schemas.microsoft.com/office/word/2016/wordml/cid" xmlns:w16="http://schemas.microsoft.com/office/word/2018/wordml" xmlns:w16sdtdh="http://schemas.microsoft.com/office/word/2020/wordml/sdtdatahash" xmlns:w16se="http://schemas.microsoft.com/office/word/2015/wordml/symex" mc:Ignorable="w14 w15 w16se w16cid w16 w16cex w16sdtdh">
+<w:styles xmlns:mc="http://schemas.openxmlformats.org/markup-compatibility/2006" xmlns:r="http://schemas.openxmlformats.org/officeDocument/2006/relationships" xmlns:w="http://schemas.openxmlformats.org/wordprocessingml/2006/main" xmlns:w14="http://schemas.microsoft.com/office/word/2010/wordml" xmlns:w15="http://schemas.microsoft.com/office/word/2012/wordml" xmlns:w16cex="http://schemas.microsoft.com/office/word/2018/wordml/cex" xmlns:w16cid="http://schemas.microsoft.com/office/word/2016/wordml/cid" xmlns:w16="http://schemas.microsoft.com/office/word/2018/wordml" xmlns:w16du="http://schemas.microsoft.com/office/word/2023/wordml/word16du" xmlns:w16sdtdh="http://schemas.microsoft.com/office/word/2020/wordml/sdtdatahash" xmlns:w16sdtfl="http://schemas.microsoft.com/office/word/2024/wordml/sdtformatlock" xmlns:w16se="http://schemas.microsoft.com/office/word/2015/wordml/symex" mc:Ignorable="w14 w15 w16se w16cid w16 w16cex w16sdtdh w16sdtfl w16du">
   <w:docDefaults>
     <w:rPrDefault>
       <w:rPr>
@@ -2909,10 +3546,53 @@
       <w:szCs w:val="26"/>
     </w:rPr>
   </w:style>
+  <w:style w:type="paragraph" w:styleId="Heading4">
+    <w:name w:val="heading 4"/>
+    <w:basedOn w:val="Normal"/>
+    <w:next w:val="Normal"/>
+    <w:link w:val="Heading4Char"/>
+    <w:uiPriority w:val="9"/>
+    <w:semiHidden/>
+    <w:unhideWhenUsed/>
+    <w:qFormat/>
+    <w:rsid w:val="001F704E"/>
+    <w:pPr>
+      <w:keepNext/>
+      <w:keepLines/>
+      <w:spacing w:before="40"/>
+      <w:outlineLvl w:val="3"/>
+    </w:pPr>
+    <w:rPr>
+      <w:rFonts w:asciiTheme="majorHAnsi" w:eastAsiaTheme="majorEastAsia" w:hAnsiTheme="majorHAnsi" w:cstheme="majorBidi"/>
+      <w:i/>
+      <w:iCs/>
+      <w:color w:val="2F5496" w:themeColor="accent1" w:themeShade="BF"/>
+    </w:rPr>
+  </w:style>
+  <w:style w:type="paragraph" w:styleId="Heading5">
+    <w:name w:val="heading 5"/>
+    <w:basedOn w:val="Normal"/>
+    <w:next w:val="Normal"/>
+    <w:link w:val="Heading5Char"/>
+    <w:uiPriority w:val="9"/>
+    <w:semiHidden/>
+    <w:unhideWhenUsed/>
+    <w:qFormat/>
+    <w:rsid w:val="001F704E"/>
+    <w:pPr>
+      <w:keepNext/>
+      <w:keepLines/>
+      <w:spacing w:before="40"/>
+      <w:outlineLvl w:val="4"/>
+    </w:pPr>
+    <w:rPr>
+      <w:rFonts w:asciiTheme="majorHAnsi" w:eastAsiaTheme="majorEastAsia" w:hAnsiTheme="majorHAnsi" w:cstheme="majorBidi"/>
+      <w:color w:val="2F5496" w:themeColor="accent1" w:themeShade="BF"/>
+    </w:rPr>
+  </w:style>
   <w:style w:type="character" w:default="1" w:styleId="DefaultParagraphFont">
     <w:name w:val="Default Paragraph Font"/>
     <w:uiPriority w:val="1"/>
-    <w:semiHidden/>
     <w:unhideWhenUsed/>
   </w:style>
   <w:style w:type="table" w:default="1" w:styleId="TableNormal">
@@ -3146,6 +3826,32 @@
     <w:rPr>
       <w:color w:val="954F72" w:themeColor="followedHyperlink"/>
       <w:u w:val="single"/>
+    </w:rPr>
+  </w:style>
+  <w:style w:type="character" w:customStyle="1" w:styleId="Heading4Char">
+    <w:name w:val="Heading 4 Char"/>
+    <w:basedOn w:val="DefaultParagraphFont"/>
+    <w:link w:val="Heading4"/>
+    <w:uiPriority w:val="9"/>
+    <w:semiHidden/>
+    <w:rsid w:val="001F704E"/>
+    <w:rPr>
+      <w:rFonts w:asciiTheme="majorHAnsi" w:eastAsiaTheme="majorEastAsia" w:hAnsiTheme="majorHAnsi" w:cstheme="majorBidi"/>
+      <w:i/>
+      <w:iCs/>
+      <w:color w:val="2F5496" w:themeColor="accent1" w:themeShade="BF"/>
+    </w:rPr>
+  </w:style>
+  <w:style w:type="character" w:customStyle="1" w:styleId="Heading5Char">
+    <w:name w:val="Heading 5 Char"/>
+    <w:basedOn w:val="DefaultParagraphFont"/>
+    <w:link w:val="Heading5"/>
+    <w:uiPriority w:val="9"/>
+    <w:semiHidden/>
+    <w:rsid w:val="001F704E"/>
+    <w:rPr>
+      <w:rFonts w:asciiTheme="majorHAnsi" w:eastAsiaTheme="majorEastAsia" w:hAnsiTheme="majorHAnsi" w:cstheme="majorBidi"/>
+      <w:color w:val="2F5496" w:themeColor="accent1" w:themeShade="BF"/>
     </w:rPr>
   </w:style>
 </w:styles>

</xml_diff>